<commit_message>
fixed ETF contribution PnL graph
</commit_message>
<xml_diff>
--- a/QuarterlyReport_Low.docx
+++ b/QuarterlyReport_Low.docx
@@ -690,8 +690,6 @@
         </w:rPr>
         <w:t>Portfolio Value</w:t>
       </w:r>
-      <w:bookmarkStart w:id="0" w:name="_GoBack"/>
-      <w:bookmarkEnd w:id="0"/>
     </w:p>
     <w:p>
       <w:pPr>
@@ -1203,7 +1201,7 @@
             <wp:docPr id="1" name="Chart 1">
               <a:extLst xmlns:a="http://schemas.openxmlformats.org/drawingml/2006/main">
                 <a:ext uri="{FF2B5EF4-FFF2-40B4-BE49-F238E27FC236}">
-                  <a16:creationId xmlns:o="urn:schemas-microsoft-com:office:office" xmlns:v="urn:schemas-microsoft-com:vml" xmlns:w10="urn:schemas-microsoft-com:office:word" xmlns:w="http://schemas.openxmlformats.org/wordprocessingml/2006/main" xmlns:xdr="http://schemas.openxmlformats.org/drawingml/2006/spreadsheetDrawing" xmlns:a16="http://schemas.microsoft.com/office/drawing/2014/main" xmlns="" xmlns:lc="http://schemas.openxmlformats.org/drawingml/2006/lockedCanvas" id="{00000000-0008-0000-0000-000002000000}"/>
+                  <a16:creationId xmlns:lc="http://schemas.openxmlformats.org/drawingml/2006/lockedCanvas" xmlns="" xmlns:a16="http://schemas.microsoft.com/office/drawing/2014/main" xmlns:xdr="http://schemas.openxmlformats.org/drawingml/2006/spreadsheetDrawing" xmlns:w="http://schemas.openxmlformats.org/wordprocessingml/2006/main" xmlns:w10="urn:schemas-microsoft-com:office:word" xmlns:v="urn:schemas-microsoft-com:vml" xmlns:o="urn:schemas-microsoft-com:office:office" id="{00000000-0008-0000-0000-000002000000}"/>
                 </a:ext>
               </a:extLst>
             </wp:docPr>
@@ -3831,7 +3829,7 @@
                                 <w:lang w:val="en-CA"/>
                               </w:rPr>
                             </w:pPr>
-                            <w:bookmarkStart w:id="1" w:name="OLE_LINK2"/>
+                            <w:bookmarkStart w:id="0" w:name="OLE_LINK2"/>
                             <w:r>
                               <w:rPr>
                                 <w:rFonts w:ascii="Tahoma" w:hAnsi="Tahoma" w:cs="Tahoma"/>
@@ -3869,7 +3867,7 @@
                               <w:t xml:space="preserve"> and include fees</w:t>
                             </w:r>
                           </w:p>
-                          <w:bookmarkEnd w:id="1"/>
+                          <w:bookmarkEnd w:id="0"/>
                           <w:p>
                             <w:pPr>
                               <w:jc w:val="center"/>
@@ -4010,7 +4008,7 @@
             <wp:docPr id="2" name="Chart 2">
               <a:extLst xmlns:a="http://schemas.openxmlformats.org/drawingml/2006/main">
                 <a:ext uri="{FF2B5EF4-FFF2-40B4-BE49-F238E27FC236}">
-                  <a16:creationId xmlns="" xmlns:a16="http://schemas.microsoft.com/office/drawing/2014/main" xmlns:xdr="http://schemas.openxmlformats.org/drawingml/2006/spreadsheetDrawing" xmlns:w="http://schemas.openxmlformats.org/wordprocessingml/2006/main" xmlns:w10="urn:schemas-microsoft-com:office:word" xmlns:v="urn:schemas-microsoft-com:vml" xmlns:o="urn:schemas-microsoft-com:office:office" xmlns:lc="http://schemas.openxmlformats.org/drawingml/2006/lockedCanvas" id="{DFF034BC-6B2F-4223-8AA8-69BB750A3105}"/>
+                  <a16:creationId xmlns:lc="http://schemas.openxmlformats.org/drawingml/2006/lockedCanvas" xmlns:o="urn:schemas-microsoft-com:office:office" xmlns:v="urn:schemas-microsoft-com:vml" xmlns:w10="urn:schemas-microsoft-com:office:word" xmlns:w="http://schemas.openxmlformats.org/wordprocessingml/2006/main" xmlns:xdr="http://schemas.openxmlformats.org/drawingml/2006/spreadsheetDrawing" xmlns:a16="http://schemas.microsoft.com/office/drawing/2014/main" xmlns="" id="{DFF034BC-6B2F-4223-8AA8-69BB750A3105}"/>
                 </a:ext>
               </a:extLst>
             </wp:docPr>
@@ -4187,7 +4185,7 @@
       <w:r>
         <w:rPr>
           <w:rFonts w:ascii="Tahoma" w:hAnsi="Tahoma" w:cs="Tahoma"/>
-          <w:lang w:val="en-CA"/>
+          <w:noProof/>
         </w:rPr>
         <w:drawing>
           <wp:anchor distT="0" distB="0" distL="114300" distR="114300" simplePos="0" relativeHeight="251678720" behindDoc="1" locked="0" layoutInCell="1" allowOverlap="1" wp14:anchorId="3EA038E5" wp14:editId="60C4FAA0">
@@ -4302,7 +4300,7 @@
                 <w:lang w:val="en-CA"/>
               </w:rPr>
             </w:pPr>
-            <w:bookmarkStart w:id="3" w:name="OLE_LINK1"/>
+            <w:bookmarkStart w:id="1" w:name="OLE_LINK1"/>
             <w:r>
               <w:rPr>
                 <w:rFonts w:ascii="Tahoma" w:hAnsi="Tahoma" w:cs="Tahoma"/>
@@ -4500,7 +4498,7 @@
           </w:p>
         </w:tc>
       </w:tr>
-      <w:bookmarkEnd w:id="3"/>
+      <w:bookmarkEnd w:id="1"/>
     </w:tbl>
     <w:p>
       <w:pPr>
@@ -5519,7 +5517,7 @@
                 <w:lang w:val="en-CA"/>
               </w:rPr>
             </w:pPr>
-            <w:bookmarkStart w:id="4" w:name="OLE_LINK4"/>
+            <w:bookmarkStart w:id="2" w:name="OLE_LINK4"/>
             <w:r>
               <w:rPr>
                 <w:rFonts w:ascii="Tahoma" w:hAnsi="Tahoma" w:cs="Tahoma"/>
@@ -6212,7 +6210,7 @@
           </w:p>
         </w:tc>
       </w:tr>
-      <w:bookmarkEnd w:id="4"/>
+      <w:bookmarkEnd w:id="2"/>
     </w:tbl>
     <w:p>
       <w:pPr>
@@ -9562,23 +9560,25 @@
           <w:lang w:val="en-CA"/>
         </w:rPr>
       </w:pPr>
+      <w:bookmarkStart w:id="3" w:name="_GoBack"/>
+      <w:bookmarkEnd w:id="3"/>
       <w:r>
         <w:rPr>
           <w:noProof/>
         </w:rPr>
         <w:drawing>
-          <wp:anchor distT="0" distB="0" distL="114300" distR="114300" simplePos="0" relativeHeight="251682816" behindDoc="1" locked="0" layoutInCell="1" allowOverlap="1" wp14:anchorId="07725581" wp14:editId="3814049E">
+          <wp:anchor distT="0" distB="0" distL="114300" distR="114300" simplePos="0" relativeHeight="251683840" behindDoc="1" locked="0" layoutInCell="1" allowOverlap="1" wp14:anchorId="225F51E2" wp14:editId="4AAF969A">
             <wp:simplePos x="0" y="0"/>
             <wp:positionH relativeFrom="column">
-              <wp:posOffset>15095</wp:posOffset>
+              <wp:posOffset>-141139</wp:posOffset>
             </wp:positionH>
             <wp:positionV relativeFrom="paragraph">
-              <wp:posOffset>3536066</wp:posOffset>
+              <wp:posOffset>3544289</wp:posOffset>
             </wp:positionV>
-            <wp:extent cx="5943600" cy="3579117"/>
-            <wp:effectExtent l="0" t="0" r="0" b="2540"/>
+            <wp:extent cx="5943600" cy="3704590"/>
+            <wp:effectExtent l="0" t="0" r="0" b="3810"/>
             <wp:wrapNone/>
-            <wp:docPr id="25" name="Chart 25"/>
+            <wp:docPr id="19" name="Chart 19"/>
             <wp:cNvGraphicFramePr/>
             <a:graphic xmlns:a="http://schemas.openxmlformats.org/drawingml/2006/main">
               <a:graphicData uri="http://schemas.openxmlformats.org/drawingml/2006/chart">
@@ -10973,7 +10973,7 @@
                   <c:v>261385.583889371</c:v>
                 </c:pt>
                 <c:pt idx="37">
-                  <c:v>263270.1009956409</c:v>
+                  <c:v>263270.1009956407</c:v>
                 </c:pt>
                 <c:pt idx="38">
                   <c:v>261844.782895463</c:v>
@@ -11070,11 +11070,11 @@
         </c:dLbls>
         <c:marker val="1"/>
         <c:smooth val="0"/>
-        <c:axId val="2054447216"/>
-        <c:axId val="2054449264"/>
+        <c:axId val="2053147520"/>
+        <c:axId val="2053148880"/>
       </c:lineChart>
       <c:dateAx>
-        <c:axId val="2054447216"/>
+        <c:axId val="2053147520"/>
         <c:scaling>
           <c:orientation val="minMax"/>
         </c:scaling>
@@ -11113,7 +11113,7 @@
             <a:endParaRPr lang="en-US"/>
           </a:p>
         </c:txPr>
-        <c:crossAx val="2054449264"/>
+        <c:crossAx val="2053148880"/>
         <c:crosses val="autoZero"/>
         <c:auto val="1"/>
         <c:lblOffset val="100"/>
@@ -11122,7 +11122,7 @@
         <c:majorTimeUnit val="months"/>
       </c:dateAx>
       <c:valAx>
-        <c:axId val="2054449264"/>
+        <c:axId val="2053148880"/>
         <c:scaling>
           <c:orientation val="minMax"/>
           <c:max val="450000.0"/>
@@ -11177,7 +11177,7 @@
             <a:endParaRPr lang="en-US"/>
           </a:p>
         </c:txPr>
-        <c:crossAx val="2054447216"/>
+        <c:crossAx val="2053147520"/>
         <c:crosses val="autoZero"/>
         <c:crossBetween val="midCat"/>
         <c:majorUnit val="50000.0"/>
@@ -11449,11 +11449,11 @@
         </c:dLbls>
         <c:gapWidth val="76"/>
         <c:overlap val="-27"/>
-        <c:axId val="1990344624"/>
-        <c:axId val="1994709360"/>
+        <c:axId val="-1947527152"/>
+        <c:axId val="-1951573072"/>
       </c:barChart>
       <c:catAx>
-        <c:axId val="1990344624"/>
+        <c:axId val="-1947527152"/>
         <c:scaling>
           <c:orientation val="minMax"/>
         </c:scaling>
@@ -11490,7 +11490,7 @@
             <a:endParaRPr lang="en-US"/>
           </a:p>
         </c:txPr>
-        <c:crossAx val="1994709360"/>
+        <c:crossAx val="-1951573072"/>
         <c:crossesAt val="0.0"/>
         <c:auto val="1"/>
         <c:lblAlgn val="ctr"/>
@@ -11498,7 +11498,7 @@
         <c:noMultiLvlLbl val="0"/>
       </c:catAx>
       <c:valAx>
-        <c:axId val="1994709360"/>
+        <c:axId val="-1951573072"/>
         <c:scaling>
           <c:orientation val="minMax"/>
         </c:scaling>
@@ -11537,7 +11537,7 @@
             <a:endParaRPr lang="en-US"/>
           </a:p>
         </c:txPr>
-        <c:crossAx val="1990344624"/>
+        <c:crossAx val="-1947527152"/>
         <c:crosses val="autoZero"/>
         <c:crossBetween val="between"/>
       </c:valAx>
@@ -11970,7 +11970,7 @@
                   <c:v>3487.577610290207</c:v>
                 </c:pt>
                 <c:pt idx="24">
-                  <c:v>3383.006869825411</c:v>
+                  <c:v>3383.006869825409</c:v>
                 </c:pt>
                 <c:pt idx="25">
                   <c:v>3335.27388507153</c:v>
@@ -12045,7 +12045,7 @@
                   <c:v>4386.227731441822</c:v>
                 </c:pt>
                 <c:pt idx="49">
-                  <c:v>4336.28487274059</c:v>
+                  <c:v>4336.284872740588</c:v>
                 </c:pt>
                 <c:pt idx="50">
                   <c:v>4146.639907902526</c:v>
@@ -12063,7 +12063,7 @@
                   <c:v>3789.638172655364</c:v>
                 </c:pt>
                 <c:pt idx="55">
-                  <c:v>8034.491012610532</c:v>
+                  <c:v>8034.491012610531</c:v>
                 </c:pt>
                 <c:pt idx="56">
                   <c:v>7888.36268866337</c:v>
@@ -12354,7 +12354,7 @@
                   <c:v>156.1914327546254</c:v>
                 </c:pt>
                 <c:pt idx="10">
-                  <c:v>381.0040109580992</c:v>
+                  <c:v>381.004010958099</c:v>
                 </c:pt>
                 <c:pt idx="11">
                   <c:v>194.4566388755303</c:v>
@@ -12372,7 +12372,7 @@
                   <c:v>384.7555148540337</c:v>
                 </c:pt>
                 <c:pt idx="16">
-                  <c:v>297.8833259051697</c:v>
+                  <c:v>297.8833259051696</c:v>
                 </c:pt>
                 <c:pt idx="17">
                   <c:v>1785.87771990888</c:v>
@@ -12447,7 +12447,7 @@
                   <c:v>1990.645382813991</c:v>
                 </c:pt>
                 <c:pt idx="41">
-                  <c:v>2125.549848753795</c:v>
+                  <c:v>2125.549848753793</c:v>
                 </c:pt>
                 <c:pt idx="42">
                   <c:v>2400.249456090211</c:v>
@@ -12468,7 +12468,7 @@
                   <c:v>3627.47027205532</c:v>
                 </c:pt>
                 <c:pt idx="48">
-                  <c:v>3835.224811126606</c:v>
+                  <c:v>3835.224811126604</c:v>
                 </c:pt>
                 <c:pt idx="49">
                   <c:v>3656.65970095208</c:v>
@@ -12501,13 +12501,13 @@
                   <c:v>5918.005557107374</c:v>
                 </c:pt>
                 <c:pt idx="59">
-                  <c:v>5700.373855739345</c:v>
+                  <c:v>5700.373855739343</c:v>
                 </c:pt>
                 <c:pt idx="60">
                   <c:v>5672.8517366062</c:v>
                 </c:pt>
                 <c:pt idx="61">
-                  <c:v>5599.980342846651</c:v>
+                  <c:v>5599.980342846648</c:v>
                 </c:pt>
                 <c:pt idx="62">
                   <c:v>7089.114024272173</c:v>
@@ -12763,7 +12763,7 @@
                   <c:v>-696.384533837583</c:v>
                 </c:pt>
                 <c:pt idx="5">
-                  <c:v>-846.8305658501488</c:v>
+                  <c:v>-846.8305658501486</c:v>
                 </c:pt>
                 <c:pt idx="6">
                   <c:v>-1032.98472454778</c:v>
@@ -12799,10 +12799,10 @@
                   <c:v>-2797.94506026723</c:v>
                 </c:pt>
                 <c:pt idx="17">
-                  <c:v>-3016.523841105781</c:v>
+                  <c:v>-3016.523841105779</c:v>
                 </c:pt>
                 <c:pt idx="18">
-                  <c:v>-3140.184846498346</c:v>
+                  <c:v>-3140.184846498345</c:v>
                 </c:pt>
                 <c:pt idx="19">
                   <c:v>-3280.755087023112</c:v>
@@ -12826,7 +12826,7 @@
                   <c:v>-4381.139742517268</c:v>
                 </c:pt>
                 <c:pt idx="26">
-                  <c:v>-4591.435695520201</c:v>
+                  <c:v>-4591.435695520199</c:v>
                 </c:pt>
                 <c:pt idx="27">
                   <c:v>-4836.702180544483</c:v>
@@ -12838,10 +12838,10 @@
                   <c:v>-5331.292557697765</c:v>
                 </c:pt>
                 <c:pt idx="30">
-                  <c:v>-5605.677587700077</c:v>
+                  <c:v>-5605.677587700075</c:v>
                 </c:pt>
                 <c:pt idx="31">
-                  <c:v>-5891.63028724815</c:v>
+                  <c:v>-5891.630287248148</c:v>
                 </c:pt>
                 <c:pt idx="32">
                   <c:v>-6120.083947465642</c:v>
@@ -12853,10 +12853,10 @@
                   <c:v>-6603.718790561576</c:v>
                 </c:pt>
                 <c:pt idx="35">
-                  <c:v>-6873.039782519623</c:v>
+                  <c:v>-6873.039782519621</c:v>
                 </c:pt>
                 <c:pt idx="36">
-                  <c:v>-7122.202141895498</c:v>
+                  <c:v>-7122.2021418955</c:v>
                 </c:pt>
                 <c:pt idx="37">
                   <c:v>-7418.404198795531</c:v>
@@ -12880,7 +12880,7 @@
                   <c:v>-9477.269872435224</c:v>
                 </c:pt>
                 <c:pt idx="44">
-                  <c:v>-9820.996686164024</c:v>
+                  <c:v>-9820.996686164021</c:v>
                 </c:pt>
                 <c:pt idx="45">
                   <c:v>-10164.25323022103</c:v>
@@ -12950,11 +12950,11 @@
           <c:showBubbleSize val="0"/>
         </c:dLbls>
         <c:smooth val="0"/>
-        <c:axId val="2046879472"/>
-        <c:axId val="2046881792"/>
+        <c:axId val="1993694848"/>
+        <c:axId val="1989693968"/>
       </c:lineChart>
       <c:dateAx>
-        <c:axId val="2046879472"/>
+        <c:axId val="1993694848"/>
         <c:scaling>
           <c:orientation val="minMax"/>
         </c:scaling>
@@ -12997,14 +12997,14 @@
             <a:endParaRPr lang="en-US"/>
           </a:p>
         </c:txPr>
-        <c:crossAx val="2046881792"/>
+        <c:crossAx val="1989693968"/>
         <c:crossesAt val="-20000.0"/>
         <c:auto val="1"/>
         <c:lblOffset val="100"/>
         <c:baseTimeUnit val="months"/>
       </c:dateAx>
       <c:valAx>
-        <c:axId val="2046881792"/>
+        <c:axId val="1989693968"/>
         <c:scaling>
           <c:orientation val="minMax"/>
           <c:min val="-20000.0"/>
@@ -13056,7 +13056,7 @@
             <a:endParaRPr lang="en-US"/>
           </a:p>
         </c:txPr>
-        <c:crossAx val="2046879472"/>
+        <c:crossAx val="1993694848"/>
         <c:crosses val="autoZero"/>
         <c:crossBetween val="between"/>
       </c:valAx>
@@ -13438,195 +13438,198 @@
           </c:cat>
           <c:val>
             <c:numRef>
-              <c:f>Data!$I$2:$I$65</c:f>
+              <c:f>Data!$I$2:$I$64</c:f>
               <c:numCache>
                 <c:formatCode>General</c:formatCode>
-                <c:ptCount val="64"/>
+                <c:ptCount val="63"/>
+                <c:pt idx="0">
+                  <c:v>0.0</c:v>
+                </c:pt>
                 <c:pt idx="1">
-                  <c:v>0.0</c:v>
+                  <c:v>271.1757160024922</c:v>
                 </c:pt>
                 <c:pt idx="2">
-                  <c:v>0.0</c:v>
+                  <c:v>865.433683516195</c:v>
                 </c:pt>
                 <c:pt idx="3">
-                  <c:v>0.0</c:v>
+                  <c:v>1395.892860074381</c:v>
                 </c:pt>
                 <c:pt idx="4">
-                  <c:v>0.0</c:v>
+                  <c:v>803.7025451321491</c:v>
                 </c:pt>
                 <c:pt idx="5">
-                  <c:v>0.0</c:v>
+                  <c:v>1528.876107699033</c:v>
                 </c:pt>
                 <c:pt idx="6">
-                  <c:v>0.0</c:v>
+                  <c:v>985.0309187115452</c:v>
                 </c:pt>
                 <c:pt idx="7">
-                  <c:v>0.0</c:v>
+                  <c:v>1446.501265981638</c:v>
                 </c:pt>
                 <c:pt idx="8">
-                  <c:v>0.0</c:v>
+                  <c:v>1949.970108654651</c:v>
                 </c:pt>
                 <c:pt idx="9">
-                  <c:v>0.0</c:v>
+                  <c:v>1448.90766517274</c:v>
                 </c:pt>
                 <c:pt idx="10">
-                  <c:v>0.0</c:v>
+                  <c:v>979.243529117753</c:v>
                 </c:pt>
                 <c:pt idx="11">
-                  <c:v>0.0</c:v>
+                  <c:v>2780.073791424293</c:v>
                 </c:pt>
                 <c:pt idx="12">
-                  <c:v>0.0</c:v>
+                  <c:v>2260.334621812458</c:v>
                 </c:pt>
                 <c:pt idx="13">
-                  <c:v>0.0</c:v>
+                  <c:v>2916.991118054648</c:v>
                 </c:pt>
                 <c:pt idx="14">
-                  <c:v>0.0</c:v>
+                  <c:v>3095.21504450289</c:v>
                 </c:pt>
                 <c:pt idx="15">
-                  <c:v>0.0</c:v>
+                  <c:v>2099.472062925576</c:v>
                 </c:pt>
                 <c:pt idx="16">
-                  <c:v>0.0</c:v>
+                  <c:v>2574.030263122259</c:v>
                 </c:pt>
                 <c:pt idx="17">
-                  <c:v>0.0</c:v>
+                  <c:v>499.8173911311187</c:v>
                 </c:pt>
                 <c:pt idx="18">
-                  <c:v>0.0</c:v>
+                  <c:v>-682.4381768452213</c:v>
                 </c:pt>
                 <c:pt idx="19">
-                  <c:v>0.0</c:v>
+                  <c:v>2324.260649099348</c:v>
                 </c:pt>
                 <c:pt idx="20">
-                  <c:v>0.0</c:v>
+                  <c:v>2309.630243078463</c:v>
                 </c:pt>
                 <c:pt idx="21">
-                  <c:v>0.0</c:v>
+                  <c:v>1493.134886075371</c:v>
                 </c:pt>
                 <c:pt idx="22">
-                  <c:v>0.0</c:v>
+                  <c:v>-210.7318220627189</c:v>
                 </c:pt>
                 <c:pt idx="23">
-                  <c:v>0.0</c:v>
+                  <c:v>-286.0805174700639</c:v>
                 </c:pt>
                 <c:pt idx="24">
-                  <c:v>0.0</c:v>
+                  <c:v>2197.404445530926</c:v>
                 </c:pt>
                 <c:pt idx="25">
-                  <c:v>0.0</c:v>
+                  <c:v>2682.60021256977</c:v>
                 </c:pt>
                 <c:pt idx="26">
-                  <c:v>0.0</c:v>
+                  <c:v>3110.404944998487</c:v>
                 </c:pt>
                 <c:pt idx="27">
-                  <c:v>0.0</c:v>
+                  <c:v>3281.433933384546</c:v>
                 </c:pt>
                 <c:pt idx="28">
-                  <c:v>0.0</c:v>
+                  <c:v>4790.394611536868</c:v>
                 </c:pt>
                 <c:pt idx="29">
-                  <c:v>0.0</c:v>
+                  <c:v>4723.136317924796</c:v>
                 </c:pt>
                 <c:pt idx="30">
-                  <c:v>0.0</c:v>
+                  <c:v>4975.74144871909</c:v>
                 </c:pt>
                 <c:pt idx="31">
-                  <c:v>0.0</c:v>
+                  <c:v>4296.548070591241</c:v>
                 </c:pt>
                 <c:pt idx="32">
-                  <c:v>0.0</c:v>
+                  <c:v>5084.488546847708</c:v>
                 </c:pt>
                 <c:pt idx="33">
-                  <c:v>0.0</c:v>
+                  <c:v>6321.22426853915</c:v>
                 </c:pt>
                 <c:pt idx="34">
-                  <c:v>0.0</c:v>
+                  <c:v>7320.131568708296</c:v>
                 </c:pt>
                 <c:pt idx="35">
-                  <c:v>0.0</c:v>
+                  <c:v>8340.577952554577</c:v>
                 </c:pt>
                 <c:pt idx="36">
-                  <c:v>0.0</c:v>
+                  <c:v>8722.725156381264</c:v>
                 </c:pt>
                 <c:pt idx="37">
-                  <c:v>0.0</c:v>
+                  <c:v>9522.50432754635</c:v>
                 </c:pt>
                 <c:pt idx="38">
-                  <c:v>0.0</c:v>
+                  <c:v>10391.19107389711</c:v>
                 </c:pt>
                 <c:pt idx="39">
-                  <c:v>0.0</c:v>
+                  <c:v>10561.29708984622</c:v>
                 </c:pt>
                 <c:pt idx="40">
-                  <c:v>0.0</c:v>
+                  <c:v>11561.2300176195</c:v>
                 </c:pt>
                 <c:pt idx="41">
-                  <c:v>0.0</c:v>
+                  <c:v>11694.80703165655</c:v>
                 </c:pt>
                 <c:pt idx="42">
-                  <c:v>0.0</c:v>
+                  <c:v>12794.02371843461</c:v>
                 </c:pt>
                 <c:pt idx="43">
-                  <c:v>0.0</c:v>
+                  <c:v>13963.72502999326</c:v>
                 </c:pt>
                 <c:pt idx="44">
-                  <c:v>0.0</c:v>
+                  <c:v>15018.74020850821</c:v>
                 </c:pt>
                 <c:pt idx="45">
-                  <c:v>0.0</c:v>
+                  <c:v>15393.94784847608</c:v>
                 </c:pt>
                 <c:pt idx="46">
-                  <c:v>0.0</c:v>
+                  <c:v>17876.42642342731</c:v>
                 </c:pt>
                 <c:pt idx="47">
-                  <c:v>0.0</c:v>
+                  <c:v>15312.69200984251</c:v>
                 </c:pt>
                 <c:pt idx="48">
-                  <c:v>0.0</c:v>
+                  <c:v>14456.68679592623</c:v>
                 </c:pt>
                 <c:pt idx="49">
-                  <c:v>0.0</c:v>
+                  <c:v>14935.37223098403</c:v>
                 </c:pt>
                 <c:pt idx="50">
-                  <c:v>0.0</c:v>
+                  <c:v>15264.05199151894</c:v>
                 </c:pt>
                 <c:pt idx="51">
-                  <c:v>0.0</c:v>
+                  <c:v>15265.90043886785</c:v>
                 </c:pt>
                 <c:pt idx="52">
-                  <c:v>0.0</c:v>
+                  <c:v>17084.34502557437</c:v>
                 </c:pt>
                 <c:pt idx="53">
-                  <c:v>0.0</c:v>
+                  <c:v>17737.9635731496</c:v>
                 </c:pt>
                 <c:pt idx="54">
-                  <c:v>0.0</c:v>
+                  <c:v>18073.93863199082</c:v>
                 </c:pt>
                 <c:pt idx="55">
-                  <c:v>0.0</c:v>
+                  <c:v>14046.39001595125</c:v>
                 </c:pt>
                 <c:pt idx="56">
-                  <c:v>0.0</c:v>
+                  <c:v>14942.35067469105</c:v>
                 </c:pt>
                 <c:pt idx="57">
-                  <c:v>0.0</c:v>
+                  <c:v>10240.23196931118</c:v>
                 </c:pt>
                 <c:pt idx="58">
-                  <c:v>0.0</c:v>
+                  <c:v>14334.81236610553</c:v>
                 </c:pt>
                 <c:pt idx="59">
-                  <c:v>0.0</c:v>
+                  <c:v>16397.6167715373</c:v>
                 </c:pt>
                 <c:pt idx="60">
-                  <c:v>0.0</c:v>
+                  <c:v>17250.7527344914</c:v>
                 </c:pt>
                 <c:pt idx="61">
-                  <c:v>0.0</c:v>
+                  <c:v>19325.33737582665</c:v>
                 </c:pt>
                 <c:pt idx="62">
-                  <c:v>0.0</c:v>
+                  <c:v>15297.40057769864</c:v>
                 </c:pt>
               </c:numCache>
             </c:numRef>
@@ -13861,195 +13864,198 @@
           </c:cat>
           <c:val>
             <c:numRef>
-              <c:f>Data!$K$2:$K$65</c:f>
+              <c:f>Data!$K$2:$K$64</c:f>
               <c:numCache>
                 <c:formatCode>General</c:formatCode>
-                <c:ptCount val="64"/>
+                <c:ptCount val="63"/>
+                <c:pt idx="0">
+                  <c:v>0.0</c:v>
+                </c:pt>
                 <c:pt idx="1">
-                  <c:v>1415.54663259655</c:v>
+                  <c:v>1290.98854878489</c:v>
                 </c:pt>
                 <c:pt idx="2">
-                  <c:v>3585.6757754682</c:v>
+                  <c:v>3251.15991621913</c:v>
                 </c:pt>
                 <c:pt idx="3">
-                  <c:v>3533.927879550752</c:v>
+                  <c:v>3205.4081156887</c:v>
                 </c:pt>
                 <c:pt idx="4">
-                  <c:v>3464.031397817506</c:v>
+                  <c:v>3144.849347858751</c:v>
                 </c:pt>
                 <c:pt idx="5">
-                  <c:v>5972.949185783496</c:v>
+                  <c:v>5329.519116221341</c:v>
                 </c:pt>
                 <c:pt idx="6">
-                  <c:v>3940.487004726006</c:v>
+                  <c:v>3609.920106217541</c:v>
                 </c:pt>
                 <c:pt idx="7">
-                  <c:v>5987.790124987815</c:v>
+                  <c:v>5370.411577211062</c:v>
                 </c:pt>
                 <c:pt idx="8">
-                  <c:v>7654.66802318733</c:v>
+                  <c:v>6769.209152903822</c:v>
                 </c:pt>
                 <c:pt idx="9">
-                  <c:v>8267.327134076861</c:v>
+                  <c:v>7271.61325476037</c:v>
                 </c:pt>
                 <c:pt idx="10">
-                  <c:v>14918.82256872655</c:v>
+                  <c:v>12748.98537685935</c:v>
                 </c:pt>
                 <c:pt idx="11">
-                  <c:v>11368.9116628723</c:v>
+                  <c:v>9814.76377829296</c:v>
                 </c:pt>
                 <c:pt idx="12">
-                  <c:v>12017.36561755912</c:v>
+                  <c:v>10348.07882216725</c:v>
                 </c:pt>
                 <c:pt idx="13">
-                  <c:v>10565.23050759387</c:v>
+                  <c:v>9138.09510740334</c:v>
                 </c:pt>
                 <c:pt idx="14">
-                  <c:v>8937.15947263316</c:v>
+                  <c:v>7799.411552446758</c:v>
                 </c:pt>
                 <c:pt idx="15">
-                  <c:v>5996.789717253369</c:v>
+                  <c:v>5396.087492019119</c:v>
                 </c:pt>
                 <c:pt idx="16">
-                  <c:v>8468.21705669902</c:v>
+                  <c:v>7429.643310295868</c:v>
                 </c:pt>
                 <c:pt idx="17">
-                  <c:v>7612.052938494523</c:v>
+                  <c:v>6747.153583952822</c:v>
                 </c:pt>
                 <c:pt idx="18">
-                  <c:v>9190.461400782553</c:v>
+                  <c:v>8021.125790650502</c:v>
                 </c:pt>
                 <c:pt idx="19">
-                  <c:v>9113.438206474539</c:v>
+                  <c:v>7958.298530091748</c:v>
                 </c:pt>
                 <c:pt idx="20">
-                  <c:v>8412.774526517614</c:v>
+                  <c:v>7373.250692563464</c:v>
                 </c:pt>
                 <c:pt idx="21">
-                  <c:v>7417.809066528085</c:v>
+                  <c:v>6543.6760135145</c:v>
                 </c:pt>
                 <c:pt idx="22">
-                  <c:v>11249.22398121338</c:v>
+                  <c:v>9755.02865663664</c:v>
                 </c:pt>
                 <c:pt idx="23">
-                  <c:v>13604.01846458122</c:v>
+                  <c:v>11752.98618639893</c:v>
                 </c:pt>
                 <c:pt idx="24">
-                  <c:v>15463.67563404916</c:v>
+                  <c:v>13328.2941527023</c:v>
                 </c:pt>
                 <c:pt idx="25">
-                  <c:v>15854.63824295744</c:v>
+                  <c:v>13659.98866678289</c:v>
                 </c:pt>
                 <c:pt idx="26">
-                  <c:v>15667.43738262742</c:v>
+                  <c:v>13501.80967196945</c:v>
                 </c:pt>
                 <c:pt idx="27">
-                  <c:v>21765.86485724034</c:v>
+                  <c:v>18593.64868159223</c:v>
                 </c:pt>
                 <c:pt idx="28">
-                  <c:v>23463.6891491611</c:v>
+                  <c:v>19993.59701487751</c:v>
                 </c:pt>
                 <c:pt idx="29">
-                  <c:v>22478.063232206</c:v>
+                  <c:v>19208.19854686081</c:v>
                 </c:pt>
                 <c:pt idx="30">
-                  <c:v>22234.52500454987</c:v>
+                  <c:v>19013.79472554522</c:v>
                 </c:pt>
                 <c:pt idx="31">
-                  <c:v>18812.2779429635</c:v>
+                  <c:v>16260.75148038838</c:v>
                 </c:pt>
                 <c:pt idx="32">
-                  <c:v>10892.60615507172</c:v>
+                  <c:v>9867.17379958653</c:v>
                 </c:pt>
                 <c:pt idx="33">
-                  <c:v>11098.30296540592</c:v>
+                  <c:v>10029.65960320724</c:v>
                 </c:pt>
                 <c:pt idx="34">
-                  <c:v>12016.33607130847</c:v>
+                  <c:v>10745.88353728333</c:v>
                 </c:pt>
                 <c:pt idx="35">
-                  <c:v>13900.10955059598</c:v>
+                  <c:v>12178.40968297275</c:v>
                 </c:pt>
                 <c:pt idx="36">
-                  <c:v>13548.76167305104</c:v>
+                  <c:v>11915.81444775844</c:v>
                 </c:pt>
                 <c:pt idx="37">
-                  <c:v>15872.81511155939</c:v>
+                  <c:v>13661.69666230321</c:v>
                 </c:pt>
                 <c:pt idx="38">
-                  <c:v>17959.48042359946</c:v>
+                  <c:v>15213.34691895173</c:v>
                 </c:pt>
                 <c:pt idx="39">
-                  <c:v>17870.14077288609</c:v>
+                  <c:v>15147.86170587031</c:v>
                 </c:pt>
                 <c:pt idx="40">
-                  <c:v>18528.92319844277</c:v>
+                  <c:v>15627.24632946507</c:v>
                 </c:pt>
                 <c:pt idx="41">
-                  <c:v>22144.24880952997</c:v>
+                  <c:v>18181.20127411821</c:v>
                 </c:pt>
                 <c:pt idx="42">
-                  <c:v>19555.3570793286</c:v>
+                  <c:v>16380.54475254272</c:v>
                 </c:pt>
                 <c:pt idx="43">
-                  <c:v>19665.0032724476</c:v>
+                  <c:v>16454.91286489258</c:v>
                 </c:pt>
                 <c:pt idx="44">
-                  <c:v>19698.2889836988</c:v>
+                  <c:v>16476.94765864404</c:v>
                 </c:pt>
                 <c:pt idx="45">
-                  <c:v>22263.50252104659</c:v>
+                  <c:v>18136.28825127397</c:v>
                 </c:pt>
                 <c:pt idx="46">
-                  <c:v>17114.31925843034</c:v>
+                  <c:v>14898.69710856656</c:v>
                 </c:pt>
                 <c:pt idx="47">
-                  <c:v>12282.61597813117</c:v>
+                  <c:v>11842.36519377973</c:v>
                 </c:pt>
                 <c:pt idx="48">
-                  <c:v>15903.00343457048</c:v>
+                  <c:v>14156.57719147718</c:v>
                 </c:pt>
                 <c:pt idx="49">
-                  <c:v>12301.14464001588</c:v>
+                  <c:v>11815.2499039</c:v>
                 </c:pt>
                 <c:pt idx="50">
-                  <c:v>15097.26308836477</c:v>
+                  <c:v>13623.63016344209</c:v>
                 </c:pt>
                 <c:pt idx="51">
-                  <c:v>15771.95072189722</c:v>
+                  <c:v>14052.45718125473</c:v>
                 </c:pt>
                 <c:pt idx="52">
-                  <c:v>15039.61354156022</c:v>
+                  <c:v>13589.90009461771</c:v>
                 </c:pt>
                 <c:pt idx="53">
-                  <c:v>17410.6958944562</c:v>
+                  <c:v>15061.13196058111</c:v>
                 </c:pt>
                 <c:pt idx="54">
-                  <c:v>13729.8114817297</c:v>
+                  <c:v>12819.56214875318</c:v>
                 </c:pt>
                 <c:pt idx="55">
-                  <c:v>9081.606764796402</c:v>
+                  <c:v>9966.492072478704</c:v>
                 </c:pt>
                 <c:pt idx="56">
-                  <c:v>11640.71882120971</c:v>
+                  <c:v>11549.29116862221</c:v>
                 </c:pt>
                 <c:pt idx="57">
-                  <c:v>20342.175025509</c:v>
+                  <c:v>16878.07917359201</c:v>
                 </c:pt>
                 <c:pt idx="58">
-                  <c:v>24700.11009369514</c:v>
+                  <c:v>19565.34696439473</c:v>
                 </c:pt>
                 <c:pt idx="59">
-                  <c:v>23217.82669158842</c:v>
+                  <c:v>18643.24677904611</c:v>
                 </c:pt>
                 <c:pt idx="60">
-                  <c:v>33613.29789227622</c:v>
+                  <c:v>25012.0116504346</c:v>
                 </c:pt>
                 <c:pt idx="61">
-                  <c:v>32322.02591976381</c:v>
+                  <c:v>24221.49795974482</c:v>
                 </c:pt>
                 <c:pt idx="62">
-                  <c:v>43693.53653975061</c:v>
+                  <c:v>31037.55246169879</c:v>
                 </c:pt>
               </c:numCache>
             </c:numRef>
@@ -14284,195 +14290,198 @@
           </c:cat>
           <c:val>
             <c:numRef>
-              <c:f>Data!$M$2:$M$65</c:f>
+              <c:f>Data!$M$2:$M$64</c:f>
               <c:numCache>
                 <c:formatCode>General</c:formatCode>
-                <c:ptCount val="64"/>
+                <c:ptCount val="63"/>
+                <c:pt idx="0">
+                  <c:v>0.0</c:v>
+                </c:pt>
                 <c:pt idx="1">
-                  <c:v>624.9406123030374</c:v>
+                  <c:v>456.734745938862</c:v>
                 </c:pt>
                 <c:pt idx="2">
-                  <c:v>435.7758011246731</c:v>
+                  <c:v>319.814952248366</c:v>
                 </c:pt>
                 <c:pt idx="3">
-                  <c:v>1996.041025287723</c:v>
+                  <c:v>1426.594186834606</c:v>
                 </c:pt>
                 <c:pt idx="4">
-                  <c:v>2343.262962043922</c:v>
+                  <c:v>1667.889307384878</c:v>
                 </c:pt>
                 <c:pt idx="5">
-                  <c:v>3968.349508976302</c:v>
+                  <c:v>2804.128164444618</c:v>
                 </c:pt>
                 <c:pt idx="6">
-                  <c:v>1084.585705684182</c:v>
+                  <c:v>844.014971167558</c:v>
                 </c:pt>
                 <c:pt idx="7">
-                  <c:v>1000.007019244215</c:v>
+                  <c:v>785.3116711977374</c:v>
                 </c:pt>
                 <c:pt idx="8">
-                  <c:v>402.8050502549819</c:v>
+                  <c:v>382.1805271835218</c:v>
                 </c:pt>
                 <c:pt idx="9">
-                  <c:v>-1734.613651464858</c:v>
+                  <c:v>-1028.690622524128</c:v>
                 </c:pt>
                 <c:pt idx="10">
-                  <c:v>-2876.790501003898</c:v>
+                  <c:v>-1785.124488760999</c:v>
                 </c:pt>
                 <c:pt idx="11">
-                  <c:v>-1972.846971833012</c:v>
+                  <c:v>-1189.116512730425</c:v>
                 </c:pt>
                 <c:pt idx="12">
-                  <c:v>-3954.576957416842</c:v>
+                  <c:v>-2484.713253492875</c:v>
                 </c:pt>
                 <c:pt idx="13">
-                  <c:v>3308.762005927813</c:v>
+                  <c:v>2334.515611351925</c:v>
                 </c:pt>
                 <c:pt idx="14">
-                  <c:v>1290.115676276668</c:v>
+                  <c:v>1011.059615588515</c:v>
                 </c:pt>
                 <c:pt idx="15">
-                  <c:v>1766.16621101777</c:v>
+                  <c:v>1321.373188323549</c:v>
                 </c:pt>
                 <c:pt idx="16">
-                  <c:v>-555.1310301228404</c:v>
+                  <c:v>-207.815057819951</c:v>
                 </c:pt>
                 <c:pt idx="17">
-                  <c:v>-3152.37154477821</c:v>
+                  <c:v>-1867.504023374111</c:v>
                 </c:pt>
                 <c:pt idx="18">
-                  <c:v>-5266.67004418223</c:v>
+                  <c:v>-3238.187303458031</c:v>
                 </c:pt>
                 <c:pt idx="19">
-                  <c:v>-4241.81458372798</c:v>
+                  <c:v>-2567.893036394623</c:v>
                 </c:pt>
                 <c:pt idx="20">
-                  <c:v>-4815.85131138374</c:v>
+                  <c:v>-2952.160895697672</c:v>
                 </c:pt>
                 <c:pt idx="21">
-                  <c:v>-6277.572017820929</c:v>
+                  <c:v>-3929.387002471903</c:v>
                 </c:pt>
                 <c:pt idx="22">
-                  <c:v>-11879.43314586136</c:v>
+                  <c:v>-7697.3552115174</c:v>
                 </c:pt>
                 <c:pt idx="23">
-                  <c:v>-11349.13653449771</c:v>
+                  <c:v>-7337.036769850868</c:v>
                 </c:pt>
                 <c:pt idx="24">
-                  <c:v>-6028.38332271333</c:v>
+                  <c:v>-3728.05525017335</c:v>
                 </c:pt>
                 <c:pt idx="25">
-                  <c:v>-3666.005889876019</c:v>
+                  <c:v>-2122.05533749816</c:v>
                 </c:pt>
                 <c:pt idx="26">
-                  <c:v>-6845.154448002678</c:v>
+                  <c:v>-4274.39846312129</c:v>
                 </c:pt>
                 <c:pt idx="27">
-                  <c:v>-3096.684780902269</c:v>
+                  <c:v>-1764.48559015694</c:v>
                 </c:pt>
                 <c:pt idx="28">
-                  <c:v>-1098.924694852369</c:v>
+                  <c:v>-444.2971008415491</c:v>
                 </c:pt>
                 <c:pt idx="29">
-                  <c:v>-822.3544751495107</c:v>
+                  <c:v>-267.626900913036</c:v>
                 </c:pt>
                 <c:pt idx="30">
-                  <c:v>-800.7944875904038</c:v>
+                  <c:v>-253.829291232431</c:v>
                 </c:pt>
                 <c:pt idx="31">
-                  <c:v>2315.262496272616</c:v>
+                  <c:v>1755.591470453399</c:v>
                 </c:pt>
                 <c:pt idx="32">
-                  <c:v>-518.6147128857729</c:v>
+                  <c:v>-84.18129194624088</c:v>
                 </c:pt>
                 <c:pt idx="33">
-                  <c:v>-522.6492892234278</c:v>
+                  <c:v>-86.73864208125995</c:v>
                 </c:pt>
                 <c:pt idx="34">
-                  <c:v>2314.855027314852</c:v>
+                  <c:v>1689.83505493395</c:v>
                 </c:pt>
                 <c:pt idx="35">
-                  <c:v>3070.84595452095</c:v>
+                  <c:v>2151.117338923044</c:v>
                 </c:pt>
                 <c:pt idx="36">
-                  <c:v>3227.02727553522</c:v>
+                  <c:v>2244.802401337243</c:v>
                 </c:pt>
                 <c:pt idx="37">
-                  <c:v>2944.418717792106</c:v>
+                  <c:v>2074.450709626805</c:v>
                 </c:pt>
                 <c:pt idx="38">
-                  <c:v>1550.968630091966</c:v>
+                  <c:v>1242.725738043343</c:v>
                 </c:pt>
                 <c:pt idx="39">
-                  <c:v>1364.801184475854</c:v>
+                  <c:v>1133.120614181461</c:v>
                 </c:pt>
                 <c:pt idx="40">
-                  <c:v>4562.134054254504</c:v>
+                  <c:v>3001.94218192879</c:v>
                 </c:pt>
                 <c:pt idx="41">
-                  <c:v>18072.62601470931</c:v>
+                  <c:v>10667.92493993224</c:v>
                 </c:pt>
                 <c:pt idx="42">
-                  <c:v>19078.77807572495</c:v>
+                  <c:v>11233.33707440156</c:v>
                 </c:pt>
                 <c:pt idx="43">
-                  <c:v>17794.11418212933</c:v>
+                  <c:v>10529.96546331657</c:v>
                 </c:pt>
                 <c:pt idx="44">
-                  <c:v>18713.32500131136</c:v>
+                  <c:v>11021.20724031535</c:v>
                 </c:pt>
                 <c:pt idx="45">
-                  <c:v>21092.6364241289</c:v>
+                  <c:v>12263.54774121991</c:v>
                 </c:pt>
                 <c:pt idx="46">
-                  <c:v>28990.84532364266</c:v>
+                  <c:v>16272.31608892741</c:v>
                 </c:pt>
                 <c:pt idx="47">
-                  <c:v>27844.7513042918</c:v>
+                  <c:v>15689.5493516986</c:v>
                 </c:pt>
                 <c:pt idx="48">
-                  <c:v>27542.03423732971</c:v>
+                  <c:v>15533.36725046346</c:v>
                 </c:pt>
                 <c:pt idx="49">
-                  <c:v>25881.74349217458</c:v>
+                  <c:v>14663.17939964513</c:v>
                 </c:pt>
                 <c:pt idx="50">
-                  <c:v>19688.42951591082</c:v>
+                  <c:v>11433.76385946569</c:v>
                 </c:pt>
                 <c:pt idx="51">
-                  <c:v>17061.01318996688</c:v>
+                  <c:v>10086.05299893091</c:v>
                 </c:pt>
                 <c:pt idx="52">
-                  <c:v>22052.47893147291</c:v>
+                  <c:v>12630.11524991262</c:v>
                 </c:pt>
                 <c:pt idx="53">
-                  <c:v>18092.08085291745</c:v>
+                  <c:v>10648.78563909346</c:v>
                 </c:pt>
                 <c:pt idx="54">
-                  <c:v>19835.0057656737</c:v>
+                  <c:v>11505.08861864454</c:v>
                 </c:pt>
                 <c:pt idx="55">
-                  <c:v>19111.65473499346</c:v>
+                  <c:v>11146.90188399812</c:v>
                 </c:pt>
                 <c:pt idx="56">
-                  <c:v>19321.25105023034</c:v>
+                  <c:v>11252.11957229247</c:v>
                 </c:pt>
                 <c:pt idx="57">
-                  <c:v>18157.02313369118</c:v>
+                  <c:v>10673.403264828</c:v>
                 </c:pt>
                 <c:pt idx="58">
-                  <c:v>25631.49368286218</c:v>
+                  <c:v>14399.71133210931</c:v>
                 </c:pt>
                 <c:pt idx="59">
-                  <c:v>23550.09185793821</c:v>
+                  <c:v>13351.52137062379</c:v>
                 </c:pt>
                 <c:pt idx="60">
-                  <c:v>21928.68671929383</c:v>
+                  <c:v>12547.45285995598</c:v>
                 </c:pt>
                 <c:pt idx="61">
-                  <c:v>26394.31252750805</c:v>
+                  <c:v>14762.69782591657</c:v>
                 </c:pt>
                 <c:pt idx="62">
-                  <c:v>26196.22949334171</c:v>
+                  <c:v>14666.58686662304</c:v>
                 </c:pt>
               </c:numCache>
             </c:numRef>
@@ -14705,195 +14714,198 @@
           </c:cat>
           <c:val>
             <c:numRef>
-              <c:f>Data!$O$2:$O$65</c:f>
+              <c:f>Data!$O$2:$O$64</c:f>
               <c:numCache>
                 <c:formatCode>General</c:formatCode>
-                <c:ptCount val="64"/>
+                <c:ptCount val="63"/>
+                <c:pt idx="0">
+                  <c:v>0.0</c:v>
+                </c:pt>
                 <c:pt idx="1">
-                  <c:v>786.669185663107</c:v>
+                  <c:v>578.17587877591</c:v>
                 </c:pt>
                 <c:pt idx="2">
-                  <c:v>1366.990588522173</c:v>
+                  <c:v>1000.630786710804</c:v>
                 </c:pt>
                 <c:pt idx="3">
-                  <c:v>1558.42811838792</c:v>
+                  <c:v>1137.176680259613</c:v>
                 </c:pt>
                 <c:pt idx="4">
-                  <c:v>1610.046902757005</c:v>
+                  <c:v>1173.246016427608</c:v>
                 </c:pt>
                 <c:pt idx="5">
-                  <c:v>2344.599031983398</c:v>
+                  <c:v>1689.579321201478</c:v>
                 </c:pt>
                 <c:pt idx="6">
-                  <c:v>858.0210176420784</c:v>
+                  <c:v>673.4599659068782</c:v>
                 </c:pt>
                 <c:pt idx="7">
-                  <c:v>3530.347422894258</c:v>
+                  <c:v>2526.238255027649</c:v>
                 </c:pt>
                 <c:pt idx="8">
-                  <c:v>4217.10808474772</c:v>
+                  <c:v>2992.359684343982</c:v>
                 </c:pt>
                 <c:pt idx="9">
-                  <c:v>4651.555522930618</c:v>
+                  <c:v>3280.598909450808</c:v>
                 </c:pt>
                 <c:pt idx="10">
-                  <c:v>6502.462255182588</c:v>
+                  <c:v>4515.230287791228</c:v>
                 </c:pt>
                 <c:pt idx="11">
-                  <c:v>5514.467161543565</c:v>
+                  <c:v>3852.493566406558</c:v>
                 </c:pt>
                 <c:pt idx="12">
-                  <c:v>6002.39133654254</c:v>
+                  <c:v>4175.542589568141</c:v>
                 </c:pt>
                 <c:pt idx="13">
-                  <c:v>4276.51392458992</c:v>
+                  <c:v>3018.211236211372</c:v>
                 </c:pt>
                 <c:pt idx="14">
-                  <c:v>4212.80991339688</c:v>
+                  <c:v>2976.045614706926</c:v>
                 </c:pt>
                 <c:pt idx="15">
-                  <c:v>2758.38864286636</c:v>
+                  <c:v>2019.991063008073</c:v>
                 </c:pt>
                 <c:pt idx="16">
-                  <c:v>4552.059888994007</c:v>
+                  <c:v>3210.659984936603</c:v>
                 </c:pt>
                 <c:pt idx="17">
-                  <c:v>2667.282181764705</c:v>
+                  <c:v>1998.487983577853</c:v>
                 </c:pt>
                 <c:pt idx="18">
-                  <c:v>3592.544642112374</c:v>
+                  <c:v>2602.514723798464</c:v>
                 </c:pt>
                 <c:pt idx="19">
-                  <c:v>5494.345191198984</c:v>
+                  <c:v>3858.081392778744</c:v>
                 </c:pt>
                 <c:pt idx="20">
-                  <c:v>5370.024928999752</c:v>
+                  <c:v>3774.218075522278</c:v>
                 </c:pt>
                 <c:pt idx="21">
-                  <c:v>6089.134573854862</c:v>
+                  <c:v>4258.880733018633</c:v>
                 </c:pt>
                 <c:pt idx="22">
-                  <c:v>4795.899563740242</c:v>
+                  <c:v>3381.152649810423</c:v>
                 </c:pt>
                 <c:pt idx="23">
-                  <c:v>4504.94374963572</c:v>
+                  <c:v>3181.633448000995</c:v>
                 </c:pt>
                 <c:pt idx="24">
-                  <c:v>7815.96793106348</c:v>
+                  <c:v>5447.63471324596</c:v>
                 </c:pt>
                 <c:pt idx="25">
-                  <c:v>6924.017495735457</c:v>
+                  <c:v>4835.594658543624</c:v>
                 </c:pt>
                 <c:pt idx="26">
-                  <c:v>7673.062902085182</c:v>
+                  <c:v>5347.52393311773</c:v>
                 </c:pt>
                 <c:pt idx="27">
-                  <c:v>9980.360793843964</c:v>
+                  <c:v>6903.205324280581</c:v>
                 </c:pt>
                 <c:pt idx="28">
-                  <c:v>11406.92449415572</c:v>
+                  <c:v>7851.053867824508</c:v>
                 </c:pt>
                 <c:pt idx="29">
-                  <c:v>9995.129430661113</c:v>
+                  <c:v>6944.156607191474</c:v>
                 </c:pt>
                 <c:pt idx="30">
-                  <c:v>9307.272295563855</c:v>
+                  <c:v>6501.39712945947</c:v>
                 </c:pt>
                 <c:pt idx="31">
-                  <c:v>7046.100822340606</c:v>
+                  <c:v>5034.588220422521</c:v>
                 </c:pt>
                 <c:pt idx="32">
-                  <c:v>6240.484317410442</c:v>
+                  <c:v>4509.09918457369</c:v>
                 </c:pt>
                 <c:pt idx="33">
-                  <c:v>8135.36943498988</c:v>
+                  <c:v>5712.937148547318</c:v>
                 </c:pt>
                 <c:pt idx="34">
-                  <c:v>7974.340413350428</c:v>
+                  <c:v>5611.91755257556</c:v>
                 </c:pt>
                 <c:pt idx="35">
-                  <c:v>9644.516021554075</c:v>
+                  <c:v>6633.380386298099</c:v>
                 </c:pt>
                 <c:pt idx="36">
-                  <c:v>8646.718023830308</c:v>
+                  <c:v>6033.541667142643</c:v>
                 </c:pt>
                 <c:pt idx="37">
-                  <c:v>8685.181779127484</c:v>
+                  <c:v>6056.7824458246</c:v>
                 </c:pt>
                 <c:pt idx="38">
-                  <c:v>8627.10911283576</c:v>
+                  <c:v>6022.040132096095</c:v>
                 </c:pt>
                 <c:pt idx="39">
-                  <c:v>9675.49410010224</c:v>
+                  <c:v>6640.421522222451</c:v>
                 </c:pt>
                 <c:pt idx="40">
-                  <c:v>10167.15659579782</c:v>
+                  <c:v>6928.324785882734</c:v>
                 </c:pt>
                 <c:pt idx="41">
-                  <c:v>10131.5445101164</c:v>
+                  <c:v>6908.065888152991</c:v>
                 </c:pt>
                 <c:pt idx="42">
-                  <c:v>9913.28776060948</c:v>
+                  <c:v>6786.595655474407</c:v>
                 </c:pt>
                 <c:pt idx="43">
-                  <c:v>9513.930011651315</c:v>
+                  <c:v>6569.986168165251</c:v>
                 </c:pt>
                 <c:pt idx="44">
-                  <c:v>11216.23520457535</c:v>
+                  <c:v>7470.908678283592</c:v>
                 </c:pt>
                 <c:pt idx="45">
-                  <c:v>11153.9411174363</c:v>
+                  <c:v>7438.701059820579</c:v>
                 </c:pt>
                 <c:pt idx="46">
-                  <c:v>8755.500119579427</c:v>
+                  <c:v>6233.489673731508</c:v>
                 </c:pt>
                 <c:pt idx="47">
-                  <c:v>4193.031907493052</c:v>
+                  <c:v>3928.063248861728</c:v>
                 </c:pt>
                 <c:pt idx="48">
-                  <c:v>6687.777925487352</c:v>
+                  <c:v>5206.11527347229</c:v>
                 </c:pt>
                 <c:pt idx="49">
-                  <c:v>7205.521320070465</c:v>
+                  <c:v>5475.851799477803</c:v>
                 </c:pt>
                 <c:pt idx="50">
-                  <c:v>9340.792833070405</c:v>
+                  <c:v>6582.163891443713</c:v>
                 </c:pt>
                 <c:pt idx="51">
-                  <c:v>12185.79618102467</c:v>
+                  <c:v>8030.193672650942</c:v>
                 </c:pt>
                 <c:pt idx="52">
-                  <c:v>12646.97281571214</c:v>
+                  <c:v>8263.489980517987</c:v>
                 </c:pt>
                 <c:pt idx="53">
-                  <c:v>14488.93447369153</c:v>
+                  <c:v>9178.779596957687</c:v>
                 </c:pt>
                 <c:pt idx="54">
-                  <c:v>12589.05601271119</c:v>
+                  <c:v>8252.454374904259</c:v>
                 </c:pt>
                 <c:pt idx="55">
-                  <c:v>11054.1043517197</c:v>
+                  <c:v>7497.62910203699</c:v>
                 </c:pt>
                 <c:pt idx="56">
-                  <c:v>14586.03700713844</c:v>
+                  <c:v>9257.509289966127</c:v>
                 </c:pt>
                 <c:pt idx="57">
-                  <c:v>8910.948816335177</c:v>
+                  <c:v>6457.699590948357</c:v>
                 </c:pt>
                 <c:pt idx="58">
-                  <c:v>16789.28410558062</c:v>
+                  <c:v>10341.03275057506</c:v>
                 </c:pt>
                 <c:pt idx="59">
-                  <c:v>17550.46444394467</c:v>
+                  <c:v>10720.1375108174</c:v>
                 </c:pt>
                 <c:pt idx="60">
-                  <c:v>20304.5362484037</c:v>
+                  <c:v>12069.18660242317</c:v>
                 </c:pt>
                 <c:pt idx="61">
-                  <c:v>20182.24591154404</c:v>
+                  <c:v>12009.26649290964</c:v>
                 </c:pt>
                 <c:pt idx="62">
-                  <c:v>20360.41517699374</c:v>
+                  <c:v>12094.72698007187</c:v>
                 </c:pt>
               </c:numCache>
             </c:numRef>
@@ -14909,11 +14921,11 @@
           <c:showBubbleSize val="0"/>
         </c:dLbls>
         <c:smooth val="0"/>
-        <c:axId val="2046915760"/>
-        <c:axId val="2046918592"/>
+        <c:axId val="2048529584"/>
+        <c:axId val="2048533072"/>
       </c:lineChart>
       <c:dateAx>
-        <c:axId val="2046915760"/>
+        <c:axId val="2048529584"/>
         <c:scaling>
           <c:orientation val="minMax"/>
         </c:scaling>
@@ -14956,16 +14968,17 @@
             <a:endParaRPr lang="en-US"/>
           </a:p>
         </c:txPr>
-        <c:crossAx val="2046918592"/>
+        <c:crossAx val="2048533072"/>
         <c:crossesAt val="-20000.0"/>
         <c:auto val="1"/>
         <c:lblOffset val="100"/>
         <c:baseTimeUnit val="months"/>
       </c:dateAx>
       <c:valAx>
-        <c:axId val="2046918592"/>
+        <c:axId val="2048533072"/>
         <c:scaling>
           <c:orientation val="minMax"/>
+          <c:max val="35000.0"/>
         </c:scaling>
         <c:delete val="0"/>
         <c:axPos val="l"/>
@@ -15014,9 +15027,11 @@
             <a:endParaRPr lang="en-US"/>
           </a:p>
         </c:txPr>
-        <c:crossAx val="2046915760"/>
+        <c:crossAx val="2048529584"/>
         <c:crosses val="autoZero"/>
         <c:crossBetween val="between"/>
+        <c:majorUnit val="5000.0"/>
+        <c:minorUnit val="5000.0"/>
       </c:valAx>
       <c:spPr>
         <a:noFill/>
@@ -15032,10 +15047,10 @@
         <c:manualLayout>
           <c:xMode val="edge"/>
           <c:yMode val="edge"/>
-          <c:x val="0.307378020055185"/>
-          <c:y val="0.911572120731183"/>
+          <c:x val="0.305241267918433"/>
+          <c:y val="0.914573272615863"/>
           <c:w val="0.398064304461942"/>
-          <c:h val="0.0884278792688174"/>
+          <c:h val="0.085426727384137"/>
         </c:manualLayout>
       </c:layout>
       <c:overlay val="0"/>

</xml_diff>

<commit_message>
added PnL charts to all reports
</commit_message>
<xml_diff>
--- a/QuarterlyReport_Low.docx
+++ b/QuarterlyReport_Low.docx
@@ -1203,7 +1203,7 @@
             <wp:docPr id="1" name="Chart 1">
               <a:extLst xmlns:a="http://schemas.openxmlformats.org/drawingml/2006/main">
                 <a:ext uri="{FF2B5EF4-FFF2-40B4-BE49-F238E27FC236}">
-                  <a16:creationId xmlns:o="urn:schemas-microsoft-com:office:office" xmlns:v="urn:schemas-microsoft-com:vml" xmlns:w10="urn:schemas-microsoft-com:office:word" xmlns:w="http://schemas.openxmlformats.org/wordprocessingml/2006/main" xmlns:xdr="http://schemas.openxmlformats.org/drawingml/2006/spreadsheetDrawing" xmlns:a16="http://schemas.microsoft.com/office/drawing/2014/main" xmlns="" xmlns:lc="http://schemas.openxmlformats.org/drawingml/2006/lockedCanvas" id="{00000000-0008-0000-0000-000002000000}"/>
+                  <a16:creationId xmlns:lc="http://schemas.openxmlformats.org/drawingml/2006/lockedCanvas" xmlns="" xmlns:a16="http://schemas.microsoft.com/office/drawing/2014/main" xmlns:xdr="http://schemas.openxmlformats.org/drawingml/2006/spreadsheetDrawing" xmlns:w="http://schemas.openxmlformats.org/wordprocessingml/2006/main" xmlns:w10="urn:schemas-microsoft-com:office:word" xmlns:v="urn:schemas-microsoft-com:vml" xmlns:o="urn:schemas-microsoft-com:office:office" id="{00000000-0008-0000-0000-000002000000}"/>
                 </a:ext>
               </a:extLst>
             </wp:docPr>
@@ -3911,7 +3911,7 @@
                           <w:lang w:val="en-CA"/>
                         </w:rPr>
                       </w:pPr>
-                      <w:bookmarkStart w:id="2" w:name="OLE_LINK2"/>
+                      <w:bookmarkStart w:id="1" w:name="OLE_LINK2"/>
                       <w:r>
                         <w:rPr>
                           <w:rFonts w:ascii="Tahoma" w:hAnsi="Tahoma" w:cs="Tahoma"/>
@@ -3949,7 +3949,7 @@
                         <w:t xml:space="preserve"> and include fees</w:t>
                       </w:r>
                     </w:p>
-                    <w:bookmarkEnd w:id="2"/>
+                    <w:bookmarkEnd w:id="1"/>
                     <w:p>
                       <w:pPr>
                         <w:jc w:val="center"/>
@@ -3982,35 +3982,26 @@
           <w:lang w:val="en-CA"/>
         </w:rPr>
       </w:pPr>
-    </w:p>
-    <w:p>
-      <w:pPr>
-        <w:rPr>
-          <w:rFonts w:ascii="Tahoma" w:hAnsi="Tahoma" w:cs="Tahoma"/>
-          <w:u w:val="single"/>
-          <w:lang w:val="en-CA"/>
-        </w:rPr>
-      </w:pPr>
       <w:r>
         <w:rPr>
           <w:noProof/>
         </w:rPr>
         <w:drawing>
-          <wp:anchor distT="0" distB="0" distL="114300" distR="114300" simplePos="0" relativeHeight="251677696" behindDoc="1" locked="0" layoutInCell="1" allowOverlap="1" wp14:anchorId="0DAC1ED1" wp14:editId="1C0D03E2">
+          <wp:anchor distT="0" distB="0" distL="114300" distR="114300" simplePos="0" relativeHeight="251677696" behindDoc="1" locked="0" layoutInCell="1" allowOverlap="1" wp14:anchorId="0DAC1ED1" wp14:editId="43A68DE9">
             <wp:simplePos x="0" y="0"/>
             <wp:positionH relativeFrom="column">
-              <wp:posOffset>11575</wp:posOffset>
+              <wp:posOffset>11430</wp:posOffset>
             </wp:positionH>
             <wp:positionV relativeFrom="paragraph">
-              <wp:posOffset>39016</wp:posOffset>
+              <wp:posOffset>113665</wp:posOffset>
             </wp:positionV>
-            <wp:extent cx="5792960" cy="3091534"/>
-            <wp:effectExtent l="0" t="0" r="0" b="7620"/>
+            <wp:extent cx="5792470" cy="2976880"/>
+            <wp:effectExtent l="0" t="0" r="0" b="0"/>
             <wp:wrapNone/>
             <wp:docPr id="2" name="Chart 2">
               <a:extLst xmlns:a="http://schemas.openxmlformats.org/drawingml/2006/main">
                 <a:ext uri="{FF2B5EF4-FFF2-40B4-BE49-F238E27FC236}">
-                  <a16:creationId xmlns="" xmlns:a16="http://schemas.microsoft.com/office/drawing/2014/main" xmlns:xdr="http://schemas.openxmlformats.org/drawingml/2006/spreadsheetDrawing" xmlns:w="http://schemas.openxmlformats.org/wordprocessingml/2006/main" xmlns:w10="urn:schemas-microsoft-com:office:word" xmlns:v="urn:schemas-microsoft-com:vml" xmlns:o="urn:schemas-microsoft-com:office:office" xmlns:lc="http://schemas.openxmlformats.org/drawingml/2006/lockedCanvas" id="{DFF034BC-6B2F-4223-8AA8-69BB750A3105}"/>
+                  <a16:creationId xmlns:lc="http://schemas.openxmlformats.org/drawingml/2006/lockedCanvas" xmlns:o="urn:schemas-microsoft-com:office:office" xmlns:v="urn:schemas-microsoft-com:vml" xmlns:w10="urn:schemas-microsoft-com:office:word" xmlns:w="http://schemas.openxmlformats.org/wordprocessingml/2006/main" xmlns:xdr="http://schemas.openxmlformats.org/drawingml/2006/spreadsheetDrawing" xmlns:a16="http://schemas.microsoft.com/office/drawing/2014/main" xmlns="" id="{DFF034BC-6B2F-4223-8AA8-69BB750A3105}"/>
                 </a:ext>
               </a:extLst>
             </wp:docPr>
@@ -4043,6 +4034,8 @@
       <w:pPr>
         <w:rPr>
           <w:rFonts w:ascii="Tahoma" w:hAnsi="Tahoma" w:cs="Tahoma"/>
+          <w:sz w:val="22"/>
+          <w:szCs w:val="22"/>
           <w:u w:val="single"/>
           <w:lang w:val="en-CA"/>
         </w:rPr>
@@ -4052,6 +4045,8 @@
       <w:pPr>
         <w:rPr>
           <w:rFonts w:ascii="Tahoma" w:hAnsi="Tahoma" w:cs="Tahoma"/>
+          <w:sz w:val="22"/>
+          <w:szCs w:val="22"/>
           <w:u w:val="single"/>
           <w:lang w:val="en-CA"/>
         </w:rPr>
@@ -4061,6 +4056,8 @@
       <w:pPr>
         <w:rPr>
           <w:rFonts w:ascii="Tahoma" w:hAnsi="Tahoma" w:cs="Tahoma"/>
+          <w:sz w:val="22"/>
+          <w:szCs w:val="22"/>
           <w:u w:val="single"/>
           <w:lang w:val="en-CA"/>
         </w:rPr>
@@ -4070,6 +4067,8 @@
       <w:pPr>
         <w:rPr>
           <w:rFonts w:ascii="Tahoma" w:hAnsi="Tahoma" w:cs="Tahoma"/>
+          <w:sz w:val="22"/>
+          <w:szCs w:val="22"/>
           <w:u w:val="single"/>
           <w:lang w:val="en-CA"/>
         </w:rPr>
@@ -4079,6 +4078,8 @@
       <w:pPr>
         <w:rPr>
           <w:rFonts w:ascii="Tahoma" w:hAnsi="Tahoma" w:cs="Tahoma"/>
+          <w:sz w:val="22"/>
+          <w:szCs w:val="22"/>
           <w:u w:val="single"/>
           <w:lang w:val="en-CA"/>
         </w:rPr>
@@ -4088,6 +4089,8 @@
       <w:pPr>
         <w:rPr>
           <w:rFonts w:ascii="Tahoma" w:hAnsi="Tahoma" w:cs="Tahoma"/>
+          <w:sz w:val="22"/>
+          <w:szCs w:val="22"/>
           <w:u w:val="single"/>
           <w:lang w:val="en-CA"/>
         </w:rPr>
@@ -4097,6 +4100,8 @@
       <w:pPr>
         <w:rPr>
           <w:rFonts w:ascii="Tahoma" w:hAnsi="Tahoma" w:cs="Tahoma"/>
+          <w:sz w:val="22"/>
+          <w:szCs w:val="22"/>
           <w:u w:val="single"/>
           <w:lang w:val="en-CA"/>
         </w:rPr>
@@ -4106,6 +4111,8 @@
       <w:pPr>
         <w:rPr>
           <w:rFonts w:ascii="Tahoma" w:hAnsi="Tahoma" w:cs="Tahoma"/>
+          <w:sz w:val="22"/>
+          <w:szCs w:val="22"/>
           <w:u w:val="single"/>
           <w:lang w:val="en-CA"/>
         </w:rPr>
@@ -4115,6 +4122,8 @@
       <w:pPr>
         <w:rPr>
           <w:rFonts w:ascii="Tahoma" w:hAnsi="Tahoma" w:cs="Tahoma"/>
+          <w:sz w:val="22"/>
+          <w:szCs w:val="22"/>
           <w:u w:val="single"/>
           <w:lang w:val="en-CA"/>
         </w:rPr>
@@ -4124,6 +4133,8 @@
       <w:pPr>
         <w:rPr>
           <w:rFonts w:ascii="Tahoma" w:hAnsi="Tahoma" w:cs="Tahoma"/>
+          <w:sz w:val="22"/>
+          <w:szCs w:val="22"/>
           <w:u w:val="single"/>
           <w:lang w:val="en-CA"/>
         </w:rPr>
@@ -4133,6 +4144,8 @@
       <w:pPr>
         <w:rPr>
           <w:rFonts w:ascii="Tahoma" w:hAnsi="Tahoma" w:cs="Tahoma"/>
+          <w:sz w:val="22"/>
+          <w:szCs w:val="22"/>
           <w:u w:val="single"/>
           <w:lang w:val="en-CA"/>
         </w:rPr>
@@ -4142,6 +4155,8 @@
       <w:pPr>
         <w:rPr>
           <w:rFonts w:ascii="Tahoma" w:hAnsi="Tahoma" w:cs="Tahoma"/>
+          <w:sz w:val="22"/>
+          <w:szCs w:val="22"/>
           <w:u w:val="single"/>
           <w:lang w:val="en-CA"/>
         </w:rPr>
@@ -4151,15 +4166,8 @@
       <w:pPr>
         <w:rPr>
           <w:rFonts w:ascii="Tahoma" w:hAnsi="Tahoma" w:cs="Tahoma"/>
-          <w:u w:val="single"/>
-          <w:lang w:val="en-CA"/>
-        </w:rPr>
-      </w:pPr>
-    </w:p>
-    <w:p>
-      <w:pPr>
-        <w:rPr>
-          <w:rFonts w:ascii="Tahoma" w:hAnsi="Tahoma" w:cs="Tahoma"/>
+          <w:sz w:val="22"/>
+          <w:szCs w:val="22"/>
           <w:u w:val="single"/>
           <w:lang w:val="en-CA"/>
         </w:rPr>
@@ -4187,18 +4195,18 @@
       <w:r>
         <w:rPr>
           <w:rFonts w:ascii="Tahoma" w:hAnsi="Tahoma" w:cs="Tahoma"/>
-          <w:lang w:val="en-CA"/>
+          <w:noProof/>
         </w:rPr>
         <w:drawing>
-          <wp:anchor distT="0" distB="0" distL="114300" distR="114300" simplePos="0" relativeHeight="251678720" behindDoc="1" locked="0" layoutInCell="1" allowOverlap="1" wp14:anchorId="3EA038E5" wp14:editId="60C4FAA0">
+          <wp:anchor distT="0" distB="0" distL="114300" distR="114300" simplePos="0" relativeHeight="251678720" behindDoc="1" locked="0" layoutInCell="1" allowOverlap="1" wp14:anchorId="3EA038E5" wp14:editId="062B3AAC">
             <wp:simplePos x="0" y="0"/>
             <wp:positionH relativeFrom="column">
-              <wp:posOffset>2909474</wp:posOffset>
+              <wp:posOffset>2916821</wp:posOffset>
             </wp:positionH>
             <wp:positionV relativeFrom="paragraph">
-              <wp:posOffset>231421</wp:posOffset>
+              <wp:posOffset>138888</wp:posOffset>
             </wp:positionV>
-            <wp:extent cx="3163024" cy="3657246"/>
+            <wp:extent cx="3067924" cy="3547287"/>
             <wp:effectExtent l="0" t="0" r="0" b="0"/>
             <wp:wrapNone/>
             <wp:docPr id="16" name="Picture 16"/>
@@ -4227,7 +4235,7 @@
                   <pic:spPr>
                     <a:xfrm>
                       <a:off x="0" y="0"/>
-                      <a:ext cx="3163024" cy="3657246"/>
+                      <a:ext cx="3070838" cy="3550657"/>
                     </a:xfrm>
                     <a:prstGeom prst="rect">
                       <a:avLst/>
@@ -4302,7 +4310,7 @@
                 <w:lang w:val="en-CA"/>
               </w:rPr>
             </w:pPr>
-            <w:bookmarkStart w:id="3" w:name="OLE_LINK1"/>
+            <w:bookmarkStart w:id="2" w:name="OLE_LINK1"/>
             <w:r>
               <w:rPr>
                 <w:rFonts w:ascii="Tahoma" w:hAnsi="Tahoma" w:cs="Tahoma"/>
@@ -4500,7 +4508,7 @@
           </w:p>
         </w:tc>
       </w:tr>
-      <w:bookmarkEnd w:id="3"/>
+      <w:bookmarkEnd w:id="2"/>
     </w:tbl>
     <w:p>
       <w:pPr>
@@ -4748,6 +4756,7 @@
       <w:pPr>
         <w:rPr>
           <w:rFonts w:ascii="Tahoma" w:hAnsi="Tahoma" w:cs="Tahoma"/>
+          <w:sz w:val="44"/>
           <w:lang w:val="en-CA"/>
         </w:rPr>
       </w:pPr>
@@ -4756,9 +4765,21 @@
       <w:pPr>
         <w:rPr>
           <w:rFonts w:ascii="Tahoma" w:hAnsi="Tahoma" w:cs="Tahoma"/>
+          <w:sz w:val="28"/>
+          <w:szCs w:val="28"/>
           <w:lang w:val="en-CA"/>
         </w:rPr>
       </w:pPr>
+      <w:r>
+        <w:rPr>
+          <w:rFonts w:ascii="Tahoma" w:hAnsi="Tahoma" w:cs="Tahoma"/>
+          <w:sz w:val="28"/>
+          <w:szCs w:val="28"/>
+          <w:u w:val="single"/>
+          <w:lang w:val="en-CA"/>
+        </w:rPr>
+        <w:t>Investment Philosophy</w:t>
+      </w:r>
     </w:p>
     <w:p>
       <w:pPr>
@@ -4767,6 +4788,197 @@
           <w:lang w:val="en-CA"/>
         </w:rPr>
       </w:pPr>
+      <w:r>
+        <w:rPr>
+          <w:rFonts w:ascii="Tahoma" w:hAnsi="Tahoma" w:cs="Tahoma"/>
+          <w:noProof/>
+        </w:rPr>
+        <mc:AlternateContent>
+          <mc:Choice Requires="wps">
+            <w:drawing>
+              <wp:anchor distT="0" distB="0" distL="114300" distR="114300" simplePos="0" relativeHeight="251685888" behindDoc="1" locked="0" layoutInCell="1" allowOverlap="1" wp14:anchorId="32E4C687" wp14:editId="117C3A0B">
+                <wp:simplePos x="0" y="0"/>
+                <wp:positionH relativeFrom="margin">
+                  <wp:align>center</wp:align>
+                </wp:positionH>
+                <wp:positionV relativeFrom="paragraph">
+                  <wp:posOffset>46990</wp:posOffset>
+                </wp:positionV>
+                <wp:extent cx="5866765" cy="1376680"/>
+                <wp:effectExtent l="0" t="0" r="26035" b="20320"/>
+                <wp:wrapNone/>
+                <wp:docPr id="7" name="Text Box 7"/>
+                <wp:cNvGraphicFramePr/>
+                <a:graphic xmlns:a="http://schemas.openxmlformats.org/drawingml/2006/main">
+                  <a:graphicData uri="http://schemas.microsoft.com/office/word/2010/wordprocessingShape">
+                    <wps:wsp>
+                      <wps:cNvSpPr txBox="1"/>
+                      <wps:spPr>
+                        <a:xfrm>
+                          <a:off x="0" y="0"/>
+                          <a:ext cx="5866765" cy="1376680"/>
+                        </a:xfrm>
+                        <a:prstGeom prst="rect">
+                          <a:avLst/>
+                        </a:prstGeom>
+                        <a:noFill/>
+                        <a:ln w="12700">
+                          <a:solidFill>
+                            <a:schemeClr val="tx1"/>
+                          </a:solidFill>
+                          <a:prstDash val="solid"/>
+                        </a:ln>
+                        <a:effectLst/>
+                      </wps:spPr>
+                      <wps:style>
+                        <a:lnRef idx="0">
+                          <a:schemeClr val="accent1"/>
+                        </a:lnRef>
+                        <a:fillRef idx="0">
+                          <a:schemeClr val="accent1"/>
+                        </a:fillRef>
+                        <a:effectRef idx="0">
+                          <a:schemeClr val="accent1"/>
+                        </a:effectRef>
+                        <a:fontRef idx="minor">
+                          <a:schemeClr val="dk1"/>
+                        </a:fontRef>
+                      </wps:style>
+                      <wps:txbx>
+                        <w:txbxContent>
+                          <w:p>
+                            <w:pPr>
+                              <w:pStyle w:val="p1"/>
+                              <w:rPr>
+                                <w:rFonts w:ascii="Tahoma" w:hAnsi="Tahoma" w:cs="Tahoma"/>
+                                <w:color w:val="000000" w:themeColor="text1"/>
+                                <w:sz w:val="22"/>
+                                <w:szCs w:val="22"/>
+                              </w:rPr>
+                            </w:pPr>
+                            <w:r>
+                              <w:rPr>
+                                <w:rFonts w:ascii="Tahoma" w:hAnsi="Tahoma" w:cs="Tahoma"/>
+                                <w:color w:val="000000" w:themeColor="text1"/>
+                                <w:sz w:val="22"/>
+                                <w:szCs w:val="22"/>
+                              </w:rPr>
+                              <w:t>Our portfolio uses ETFs to hold diverse positions across 4 major asset classes. We use the Risk Parity approach which makes use of empirical asset correlation to evenly distribute the risk between asset classes. Then within asset classes, we further diversify our holdings between several ETFs.</w:t>
+                            </w:r>
+                          </w:p>
+                          <w:p>
+                            <w:pPr>
+                              <w:pStyle w:val="p1"/>
+                              <w:rPr>
+                                <w:rFonts w:ascii="Tahoma" w:hAnsi="Tahoma" w:cs="Tahoma"/>
+                                <w:color w:val="000000" w:themeColor="text1"/>
+                                <w:sz w:val="10"/>
+                                <w:szCs w:val="10"/>
+                              </w:rPr>
+                            </w:pPr>
+                          </w:p>
+                          <w:p>
+                            <w:pPr>
+                              <w:rPr>
+                                <w:rFonts w:ascii="Tahoma" w:hAnsi="Tahoma" w:cs="Tahoma"/>
+                                <w:color w:val="000000" w:themeColor="text1"/>
+                                <w:sz w:val="22"/>
+                                <w:szCs w:val="22"/>
+                              </w:rPr>
+                            </w:pPr>
+                            <w:r>
+                              <w:rPr>
+                                <w:rFonts w:ascii="Tahoma" w:hAnsi="Tahoma" w:cs="Tahoma"/>
+                                <w:color w:val="000000" w:themeColor="text1"/>
+                                <w:sz w:val="22"/>
+                                <w:szCs w:val="22"/>
+                              </w:rPr>
+                              <w:t>In addition, we use options to decrease the risk profile of our portfolio. This is achieved by buying put options on the S&amp;P 500. Despite only spending 0.1% of our portfolio on these options, we have decent protection in the event of a crash in the equity market.</w:t>
+                            </w:r>
+                          </w:p>
+                        </w:txbxContent>
+                      </wps:txbx>
+                      <wps:bodyPr rot="0" spcFirstLastPara="0" vertOverflow="overflow" horzOverflow="overflow" vert="horz" wrap="square" lIns="91440" tIns="45720" rIns="91440" bIns="45720" numCol="1" spcCol="0" rtlCol="0" fromWordArt="0" anchor="t" anchorCtr="0" forceAA="0" compatLnSpc="1">
+                        <a:prstTxWarp prst="textNoShape">
+                          <a:avLst/>
+                        </a:prstTxWarp>
+                        <a:noAutofit/>
+                      </wps:bodyPr>
+                    </wps:wsp>
+                  </a:graphicData>
+                </a:graphic>
+                <wp14:sizeRelH relativeFrom="margin">
+                  <wp14:pctWidth>0</wp14:pctWidth>
+                </wp14:sizeRelH>
+                <wp14:sizeRelV relativeFrom="margin">
+                  <wp14:pctHeight>0</wp14:pctHeight>
+                </wp14:sizeRelV>
+              </wp:anchor>
+            </w:drawing>
+          </mc:Choice>
+          <mc:Fallback>
+            <w:pict>
+              <v:shape w14:anchorId="32E4C687" id="Text Box 7" o:spid="_x0000_s1032" type="#_x0000_t202" style="position:absolute;margin-left:0;margin-top:3.7pt;width:461.95pt;height:108.4pt;z-index:-251630592;visibility:visible;mso-wrap-style:square;mso-width-percent:0;mso-height-percent:0;mso-wrap-distance-left:9pt;mso-wrap-distance-top:0;mso-wrap-distance-right:9pt;mso-wrap-distance-bottom:0;mso-position-horizontal:center;mso-position-horizontal-relative:margin;mso-position-vertical:absolute;mso-position-vertical-relative:text;mso-width-percent:0;mso-height-percent:0;mso-width-relative:margin;mso-height-relative:margin;v-text-anchor:top" o:gfxdata="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" filled="f" strokecolor="black [3213]" strokeweight="1pt">
+                <v:textbox>
+                  <w:txbxContent>
+                    <w:p>
+                      <w:pPr>
+                        <w:pStyle w:val="p1"/>
+                        <w:rPr>
+                          <w:rFonts w:ascii="Tahoma" w:hAnsi="Tahoma" w:cs="Tahoma"/>
+                          <w:color w:val="000000" w:themeColor="text1"/>
+                          <w:sz w:val="22"/>
+                          <w:szCs w:val="22"/>
+                        </w:rPr>
+                      </w:pPr>
+                      <w:r>
+                        <w:rPr>
+                          <w:rFonts w:ascii="Tahoma" w:hAnsi="Tahoma" w:cs="Tahoma"/>
+                          <w:color w:val="000000" w:themeColor="text1"/>
+                          <w:sz w:val="22"/>
+                          <w:szCs w:val="22"/>
+                        </w:rPr>
+                        <w:t>Our portfolio uses ETFs to hold diverse positions across 4 major asset classes. We use the Risk Parity approach which makes use of empirical asset correlation to evenly distribute the risk between asset classes. Then within asset classes, we further diversify our holdings between several ETFs.</w:t>
+                      </w:r>
+                    </w:p>
+                    <w:p>
+                      <w:pPr>
+                        <w:pStyle w:val="p1"/>
+                        <w:rPr>
+                          <w:rFonts w:ascii="Tahoma" w:hAnsi="Tahoma" w:cs="Tahoma"/>
+                          <w:color w:val="000000" w:themeColor="text1"/>
+                          <w:sz w:val="10"/>
+                          <w:szCs w:val="10"/>
+                        </w:rPr>
+                      </w:pPr>
+                    </w:p>
+                    <w:p>
+                      <w:pPr>
+                        <w:rPr>
+                          <w:rFonts w:ascii="Tahoma" w:hAnsi="Tahoma" w:cs="Tahoma"/>
+                          <w:color w:val="000000" w:themeColor="text1"/>
+                          <w:sz w:val="22"/>
+                          <w:szCs w:val="22"/>
+                        </w:rPr>
+                      </w:pPr>
+                      <w:r>
+                        <w:rPr>
+                          <w:rFonts w:ascii="Tahoma" w:hAnsi="Tahoma" w:cs="Tahoma"/>
+                          <w:color w:val="000000" w:themeColor="text1"/>
+                          <w:sz w:val="22"/>
+                          <w:szCs w:val="22"/>
+                        </w:rPr>
+                        <w:t>In addition, we use options to decrease the risk profile of our portfolio. This is achieved by buying put options on the S&amp;P 500. Despite only spending 0.1% of our portfolio on these options, we have decent protection in the event of a crash in the equity market.</w:t>
+                      </w:r>
+                    </w:p>
+                  </w:txbxContent>
+                </v:textbox>
+                <w10:wrap anchorx="margin"/>
+              </v:shape>
+            </w:pict>
+          </mc:Fallback>
+        </mc:AlternateContent>
+      </w:r>
       <w:r>
         <w:rPr>
           <w:rFonts w:ascii="Tahoma" w:hAnsi="Tahoma" w:cs="Tahoma"/>
@@ -5094,7 +5306,7 @@
           </mc:Choice>
           <mc:Fallback>
             <w:pict>
-              <v:shape w14:anchorId="6C75300C" id="Text Box 9" o:spid="_x0000_s1032" type="#_x0000_t202" style="position:absolute;margin-left:0;margin-top:0;width:468pt;height:27pt;z-index:-251651072;visibility:visible;mso-wrap-style:square;mso-width-percent:0;mso-wrap-distance-left:9pt;mso-wrap-distance-top:0;mso-wrap-distance-right:9pt;mso-wrap-distance-bottom:0;mso-position-horizontal:center;mso-position-horizontal-relative:margin;mso-position-vertical:top;mso-position-vertical-relative:margin;mso-width-percent:0;mso-width-relative:margin;v-text-anchor:top" o:gfxdata="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" filled="f" strokecolor="#1f3763 [1604]">
+              <v:shape w14:anchorId="6C75300C" id="Text Box 9" o:spid="_x0000_s1033" type="#_x0000_t202" style="position:absolute;margin-left:0;margin-top:0;width:468pt;height:27pt;z-index:-251651072;visibility:visible;mso-wrap-style:square;mso-width-percent:0;mso-wrap-distance-left:9pt;mso-wrap-distance-top:0;mso-wrap-distance-right:9pt;mso-wrap-distance-bottom:0;mso-position-horizontal:center;mso-position-horizontal-relative:margin;mso-position-vertical:top;mso-position-vertical-relative:margin;mso-width-percent:0;mso-width-relative:margin;v-text-anchor:top" o:gfxdata="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" filled="f" strokecolor="#1f3763 [1604]">
                 <v:textbox>
                   <w:txbxContent>
                     <w:p>
@@ -5519,7 +5731,7 @@
                 <w:lang w:val="en-CA"/>
               </w:rPr>
             </w:pPr>
-            <w:bookmarkStart w:id="4" w:name="OLE_LINK4"/>
+            <w:bookmarkStart w:id="3" w:name="OLE_LINK4"/>
             <w:r>
               <w:rPr>
                 <w:rFonts w:ascii="Tahoma" w:hAnsi="Tahoma" w:cs="Tahoma"/>
@@ -6212,7 +6424,7 @@
           </w:p>
         </w:tc>
       </w:tr>
-      <w:bookmarkEnd w:id="4"/>
+      <w:bookmarkEnd w:id="3"/>
     </w:tbl>
     <w:p>
       <w:pPr>
@@ -8016,7 +8228,7 @@
           </mc:Choice>
           <mc:Fallback>
             <w:pict>
-              <v:shape w14:anchorId="05BEAC78" id="Text Box 10" o:spid="_x0000_s1033" type="#_x0000_t202" style="position:absolute;margin-left:0;margin-top:0;width:468pt;height:27pt;z-index:-251649024;visibility:visible;mso-wrap-style:square;mso-width-percent:0;mso-wrap-distance-left:9pt;mso-wrap-distance-top:0;mso-wrap-distance-right:9pt;mso-wrap-distance-bottom:0;mso-position-horizontal:center;mso-position-horizontal-relative:margin;mso-position-vertical:top;mso-position-vertical-relative:margin;mso-width-percent:0;mso-width-relative:margin;v-text-anchor:top" o:gfxdata="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" filled="f" strokecolor="#1f3763 [1604]">
+              <v:shape w14:anchorId="05BEAC78" id="Text Box 10" o:spid="_x0000_s1034" type="#_x0000_t202" style="position:absolute;margin-left:0;margin-top:0;width:468pt;height:27pt;z-index:-251649024;visibility:visible;mso-wrap-style:square;mso-width-percent:0;mso-wrap-distance-left:9pt;mso-wrap-distance-top:0;mso-wrap-distance-right:9pt;mso-wrap-distance-bottom:0;mso-position-horizontal:center;mso-position-horizontal-relative:margin;mso-position-vertical:top;mso-position-vertical-relative:margin;mso-width-percent:0;mso-width-relative:margin;v-text-anchor:top" o:gfxdata="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" filled="f" strokecolor="#1f3763 [1604]">
                 <v:textbox>
                   <w:txbxContent>
                     <w:p>
@@ -8077,16 +8289,16 @@
         <w:tblLook w:val="04A0" w:firstRow="1" w:lastRow="0" w:firstColumn="1" w:lastColumn="0" w:noHBand="0" w:noVBand="1"/>
       </w:tblPr>
       <w:tblGrid>
-        <w:gridCol w:w="4503"/>
-        <w:gridCol w:w="1288"/>
+        <w:gridCol w:w="5035"/>
+        <w:gridCol w:w="1160"/>
       </w:tblGrid>
       <w:tr>
         <w:trPr>
-          <w:trHeight w:val="537"/>
+          <w:trHeight w:val="543"/>
         </w:trPr>
         <w:tc>
           <w:tcPr>
-            <w:tcW w:w="4503" w:type="dxa"/>
+            <w:tcW w:w="5035" w:type="dxa"/>
             <w:vAlign w:val="center"/>
           </w:tcPr>
           <w:p>
@@ -8116,7 +8328,7 @@
         </w:tc>
         <w:tc>
           <w:tcPr>
-            <w:tcW w:w="1288" w:type="dxa"/>
+            <w:tcW w:w="1160" w:type="dxa"/>
             <w:vAlign w:val="center"/>
           </w:tcPr>
           <w:p>
@@ -8146,11 +8358,11 @@
       </w:tr>
       <w:tr>
         <w:trPr>
-          <w:trHeight w:val="575"/>
+          <w:trHeight w:val="582"/>
         </w:trPr>
         <w:tc>
           <w:tcPr>
-            <w:tcW w:w="4503" w:type="dxa"/>
+            <w:tcW w:w="5035" w:type="dxa"/>
             <w:vAlign w:val="center"/>
           </w:tcPr>
           <w:p>
@@ -8167,20 +8379,18 @@
               </w:rPr>
               <w:t xml:space="preserve">Estimated 1-month 95% </w:t>
             </w:r>
-            <w:proofErr w:type="spellStart"/>
-            <w:r>
-              <w:rPr>
-                <w:rFonts w:ascii="Tahoma" w:hAnsi="Tahoma" w:cs="Tahoma"/>
-                <w:lang w:val="en-CA"/>
-              </w:rPr>
-              <w:t>CVaR</w:t>
-            </w:r>
-            <w:proofErr w:type="spellEnd"/>
-          </w:p>
-        </w:tc>
-        <w:tc>
-          <w:tcPr>
-            <w:tcW w:w="1288" w:type="dxa"/>
+            <w:r>
+              <w:rPr>
+                <w:rFonts w:ascii="Tahoma" w:hAnsi="Tahoma" w:cs="Tahoma"/>
+                <w:lang w:val="en-CA"/>
+              </w:rPr>
+              <w:t>Expected Shortfall</w:t>
+            </w:r>
+          </w:p>
+        </w:tc>
+        <w:tc>
+          <w:tcPr>
+            <w:tcW w:w="1160" w:type="dxa"/>
             <w:vAlign w:val="center"/>
           </w:tcPr>
           <w:p>
@@ -8210,11 +8420,11 @@
       </w:tr>
       <w:tr>
         <w:trPr>
-          <w:trHeight w:val="485"/>
+          <w:trHeight w:val="490"/>
         </w:trPr>
         <w:tc>
           <w:tcPr>
-            <w:tcW w:w="4503" w:type="dxa"/>
+            <w:tcW w:w="5035" w:type="dxa"/>
             <w:vAlign w:val="center"/>
           </w:tcPr>
           <w:p>
@@ -8235,7 +8445,7 @@
         </w:tc>
         <w:tc>
           <w:tcPr>
-            <w:tcW w:w="1288" w:type="dxa"/>
+            <w:tcW w:w="1160" w:type="dxa"/>
             <w:vAlign w:val="center"/>
           </w:tcPr>
           <w:p>
@@ -8276,6 +8486,36 @@
       <w:pPr>
         <w:rPr>
           <w:rFonts w:ascii="Tahoma" w:hAnsi="Tahoma" w:cs="Tahoma"/>
+          <w:lang w:val="en-CA"/>
+        </w:rPr>
+      </w:pPr>
+      <w:proofErr w:type="spellStart"/>
+      <w:r>
+        <w:rPr>
+          <w:rFonts w:ascii="Tahoma" w:hAnsi="Tahoma" w:cs="Tahoma"/>
+          <w:sz w:val="28"/>
+          <w:szCs w:val="28"/>
+          <w:u w:val="single"/>
+          <w:lang w:val="en-CA"/>
+        </w:rPr>
+        <w:t>VaR</w:t>
+      </w:r>
+      <w:proofErr w:type="spellEnd"/>
+      <w:r>
+        <w:rPr>
+          <w:rFonts w:ascii="Tahoma" w:hAnsi="Tahoma" w:cs="Tahoma"/>
+          <w:sz w:val="28"/>
+          <w:szCs w:val="28"/>
+          <w:u w:val="single"/>
+          <w:lang w:val="en-CA"/>
+        </w:rPr>
+        <w:t xml:space="preserve"> Contributions</w:t>
+      </w:r>
+    </w:p>
+    <w:p>
+      <w:pPr>
+        <w:rPr>
+          <w:rFonts w:ascii="Tahoma" w:hAnsi="Tahoma" w:cs="Tahoma"/>
           <w:u w:val="single"/>
           <w:lang w:val="en-CA"/>
         </w:rPr>
@@ -8285,13 +8525,13 @@
           <w:noProof/>
         </w:rPr>
         <w:drawing>
-          <wp:anchor distT="0" distB="0" distL="114300" distR="114300" simplePos="0" relativeHeight="251680768" behindDoc="1" locked="0" layoutInCell="1" allowOverlap="1" wp14:anchorId="76204075" wp14:editId="5CF6A85D">
+          <wp:anchor distT="0" distB="0" distL="114300" distR="114300" simplePos="0" relativeHeight="251680768" behindDoc="1" locked="0" layoutInCell="1" allowOverlap="1" wp14:anchorId="76204075" wp14:editId="434F5167">
             <wp:simplePos x="0" y="0"/>
             <wp:positionH relativeFrom="column">
-              <wp:posOffset>0</wp:posOffset>
+              <wp:posOffset>769620</wp:posOffset>
             </wp:positionH>
             <wp:positionV relativeFrom="paragraph">
-              <wp:posOffset>1905</wp:posOffset>
+              <wp:posOffset>45720</wp:posOffset>
             </wp:positionV>
             <wp:extent cx="4572000" cy="2743200"/>
             <wp:effectExtent l="0" t="0" r="0" b="0"/>
@@ -8373,7 +8613,7 @@
     <w:tbl>
       <w:tblPr>
         <w:tblStyle w:val="TableGrid"/>
-        <w:tblpPr w:leftFromText="187" w:rightFromText="187" w:vertAnchor="page" w:horzAnchor="page" w:tblpX="1455" w:tblpY="10067"/>
+        <w:tblpPr w:leftFromText="187" w:rightFromText="187" w:vertAnchor="page" w:horzAnchor="page" w:tblpX="1570" w:tblpY="10265"/>
         <w:tblW w:w="7352" w:type="dxa"/>
         <w:tblLook w:val="04A0" w:firstRow="1" w:lastRow="0" w:firstColumn="1" w:lastColumn="0" w:noHBand="0" w:noVBand="1"/>
       </w:tblPr>
@@ -9170,138 +9410,11 @@
           <w:sz w:val="32"/>
           <w:u w:val="single"/>
         </w:rPr>
-        <mc:AlternateContent>
-          <mc:Choice Requires="wps">
-            <w:drawing>
-              <wp:anchor distT="0" distB="0" distL="114300" distR="114300" simplePos="0" relativeHeight="251669504" behindDoc="1" locked="0" layoutInCell="1" allowOverlap="1" wp14:anchorId="0B15940B" wp14:editId="6BD55B0F">
-                <wp:simplePos x="0" y="0"/>
-                <wp:positionH relativeFrom="margin">
-                  <wp:align>center</wp:align>
-                </wp:positionH>
-                <wp:positionV relativeFrom="margin">
-                  <wp:posOffset>5032094</wp:posOffset>
-                </wp:positionV>
-                <wp:extent cx="5943600" cy="342900"/>
-                <wp:effectExtent l="0" t="0" r="25400" b="38100"/>
-                <wp:wrapNone/>
-                <wp:docPr id="11" name="Text Box 11"/>
-                <wp:cNvGraphicFramePr/>
-                <a:graphic xmlns:a="http://schemas.openxmlformats.org/drawingml/2006/main">
-                  <a:graphicData uri="http://schemas.microsoft.com/office/word/2010/wordprocessingShape">
-                    <wps:wsp>
-                      <wps:cNvSpPr txBox="1"/>
-                      <wps:spPr>
-                        <a:xfrm>
-                          <a:off x="0" y="0"/>
-                          <a:ext cx="5943600" cy="342900"/>
-                        </a:xfrm>
-                        <a:prstGeom prst="rect">
-                          <a:avLst/>
-                        </a:prstGeom>
-                        <a:noFill/>
-                        <a:ln>
-                          <a:solidFill>
-                            <a:schemeClr val="accent1">
-                              <a:lumMod val="50000"/>
-                            </a:schemeClr>
-                          </a:solidFill>
-                        </a:ln>
-                        <a:effectLst/>
-                      </wps:spPr>
-                      <wps:style>
-                        <a:lnRef idx="0">
-                          <a:schemeClr val="accent1"/>
-                        </a:lnRef>
-                        <a:fillRef idx="0">
-                          <a:schemeClr val="accent1"/>
-                        </a:fillRef>
-                        <a:effectRef idx="0">
-                          <a:schemeClr val="accent1"/>
-                        </a:effectRef>
-                        <a:fontRef idx="minor">
-                          <a:schemeClr val="dk1"/>
-                        </a:fontRef>
-                      </wps:style>
-                      <wps:txbx>
-                        <w:txbxContent>
-                          <w:p>
-                            <w:pPr>
-                              <w:rPr>
-                                <w:rFonts w:ascii="Tahoma" w:hAnsi="Tahoma" w:cs="Tahoma"/>
-                                <w:b/>
-                                <w:color w:val="1F3864" w:themeColor="accent1" w:themeShade="80"/>
-                                <w:sz w:val="32"/>
-                                <w:lang w:val="en-CA"/>
-                              </w:rPr>
-                            </w:pPr>
-                            <w:r>
-                              <w:rPr>
-                                <w:rFonts w:ascii="Tahoma" w:hAnsi="Tahoma" w:cs="Tahoma"/>
-                                <w:b/>
-                                <w:color w:val="1F3864" w:themeColor="accent1" w:themeShade="80"/>
-                                <w:sz w:val="32"/>
-                                <w:lang w:val="en-CA"/>
-                              </w:rPr>
-                              <w:t>Scenario Analysis</w:t>
-                            </w:r>
-                          </w:p>
-                          <w:p/>
-                        </w:txbxContent>
-                      </wps:txbx>
-                      <wps:bodyPr rot="0" spcFirstLastPara="0" vertOverflow="overflow" horzOverflow="overflow" vert="horz" wrap="square" lIns="91440" tIns="45720" rIns="91440" bIns="45720" numCol="1" spcCol="0" rtlCol="0" fromWordArt="0" anchor="t" anchorCtr="0" forceAA="0" compatLnSpc="1">
-                        <a:prstTxWarp prst="textNoShape">
-                          <a:avLst/>
-                        </a:prstTxWarp>
-                        <a:noAutofit/>
-                      </wps:bodyPr>
-                    </wps:wsp>
-                  </a:graphicData>
-                </a:graphic>
-                <wp14:sizeRelH relativeFrom="margin">
-                  <wp14:pctWidth>0</wp14:pctWidth>
-                </wp14:sizeRelH>
-                <wp14:sizeRelV relativeFrom="margin">
-                  <wp14:pctHeight>0</wp14:pctHeight>
-                </wp14:sizeRelV>
-              </wp:anchor>
-            </w:drawing>
-          </mc:Choice>
-          <mc:Fallback>
-            <w:pict>
-              <v:shape w14:anchorId="0B15940B" id="Text Box 11" o:spid="_x0000_s1034" type="#_x0000_t202" style="position:absolute;margin-left:0;margin-top:396.25pt;width:468pt;height:27pt;z-index:-251646976;visibility:visible;mso-wrap-style:square;mso-width-percent:0;mso-height-percent:0;mso-wrap-distance-left:9pt;mso-wrap-distance-top:0;mso-wrap-distance-right:9pt;mso-wrap-distance-bottom:0;mso-position-horizontal:center;mso-position-horizontal-relative:margin;mso-position-vertical:absolute;mso-position-vertical-relative:margin;mso-width-percent:0;mso-height-percent:0;mso-width-relative:margin;mso-height-relative:margin;v-text-anchor:top" o:gfxdata="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" filled="f" strokecolor="#1f3763 [1604]">
-                <v:textbox>
-                  <w:txbxContent>
-                    <w:p>
-                      <w:pPr>
-                        <w:rPr>
-                          <w:rFonts w:ascii="Tahoma" w:hAnsi="Tahoma" w:cs="Tahoma"/>
-                          <w:b/>
-                          <w:color w:val="1F3864" w:themeColor="accent1" w:themeShade="80"/>
-                          <w:sz w:val="32"/>
-                          <w:lang w:val="en-CA"/>
-                        </w:rPr>
-                      </w:pPr>
-                      <w:r>
-                        <w:rPr>
-                          <w:rFonts w:ascii="Tahoma" w:hAnsi="Tahoma" w:cs="Tahoma"/>
-                          <w:b/>
-                          <w:color w:val="1F3864" w:themeColor="accent1" w:themeShade="80"/>
-                          <w:sz w:val="32"/>
-                          <w:lang w:val="en-CA"/>
-                        </w:rPr>
-                        <w:t>Scenario Analysis</w:t>
-                      </w:r>
-                    </w:p>
-                    <w:p/>
-                  </w:txbxContent>
-                </v:textbox>
-                <w10:wrap anchorx="margin" anchory="margin"/>
-              </v:shape>
-            </w:pict>
-          </mc:Fallback>
-        </mc:AlternateContent>
+        <w:t xml:space="preserve">  </w:t>
       </w:r>
-      <w:r>
+    </w:p>
+    <w:p>
+      <w:pPr>
         <w:rPr>
           <w:rFonts w:ascii="Tahoma" w:hAnsi="Tahoma" w:cs="Tahoma"/>
           <w:b/>
@@ -9310,8 +9423,99 @@
           <w:sz w:val="32"/>
           <w:u w:val="single"/>
         </w:rPr>
-        <w:t xml:space="preserve">  </w:t>
+      </w:pPr>
+    </w:p>
+    <w:p>
+      <w:pPr>
+        <w:rPr>
+          <w:rFonts w:ascii="Tahoma" w:hAnsi="Tahoma" w:cs="Tahoma"/>
+          <w:b/>
+          <w:noProof/>
+          <w:color w:val="4472C4" w:themeColor="accent1"/>
+          <w:sz w:val="32"/>
+          <w:u w:val="single"/>
+        </w:rPr>
+      </w:pPr>
+    </w:p>
+    <w:p>
+      <w:pPr>
+        <w:rPr>
+          <w:rFonts w:ascii="Tahoma" w:hAnsi="Tahoma" w:cs="Tahoma"/>
+          <w:b/>
+          <w:noProof/>
+          <w:color w:val="4472C4" w:themeColor="accent1"/>
+          <w:sz w:val="32"/>
+          <w:u w:val="single"/>
+        </w:rPr>
+      </w:pPr>
+    </w:p>
+    <w:p>
+      <w:pPr>
+        <w:rPr>
+          <w:rFonts w:ascii="Tahoma" w:hAnsi="Tahoma" w:cs="Tahoma"/>
+          <w:b/>
+          <w:noProof/>
+          <w:color w:val="4472C4" w:themeColor="accent1"/>
+          <w:sz w:val="32"/>
+          <w:u w:val="single"/>
+        </w:rPr>
+      </w:pPr>
+    </w:p>
+    <w:p>
+      <w:pPr>
+        <w:rPr>
+          <w:rFonts w:ascii="Tahoma" w:hAnsi="Tahoma" w:cs="Tahoma"/>
+          <w:b/>
+          <w:noProof/>
+          <w:color w:val="4472C4" w:themeColor="accent1"/>
+          <w:sz w:val="32"/>
+          <w:u w:val="single"/>
+        </w:rPr>
+      </w:pPr>
+    </w:p>
+    <w:p>
+      <w:pPr>
+        <w:rPr>
+          <w:rFonts w:ascii="Tahoma" w:hAnsi="Tahoma" w:cs="Tahoma"/>
+          <w:b/>
+          <w:noProof/>
+          <w:color w:val="4472C4" w:themeColor="accent1"/>
+          <w:sz w:val="18"/>
+          <w:szCs w:val="18"/>
+          <w:u w:val="single"/>
+        </w:rPr>
+      </w:pPr>
+    </w:p>
+    <w:p>
+      <w:pPr>
+        <w:rPr>
+          <w:rFonts w:ascii="Tahoma" w:hAnsi="Tahoma" w:cs="Tahoma"/>
+          <w:sz w:val="28"/>
+          <w:szCs w:val="28"/>
+          <w:u w:val="single"/>
+          <w:lang w:val="en-CA"/>
+        </w:rPr>
+      </w:pPr>
+      <w:r>
+        <w:rPr>
+          <w:rFonts w:ascii="Tahoma" w:hAnsi="Tahoma" w:cs="Tahoma"/>
+          <w:sz w:val="28"/>
+          <w:szCs w:val="28"/>
+          <w:u w:val="single"/>
+          <w:lang w:val="en-CA"/>
+        </w:rPr>
+        <w:t>Scenario Analysis</w:t>
       </w:r>
+    </w:p>
+    <w:p>
+      <w:pPr>
+        <w:rPr>
+          <w:rFonts w:ascii="Tahoma" w:hAnsi="Tahoma" w:cs="Tahoma"/>
+          <w:sz w:val="18"/>
+          <w:szCs w:val="18"/>
+          <w:lang w:val="en-CA"/>
+        </w:rPr>
+      </w:pPr>
     </w:p>
     <w:p>
       <w:pPr>
@@ -9508,13 +9712,13 @@
           <w:noProof/>
         </w:rPr>
         <w:drawing>
-          <wp:anchor distT="0" distB="0" distL="114300" distR="114300" simplePos="0" relativeHeight="251681792" behindDoc="1" locked="0" layoutInCell="1" allowOverlap="1" wp14:anchorId="22D124A3" wp14:editId="2C9AF5A5">
+          <wp:anchor distT="0" distB="0" distL="114300" distR="114300" simplePos="0" relativeHeight="251681792" behindDoc="1" locked="0" layoutInCell="1" allowOverlap="1" wp14:anchorId="22D124A3" wp14:editId="0A66DF72">
             <wp:simplePos x="0" y="0"/>
-            <wp:positionH relativeFrom="column">
-              <wp:posOffset>0</wp:posOffset>
+            <wp:positionH relativeFrom="margin">
+              <wp:align>center</wp:align>
             </wp:positionH>
             <wp:positionV relativeFrom="paragraph">
-              <wp:posOffset>187325</wp:posOffset>
+              <wp:posOffset>4549775</wp:posOffset>
             </wp:positionV>
             <wp:extent cx="5943600" cy="3676015"/>
             <wp:effectExtent l="0" t="0" r="0" b="0"/>
@@ -9534,6 +9738,176 @@
             </wp14:sizeRelV>
           </wp:anchor>
         </w:drawing>
+      </w:r>
+      <w:r>
+        <w:rPr>
+          <w:noProof/>
+        </w:rPr>
+        <w:drawing>
+          <wp:anchor distT="0" distB="0" distL="114300" distR="114300" simplePos="0" relativeHeight="251683840" behindDoc="1" locked="0" layoutInCell="1" allowOverlap="1" wp14:anchorId="225F51E2" wp14:editId="47EC3733">
+            <wp:simplePos x="0" y="0"/>
+            <wp:positionH relativeFrom="margin">
+              <wp:align>center</wp:align>
+            </wp:positionH>
+            <wp:positionV relativeFrom="paragraph">
+              <wp:posOffset>208280</wp:posOffset>
+            </wp:positionV>
+            <wp:extent cx="5943600" cy="3704590"/>
+            <wp:effectExtent l="0" t="0" r="0" b="3810"/>
+            <wp:wrapNone/>
+            <wp:docPr id="19" name="Chart 19"/>
+            <wp:cNvGraphicFramePr/>
+            <a:graphic xmlns:a="http://schemas.openxmlformats.org/drawingml/2006/main">
+              <a:graphicData uri="http://schemas.openxmlformats.org/drawingml/2006/chart">
+                <c:chart xmlns:c="http://schemas.openxmlformats.org/drawingml/2006/chart" xmlns:r="http://schemas.openxmlformats.org/officeDocument/2006/relationships" r:id="rId15"/>
+              </a:graphicData>
+            </a:graphic>
+            <wp14:sizeRelH relativeFrom="page">
+              <wp14:pctWidth>0</wp14:pctWidth>
+            </wp14:sizeRelH>
+            <wp14:sizeRelV relativeFrom="page">
+              <wp14:pctHeight>0</wp14:pctHeight>
+            </wp14:sizeRelV>
+          </wp:anchor>
+        </w:drawing>
+      </w:r>
+      <w:r>
+        <w:rPr>
+          <w:rFonts w:ascii="Tahoma" w:hAnsi="Tahoma" w:cs="Tahoma"/>
+          <w:u w:val="single"/>
+          <w:lang w:val="en-CA"/>
+        </w:rPr>
+        <w:br w:type="page"/>
+      </w:r>
+    </w:p>
+    <w:p>
+      <w:pPr>
+        <w:rPr>
+          <w:rFonts w:ascii="Tahoma" w:hAnsi="Tahoma" w:cs="Tahoma"/>
+          <w:u w:val="single"/>
+          <w:lang w:val="en-CA"/>
+        </w:rPr>
+      </w:pPr>
+      <w:r>
+        <w:rPr>
+          <w:rFonts w:ascii="Tahoma" w:hAnsi="Tahoma" w:cs="Tahoma"/>
+          <w:b/>
+          <w:noProof/>
+          <w:color w:val="4472C4" w:themeColor="accent1"/>
+          <w:sz w:val="32"/>
+          <w:u w:val="single"/>
+        </w:rPr>
+        <w:lastRenderedPageBreak/>
+        <mc:AlternateContent>
+          <mc:Choice Requires="wps">
+            <w:drawing>
+              <wp:anchor distT="0" distB="0" distL="114300" distR="114300" simplePos="0" relativeHeight="251687936" behindDoc="1" locked="0" layoutInCell="1" allowOverlap="1" wp14:anchorId="3EE72A69" wp14:editId="6D167DFC">
+                <wp:simplePos x="0" y="0"/>
+                <wp:positionH relativeFrom="margin">
+                  <wp:align>center</wp:align>
+                </wp:positionH>
+                <wp:positionV relativeFrom="margin">
+                  <wp:posOffset>860</wp:posOffset>
+                </wp:positionV>
+                <wp:extent cx="5943600" cy="342900"/>
+                <wp:effectExtent l="0" t="0" r="25400" b="38100"/>
+                <wp:wrapNone/>
+                <wp:docPr id="13" name="Text Box 13"/>
+                <wp:cNvGraphicFramePr/>
+                <a:graphic xmlns:a="http://schemas.openxmlformats.org/drawingml/2006/main">
+                  <a:graphicData uri="http://schemas.microsoft.com/office/word/2010/wordprocessingShape">
+                    <wps:wsp>
+                      <wps:cNvSpPr txBox="1"/>
+                      <wps:spPr>
+                        <a:xfrm>
+                          <a:off x="0" y="0"/>
+                          <a:ext cx="5943600" cy="342900"/>
+                        </a:xfrm>
+                        <a:prstGeom prst="rect">
+                          <a:avLst/>
+                        </a:prstGeom>
+                        <a:noFill/>
+                        <a:ln>
+                          <a:solidFill>
+                            <a:schemeClr val="accent1">
+                              <a:lumMod val="50000"/>
+                            </a:schemeClr>
+                          </a:solidFill>
+                        </a:ln>
+                        <a:effectLst/>
+                      </wps:spPr>
+                      <wps:style>
+                        <a:lnRef idx="0">
+                          <a:schemeClr val="accent1"/>
+                        </a:lnRef>
+                        <a:fillRef idx="0">
+                          <a:schemeClr val="accent1"/>
+                        </a:fillRef>
+                        <a:effectRef idx="0">
+                          <a:schemeClr val="accent1"/>
+                        </a:effectRef>
+                        <a:fontRef idx="minor">
+                          <a:schemeClr val="dk1"/>
+                        </a:fontRef>
+                      </wps:style>
+                      <wps:txbx>
+                        <w:txbxContent>
+                          <w:p>
+                            <w:r>
+                              <w:rPr>
+                                <w:rFonts w:ascii="Tahoma" w:hAnsi="Tahoma" w:cs="Tahoma"/>
+                                <w:b/>
+                                <w:color w:val="1F3864" w:themeColor="accent1" w:themeShade="80"/>
+                                <w:sz w:val="32"/>
+                                <w:lang w:val="en-CA"/>
+                              </w:rPr>
+                              <w:t>Five-Year Return Attribution (continued)</w:t>
+                            </w:r>
+                          </w:p>
+                        </w:txbxContent>
+                      </wps:txbx>
+                      <wps:bodyPr rot="0" spcFirstLastPara="0" vertOverflow="overflow" horzOverflow="overflow" vert="horz" wrap="square" lIns="91440" tIns="45720" rIns="91440" bIns="45720" numCol="1" spcCol="0" rtlCol="0" fromWordArt="0" anchor="t" anchorCtr="0" forceAA="0" compatLnSpc="1">
+                        <a:prstTxWarp prst="textNoShape">
+                          <a:avLst/>
+                        </a:prstTxWarp>
+                        <a:noAutofit/>
+                      </wps:bodyPr>
+                    </wps:wsp>
+                  </a:graphicData>
+                </a:graphic>
+                <wp14:sizeRelH relativeFrom="margin">
+                  <wp14:pctWidth>0</wp14:pctWidth>
+                </wp14:sizeRelH>
+                <wp14:sizeRelV relativeFrom="margin">
+                  <wp14:pctHeight>0</wp14:pctHeight>
+                </wp14:sizeRelV>
+              </wp:anchor>
+            </w:drawing>
+          </mc:Choice>
+          <mc:Fallback>
+            <w:pict>
+              <v:shape w14:anchorId="3EE72A69" id="Text Box 13" o:spid="_x0000_s1036" type="#_x0000_t202" style="position:absolute;margin-left:0;margin-top:.05pt;width:468pt;height:27pt;z-index:-251628544;visibility:visible;mso-wrap-style:square;mso-width-percent:0;mso-height-percent:0;mso-wrap-distance-left:9pt;mso-wrap-distance-top:0;mso-wrap-distance-right:9pt;mso-wrap-distance-bottom:0;mso-position-horizontal:center;mso-position-horizontal-relative:margin;mso-position-vertical:absolute;mso-position-vertical-relative:margin;mso-width-percent:0;mso-height-percent:0;mso-width-relative:margin;mso-height-relative:margin;v-text-anchor:top" o:gfxdata="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" filled="f" strokecolor="#1f3763 [1604]">
+                <v:textbox>
+                  <w:txbxContent>
+                    <w:p>
+                      <w:r>
+                        <w:rPr>
+                          <w:rFonts w:ascii="Tahoma" w:hAnsi="Tahoma" w:cs="Tahoma"/>
+                          <w:b/>
+                          <w:color w:val="1F3864" w:themeColor="accent1" w:themeShade="80"/>
+                          <w:sz w:val="32"/>
+                          <w:lang w:val="en-CA"/>
+                        </w:rPr>
+                        <w:t>Five-Year Return Attribution (continued)</w:t>
+                      </w:r>
+                    </w:p>
+                  </w:txbxContent>
+                </v:textbox>
+                <w10:wrap anchorx="margin" anchory="margin"/>
+              </v:shape>
+            </w:pict>
+          </mc:Fallback>
+        </mc:AlternateContent>
       </w:r>
     </w:p>
     <w:p>
@@ -9567,22 +9941,22 @@
           <w:noProof/>
         </w:rPr>
         <w:drawing>
-          <wp:anchor distT="0" distB="0" distL="114300" distR="114300" simplePos="0" relativeHeight="251682816" behindDoc="1" locked="0" layoutInCell="1" allowOverlap="1" wp14:anchorId="07725581" wp14:editId="3814049E">
+          <wp:anchor distT="0" distB="0" distL="114300" distR="114300" simplePos="0" relativeHeight="251688960" behindDoc="1" locked="0" layoutInCell="1" allowOverlap="1" wp14:anchorId="490FB3BE" wp14:editId="1F79AAB0">
             <wp:simplePos x="0" y="0"/>
-            <wp:positionH relativeFrom="column">
-              <wp:posOffset>15095</wp:posOffset>
+            <wp:positionH relativeFrom="margin">
+              <wp:align>center</wp:align>
             </wp:positionH>
             <wp:positionV relativeFrom="paragraph">
-              <wp:posOffset>3536066</wp:posOffset>
+              <wp:posOffset>3175</wp:posOffset>
             </wp:positionV>
-            <wp:extent cx="5943600" cy="3579117"/>
-            <wp:effectExtent l="0" t="0" r="0" b="2540"/>
+            <wp:extent cx="5728335" cy="3676055"/>
+            <wp:effectExtent l="0" t="0" r="12065" b="6985"/>
             <wp:wrapNone/>
-            <wp:docPr id="25" name="Chart 25"/>
+            <wp:docPr id="14" name="Chart 14"/>
             <wp:cNvGraphicFramePr/>
             <a:graphic xmlns:a="http://schemas.openxmlformats.org/drawingml/2006/main">
               <a:graphicData uri="http://schemas.openxmlformats.org/drawingml/2006/chart">
-                <c:chart xmlns:c="http://schemas.openxmlformats.org/drawingml/2006/chart" xmlns:r="http://schemas.openxmlformats.org/officeDocument/2006/relationships" r:id="rId15"/>
+                <c:chart xmlns:c="http://schemas.openxmlformats.org/drawingml/2006/chart" xmlns:r="http://schemas.openxmlformats.org/officeDocument/2006/relationships" r:id="rId16"/>
               </a:graphicData>
             </a:graphic>
             <wp14:sizeRelH relativeFrom="page">
@@ -10318,6 +10692,26 @@
       <w:contextualSpacing/>
     </w:pPr>
   </w:style>
+  <w:style w:type="paragraph" w:customStyle="1" w:styleId="p1">
+    <w:name w:val="p1"/>
+    <w:basedOn w:val="Normal"/>
+    <w:rsid w:val="00F633F4"/>
+    <w:rPr>
+      <w:rFonts w:ascii="Helvetica Neue" w:hAnsi="Helvetica Neue" w:cs="Times New Roman"/>
+      <w:sz w:val="18"/>
+      <w:szCs w:val="18"/>
+    </w:rPr>
+  </w:style>
+  <w:style w:type="paragraph" w:customStyle="1" w:styleId="p2">
+    <w:name w:val="p2"/>
+    <w:basedOn w:val="Normal"/>
+    <w:rsid w:val="00F633F4"/>
+    <w:rPr>
+      <w:rFonts w:ascii="Helvetica Neue" w:hAnsi="Helvetica Neue" w:cs="Times New Roman"/>
+      <w:sz w:val="18"/>
+      <w:szCs w:val="18"/>
+    </w:rPr>
+  </w:style>
 </w:styles>
 </file>
 
@@ -10611,7 +11005,17 @@
     </c:title>
     <c:autoTitleDeleted val="0"/>
     <c:plotArea>
-      <c:layout/>
+      <c:layout>
+        <c:manualLayout>
+          <c:layoutTarget val="inner"/>
+          <c:xMode val="edge"/>
+          <c:yMode val="edge"/>
+          <c:x val="0.104573178626734"/>
+          <c:y val="0.150082169268694"/>
+          <c:w val="0.869116801640751"/>
+          <c:h val="0.601308238277939"/>
+        </c:manualLayout>
+      </c:layout>
       <c:lineChart>
         <c:grouping val="standard"/>
         <c:varyColors val="0"/>
@@ -10973,7 +11377,7 @@
                   <c:v>261385.583889371</c:v>
                 </c:pt>
                 <c:pt idx="37">
-                  <c:v>263270.1009956409</c:v>
+                  <c:v>263270.1009956403</c:v>
                 </c:pt>
                 <c:pt idx="38">
                   <c:v>261844.782895463</c:v>
@@ -11070,11 +11474,11 @@
         </c:dLbls>
         <c:marker val="1"/>
         <c:smooth val="0"/>
-        <c:axId val="2054447216"/>
-        <c:axId val="2054449264"/>
+        <c:axId val="-1896209568"/>
+        <c:axId val="2054804144"/>
       </c:lineChart>
       <c:dateAx>
-        <c:axId val="2054447216"/>
+        <c:axId val="-1896209568"/>
         <c:scaling>
           <c:orientation val="minMax"/>
         </c:scaling>
@@ -11098,7 +11502,7 @@
           <a:lstStyle/>
           <a:p>
             <a:pPr>
-              <a:defRPr sz="1000" b="0" i="0" u="none" strike="noStrike" kern="1200" cap="all" spc="120" normalizeH="0" baseline="0">
+              <a:defRPr sz="800" b="0" i="0" u="none" strike="noStrike" kern="1200" cap="all" spc="120" normalizeH="0" baseline="0">
                 <a:solidFill>
                   <a:schemeClr val="tx1">
                     <a:lumMod val="65000"/>
@@ -11113,7 +11517,7 @@
             <a:endParaRPr lang="en-US"/>
           </a:p>
         </c:txPr>
-        <c:crossAx val="2054449264"/>
+        <c:crossAx val="2054804144"/>
         <c:crosses val="autoZero"/>
         <c:auto val="1"/>
         <c:lblOffset val="100"/>
@@ -11122,7 +11526,7 @@
         <c:majorTimeUnit val="months"/>
       </c:dateAx>
       <c:valAx>
-        <c:axId val="2054449264"/>
+        <c:axId val="2054804144"/>
         <c:scaling>
           <c:orientation val="minMax"/>
           <c:max val="450000.0"/>
@@ -11177,7 +11581,7 @@
             <a:endParaRPr lang="en-US"/>
           </a:p>
         </c:txPr>
-        <c:crossAx val="2054447216"/>
+        <c:crossAx val="-1896209568"/>
         <c:crosses val="autoZero"/>
         <c:crossBetween val="midCat"/>
         <c:majorUnit val="50000.0"/>
@@ -11449,11 +11853,11 @@
         </c:dLbls>
         <c:gapWidth val="76"/>
         <c:overlap val="-27"/>
-        <c:axId val="1990344624"/>
-        <c:axId val="1994709360"/>
+        <c:axId val="-1946353776"/>
+        <c:axId val="-1811832288"/>
       </c:barChart>
       <c:catAx>
-        <c:axId val="1990344624"/>
+        <c:axId val="-1946353776"/>
         <c:scaling>
           <c:orientation val="minMax"/>
         </c:scaling>
@@ -11490,7 +11894,7 @@
             <a:endParaRPr lang="en-US"/>
           </a:p>
         </c:txPr>
-        <c:crossAx val="1994709360"/>
+        <c:crossAx val="-1811832288"/>
         <c:crossesAt val="0.0"/>
         <c:auto val="1"/>
         <c:lblAlgn val="ctr"/>
@@ -11498,7 +11902,7 @@
         <c:noMultiLvlLbl val="0"/>
       </c:catAx>
       <c:valAx>
-        <c:axId val="1994709360"/>
+        <c:axId val="-1811832288"/>
         <c:scaling>
           <c:orientation val="minMax"/>
         </c:scaling>
@@ -11537,7 +11941,7 @@
             <a:endParaRPr lang="en-US"/>
           </a:p>
         </c:txPr>
-        <c:crossAx val="1990344624"/>
+        <c:crossAx val="-1946353776"/>
         <c:crosses val="autoZero"/>
         <c:crossBetween val="between"/>
       </c:valAx>
@@ -11970,7 +12374,7 @@
                   <c:v>3487.577610290207</c:v>
                 </c:pt>
                 <c:pt idx="24">
-                  <c:v>3383.006869825411</c:v>
+                  <c:v>3383.006869825409</c:v>
                 </c:pt>
                 <c:pt idx="25">
                   <c:v>3335.27388507153</c:v>
@@ -12045,7 +12449,7 @@
                   <c:v>4386.227731441822</c:v>
                 </c:pt>
                 <c:pt idx="49">
-                  <c:v>4336.28487274059</c:v>
+                  <c:v>4336.284872740584</c:v>
                 </c:pt>
                 <c:pt idx="50">
                   <c:v>4146.639907902526</c:v>
@@ -12063,7 +12467,7 @@
                   <c:v>3789.638172655364</c:v>
                 </c:pt>
                 <c:pt idx="55">
-                  <c:v>8034.491012610532</c:v>
+                  <c:v>8034.491012610531</c:v>
                 </c:pt>
                 <c:pt idx="56">
                   <c:v>7888.36268866337</c:v>
@@ -12354,7 +12758,7 @@
                   <c:v>156.1914327546254</c:v>
                 </c:pt>
                 <c:pt idx="10">
-                  <c:v>381.0040109580992</c:v>
+                  <c:v>381.0040109580986</c:v>
                 </c:pt>
                 <c:pt idx="11">
                   <c:v>194.4566388755303</c:v>
@@ -12372,7 +12776,7 @@
                   <c:v>384.7555148540337</c:v>
                 </c:pt>
                 <c:pt idx="16">
-                  <c:v>297.8833259051697</c:v>
+                  <c:v>297.8833259051696</c:v>
                 </c:pt>
                 <c:pt idx="17">
                   <c:v>1785.87771990888</c:v>
@@ -12447,7 +12851,7 @@
                   <c:v>1990.645382813991</c:v>
                 </c:pt>
                 <c:pt idx="41">
-                  <c:v>2125.549848753795</c:v>
+                  <c:v>2125.549848753793</c:v>
                 </c:pt>
                 <c:pt idx="42">
                   <c:v>2400.249456090211</c:v>
@@ -12468,7 +12872,7 @@
                   <c:v>3627.47027205532</c:v>
                 </c:pt>
                 <c:pt idx="48">
-                  <c:v>3835.224811126606</c:v>
+                  <c:v>3835.2248111266</c:v>
                 </c:pt>
                 <c:pt idx="49">
                   <c:v>3656.65970095208</c:v>
@@ -12501,13 +12905,13 @@
                   <c:v>5918.005557107374</c:v>
                 </c:pt>
                 <c:pt idx="59">
-                  <c:v>5700.373855739345</c:v>
+                  <c:v>5700.373855739339</c:v>
                 </c:pt>
                 <c:pt idx="60">
                   <c:v>5672.8517366062</c:v>
                 </c:pt>
                 <c:pt idx="61">
-                  <c:v>5599.980342846651</c:v>
+                  <c:v>5599.980342846643</c:v>
                 </c:pt>
                 <c:pt idx="62">
                   <c:v>7089.114024272173</c:v>
@@ -12763,7 +13167,7 @@
                   <c:v>-696.384533837583</c:v>
                 </c:pt>
                 <c:pt idx="5">
-                  <c:v>-846.8305658501488</c:v>
+                  <c:v>-846.8305658501481</c:v>
                 </c:pt>
                 <c:pt idx="6">
                   <c:v>-1032.98472454778</c:v>
@@ -12799,10 +13203,10 @@
                   <c:v>-2797.94506026723</c:v>
                 </c:pt>
                 <c:pt idx="17">
-                  <c:v>-3016.523841105781</c:v>
+                  <c:v>-3016.523841105779</c:v>
                 </c:pt>
                 <c:pt idx="18">
-                  <c:v>-3140.184846498346</c:v>
+                  <c:v>-3140.184846498345</c:v>
                 </c:pt>
                 <c:pt idx="19">
                   <c:v>-3280.755087023112</c:v>
@@ -12826,7 +13230,7 @@
                   <c:v>-4381.139742517268</c:v>
                 </c:pt>
                 <c:pt idx="26">
-                  <c:v>-4591.435695520201</c:v>
+                  <c:v>-4591.435695520197</c:v>
                 </c:pt>
                 <c:pt idx="27">
                   <c:v>-4836.702180544483</c:v>
@@ -12838,10 +13242,10 @@
                   <c:v>-5331.292557697765</c:v>
                 </c:pt>
                 <c:pt idx="30">
-                  <c:v>-5605.677587700077</c:v>
+                  <c:v>-5605.677587700071</c:v>
                 </c:pt>
                 <c:pt idx="31">
-                  <c:v>-5891.63028724815</c:v>
+                  <c:v>-5891.630287248146</c:v>
                 </c:pt>
                 <c:pt idx="32">
                   <c:v>-6120.083947465642</c:v>
@@ -12853,10 +13257,10 @@
                   <c:v>-6603.718790561576</c:v>
                 </c:pt>
                 <c:pt idx="35">
-                  <c:v>-6873.039782519623</c:v>
+                  <c:v>-6873.039782519621</c:v>
                 </c:pt>
                 <c:pt idx="36">
-                  <c:v>-7122.202141895498</c:v>
+                  <c:v>-7122.2021418955</c:v>
                 </c:pt>
                 <c:pt idx="37">
                   <c:v>-7418.404198795531</c:v>
@@ -12880,7 +13284,7 @@
                   <c:v>-9477.269872435224</c:v>
                 </c:pt>
                 <c:pt idx="44">
-                  <c:v>-9820.996686164024</c:v>
+                  <c:v>-9820.996686164021</c:v>
                 </c:pt>
                 <c:pt idx="45">
                   <c:v>-10164.25323022103</c:v>
@@ -12950,11 +13354,11 @@
           <c:showBubbleSize val="0"/>
         </c:dLbls>
         <c:smooth val="0"/>
-        <c:axId val="2046879472"/>
-        <c:axId val="2046881792"/>
+        <c:axId val="1962331936"/>
+        <c:axId val="-1807360448"/>
       </c:lineChart>
       <c:dateAx>
-        <c:axId val="2046879472"/>
+        <c:axId val="1962331936"/>
         <c:scaling>
           <c:orientation val="minMax"/>
         </c:scaling>
@@ -12997,14 +13401,14 @@
             <a:endParaRPr lang="en-US"/>
           </a:p>
         </c:txPr>
-        <c:crossAx val="2046881792"/>
+        <c:crossAx val="-1807360448"/>
         <c:crossesAt val="-20000.0"/>
         <c:auto val="1"/>
         <c:lblOffset val="100"/>
         <c:baseTimeUnit val="months"/>
       </c:dateAx>
       <c:valAx>
-        <c:axId val="2046881792"/>
+        <c:axId val="-1807360448"/>
         <c:scaling>
           <c:orientation val="minMax"/>
           <c:min val="-20000.0"/>
@@ -13025,7 +13429,7 @@
             <a:effectLst/>
           </c:spPr>
         </c:majorGridlines>
-        <c:numFmt formatCode="#,##0" sourceLinked="0"/>
+        <c:numFmt formatCode="&quot;$&quot;#,##0" sourceLinked="0"/>
         <c:majorTickMark val="none"/>
         <c:minorTickMark val="none"/>
         <c:tickLblPos val="nextTo"/>
@@ -13056,7 +13460,7 @@
             <a:endParaRPr lang="en-US"/>
           </a:p>
         </c:txPr>
-        <c:crossAx val="2046879472"/>
+        <c:crossAx val="1962331936"/>
         <c:crosses val="autoZero"/>
         <c:crossBetween val="between"/>
       </c:valAx>
@@ -13438,195 +13842,198 @@
           </c:cat>
           <c:val>
             <c:numRef>
-              <c:f>Data!$I$2:$I$65</c:f>
+              <c:f>Data!$I$2:$I$64</c:f>
               <c:numCache>
                 <c:formatCode>General</c:formatCode>
-                <c:ptCount val="64"/>
+                <c:ptCount val="63"/>
+                <c:pt idx="0">
+                  <c:v>0.0</c:v>
+                </c:pt>
                 <c:pt idx="1">
-                  <c:v>0.0</c:v>
+                  <c:v>271.1757160024922</c:v>
                 </c:pt>
                 <c:pt idx="2">
-                  <c:v>0.0</c:v>
+                  <c:v>865.433683516195</c:v>
                 </c:pt>
                 <c:pt idx="3">
-                  <c:v>0.0</c:v>
+                  <c:v>1395.892860074381</c:v>
                 </c:pt>
                 <c:pt idx="4">
-                  <c:v>0.0</c:v>
+                  <c:v>803.7025451321491</c:v>
                 </c:pt>
                 <c:pt idx="5">
-                  <c:v>0.0</c:v>
+                  <c:v>1528.876107699033</c:v>
                 </c:pt>
                 <c:pt idx="6">
-                  <c:v>0.0</c:v>
+                  <c:v>985.0309187115452</c:v>
                 </c:pt>
                 <c:pt idx="7">
-                  <c:v>0.0</c:v>
+                  <c:v>1446.501265981638</c:v>
                 </c:pt>
                 <c:pt idx="8">
-                  <c:v>0.0</c:v>
+                  <c:v>1949.970108654651</c:v>
                 </c:pt>
                 <c:pt idx="9">
-                  <c:v>0.0</c:v>
+                  <c:v>1448.90766517274</c:v>
                 </c:pt>
                 <c:pt idx="10">
-                  <c:v>0.0</c:v>
+                  <c:v>979.243529117753</c:v>
                 </c:pt>
                 <c:pt idx="11">
-                  <c:v>0.0</c:v>
+                  <c:v>2780.073791424293</c:v>
                 </c:pt>
                 <c:pt idx="12">
-                  <c:v>0.0</c:v>
+                  <c:v>2260.334621812458</c:v>
                 </c:pt>
                 <c:pt idx="13">
-                  <c:v>0.0</c:v>
+                  <c:v>2916.991118054648</c:v>
                 </c:pt>
                 <c:pt idx="14">
-                  <c:v>0.0</c:v>
+                  <c:v>3095.21504450289</c:v>
                 </c:pt>
                 <c:pt idx="15">
-                  <c:v>0.0</c:v>
+                  <c:v>2099.472062925576</c:v>
                 </c:pt>
                 <c:pt idx="16">
-                  <c:v>0.0</c:v>
+                  <c:v>2574.030263122259</c:v>
                 </c:pt>
                 <c:pt idx="17">
-                  <c:v>0.0</c:v>
+                  <c:v>499.8173911311187</c:v>
                 </c:pt>
                 <c:pt idx="18">
-                  <c:v>0.0</c:v>
+                  <c:v>-682.4381768452213</c:v>
                 </c:pt>
                 <c:pt idx="19">
-                  <c:v>0.0</c:v>
+                  <c:v>2324.260649099348</c:v>
                 </c:pt>
                 <c:pt idx="20">
-                  <c:v>0.0</c:v>
+                  <c:v>2309.630243078463</c:v>
                 </c:pt>
                 <c:pt idx="21">
-                  <c:v>0.0</c:v>
+                  <c:v>1493.134886075371</c:v>
                 </c:pt>
                 <c:pt idx="22">
-                  <c:v>0.0</c:v>
+                  <c:v>-210.7318220627189</c:v>
                 </c:pt>
                 <c:pt idx="23">
-                  <c:v>0.0</c:v>
+                  <c:v>-286.0805174700639</c:v>
                 </c:pt>
                 <c:pt idx="24">
-                  <c:v>0.0</c:v>
+                  <c:v>2197.404445530926</c:v>
                 </c:pt>
                 <c:pt idx="25">
-                  <c:v>0.0</c:v>
+                  <c:v>2682.60021256977</c:v>
                 </c:pt>
                 <c:pt idx="26">
-                  <c:v>0.0</c:v>
+                  <c:v>3110.404944998487</c:v>
                 </c:pt>
                 <c:pt idx="27">
-                  <c:v>0.0</c:v>
+                  <c:v>3281.433933384546</c:v>
                 </c:pt>
                 <c:pt idx="28">
-                  <c:v>0.0</c:v>
+                  <c:v>4790.394611536868</c:v>
                 </c:pt>
                 <c:pt idx="29">
-                  <c:v>0.0</c:v>
+                  <c:v>4723.136317924796</c:v>
                 </c:pt>
                 <c:pt idx="30">
-                  <c:v>0.0</c:v>
+                  <c:v>4975.74144871909</c:v>
                 </c:pt>
                 <c:pt idx="31">
-                  <c:v>0.0</c:v>
+                  <c:v>4296.548070591241</c:v>
                 </c:pt>
                 <c:pt idx="32">
-                  <c:v>0.0</c:v>
+                  <c:v>5084.488546847708</c:v>
                 </c:pt>
                 <c:pt idx="33">
-                  <c:v>0.0</c:v>
+                  <c:v>6321.22426853915</c:v>
                 </c:pt>
                 <c:pt idx="34">
-                  <c:v>0.0</c:v>
+                  <c:v>7320.131568708296</c:v>
                 </c:pt>
                 <c:pt idx="35">
-                  <c:v>0.0</c:v>
+                  <c:v>8340.577952554577</c:v>
                 </c:pt>
                 <c:pt idx="36">
-                  <c:v>0.0</c:v>
+                  <c:v>8722.725156381264</c:v>
                 </c:pt>
                 <c:pt idx="37">
-                  <c:v>0.0</c:v>
+                  <c:v>9522.50432754635</c:v>
                 </c:pt>
                 <c:pt idx="38">
-                  <c:v>0.0</c:v>
+                  <c:v>10391.19107389711</c:v>
                 </c:pt>
                 <c:pt idx="39">
-                  <c:v>0.0</c:v>
+                  <c:v>10561.29708984622</c:v>
                 </c:pt>
                 <c:pt idx="40">
-                  <c:v>0.0</c:v>
+                  <c:v>11561.2300176195</c:v>
                 </c:pt>
                 <c:pt idx="41">
-                  <c:v>0.0</c:v>
+                  <c:v>11694.80703165655</c:v>
                 </c:pt>
                 <c:pt idx="42">
-                  <c:v>0.0</c:v>
+                  <c:v>12794.02371843461</c:v>
                 </c:pt>
                 <c:pt idx="43">
-                  <c:v>0.0</c:v>
+                  <c:v>13963.72502999326</c:v>
                 </c:pt>
                 <c:pt idx="44">
-                  <c:v>0.0</c:v>
+                  <c:v>15018.74020850821</c:v>
                 </c:pt>
                 <c:pt idx="45">
-                  <c:v>0.0</c:v>
+                  <c:v>15393.94784847608</c:v>
                 </c:pt>
                 <c:pt idx="46">
-                  <c:v>0.0</c:v>
+                  <c:v>17876.42642342731</c:v>
                 </c:pt>
                 <c:pt idx="47">
-                  <c:v>0.0</c:v>
+                  <c:v>15312.69200984251</c:v>
                 </c:pt>
                 <c:pt idx="48">
-                  <c:v>0.0</c:v>
+                  <c:v>14456.68679592623</c:v>
                 </c:pt>
                 <c:pt idx="49">
-                  <c:v>0.0</c:v>
+                  <c:v>14935.37223098403</c:v>
                 </c:pt>
                 <c:pt idx="50">
-                  <c:v>0.0</c:v>
+                  <c:v>15264.05199151894</c:v>
                 </c:pt>
                 <c:pt idx="51">
-                  <c:v>0.0</c:v>
+                  <c:v>15265.90043886785</c:v>
                 </c:pt>
                 <c:pt idx="52">
-                  <c:v>0.0</c:v>
+                  <c:v>17084.34502557437</c:v>
                 </c:pt>
                 <c:pt idx="53">
-                  <c:v>0.0</c:v>
+                  <c:v>17737.9635731496</c:v>
                 </c:pt>
                 <c:pt idx="54">
-                  <c:v>0.0</c:v>
+                  <c:v>18073.93863199082</c:v>
                 </c:pt>
                 <c:pt idx="55">
-                  <c:v>0.0</c:v>
+                  <c:v>14046.39001595125</c:v>
                 </c:pt>
                 <c:pt idx="56">
-                  <c:v>0.0</c:v>
+                  <c:v>14942.35067469105</c:v>
                 </c:pt>
                 <c:pt idx="57">
-                  <c:v>0.0</c:v>
+                  <c:v>10240.23196931118</c:v>
                 </c:pt>
                 <c:pt idx="58">
-                  <c:v>0.0</c:v>
+                  <c:v>14334.81236610553</c:v>
                 </c:pt>
                 <c:pt idx="59">
-                  <c:v>0.0</c:v>
+                  <c:v>16397.61677153729</c:v>
                 </c:pt>
                 <c:pt idx="60">
-                  <c:v>0.0</c:v>
+                  <c:v>17250.7527344914</c:v>
                 </c:pt>
                 <c:pt idx="61">
-                  <c:v>0.0</c:v>
+                  <c:v>19325.33737582665</c:v>
                 </c:pt>
                 <c:pt idx="62">
-                  <c:v>0.0</c:v>
+                  <c:v>15297.40057769864</c:v>
                 </c:pt>
               </c:numCache>
             </c:numRef>
@@ -13861,195 +14268,198 @@
           </c:cat>
           <c:val>
             <c:numRef>
-              <c:f>Data!$K$2:$K$65</c:f>
+              <c:f>Data!$K$2:$K$64</c:f>
               <c:numCache>
                 <c:formatCode>General</c:formatCode>
-                <c:ptCount val="64"/>
+                <c:ptCount val="63"/>
+                <c:pt idx="0">
+                  <c:v>0.0</c:v>
+                </c:pt>
                 <c:pt idx="1">
-                  <c:v>1415.54663259655</c:v>
+                  <c:v>1290.98854878489</c:v>
                 </c:pt>
                 <c:pt idx="2">
-                  <c:v>3585.6757754682</c:v>
+                  <c:v>3251.15991621913</c:v>
                 </c:pt>
                 <c:pt idx="3">
-                  <c:v>3533.927879550752</c:v>
+                  <c:v>3205.4081156887</c:v>
                 </c:pt>
                 <c:pt idx="4">
-                  <c:v>3464.031397817506</c:v>
+                  <c:v>3144.849347858751</c:v>
                 </c:pt>
                 <c:pt idx="5">
-                  <c:v>5972.949185783496</c:v>
+                  <c:v>5329.519116221341</c:v>
                 </c:pt>
                 <c:pt idx="6">
-                  <c:v>3940.487004726006</c:v>
+                  <c:v>3609.920106217541</c:v>
                 </c:pt>
                 <c:pt idx="7">
-                  <c:v>5987.790124987815</c:v>
+                  <c:v>5370.411577211062</c:v>
                 </c:pt>
                 <c:pt idx="8">
-                  <c:v>7654.66802318733</c:v>
+                  <c:v>6769.209152903822</c:v>
                 </c:pt>
                 <c:pt idx="9">
-                  <c:v>8267.327134076861</c:v>
+                  <c:v>7271.61325476037</c:v>
                 </c:pt>
                 <c:pt idx="10">
-                  <c:v>14918.82256872655</c:v>
+                  <c:v>12748.98537685935</c:v>
                 </c:pt>
                 <c:pt idx="11">
-                  <c:v>11368.9116628723</c:v>
+                  <c:v>9814.76377829296</c:v>
                 </c:pt>
                 <c:pt idx="12">
-                  <c:v>12017.36561755912</c:v>
+                  <c:v>10348.07882216725</c:v>
                 </c:pt>
                 <c:pt idx="13">
-                  <c:v>10565.23050759387</c:v>
+                  <c:v>9138.095107403331</c:v>
                 </c:pt>
                 <c:pt idx="14">
-                  <c:v>8937.15947263316</c:v>
+                  <c:v>7799.411552446758</c:v>
                 </c:pt>
                 <c:pt idx="15">
-                  <c:v>5996.789717253369</c:v>
+                  <c:v>5396.087492019115</c:v>
                 </c:pt>
                 <c:pt idx="16">
-                  <c:v>8468.21705669902</c:v>
+                  <c:v>7429.643310295868</c:v>
                 </c:pt>
                 <c:pt idx="17">
-                  <c:v>7612.052938494523</c:v>
+                  <c:v>6747.153583952822</c:v>
                 </c:pt>
                 <c:pt idx="18">
-                  <c:v>9190.461400782553</c:v>
+                  <c:v>8021.125790650502</c:v>
                 </c:pt>
                 <c:pt idx="19">
-                  <c:v>9113.438206474539</c:v>
+                  <c:v>7958.298530091748</c:v>
                 </c:pt>
                 <c:pt idx="20">
-                  <c:v>8412.774526517614</c:v>
+                  <c:v>7373.250692563464</c:v>
                 </c:pt>
                 <c:pt idx="21">
-                  <c:v>7417.809066528085</c:v>
+                  <c:v>6543.6760135145</c:v>
                 </c:pt>
                 <c:pt idx="22">
-                  <c:v>11249.22398121338</c:v>
+                  <c:v>9755.02865663664</c:v>
                 </c:pt>
                 <c:pt idx="23">
-                  <c:v>13604.01846458122</c:v>
+                  <c:v>11752.98618639893</c:v>
                 </c:pt>
                 <c:pt idx="24">
-                  <c:v>15463.67563404916</c:v>
+                  <c:v>13328.2941527023</c:v>
                 </c:pt>
                 <c:pt idx="25">
-                  <c:v>15854.63824295744</c:v>
+                  <c:v>13659.98866678289</c:v>
                 </c:pt>
                 <c:pt idx="26">
-                  <c:v>15667.43738262742</c:v>
+                  <c:v>13501.80967196945</c:v>
                 </c:pt>
                 <c:pt idx="27">
-                  <c:v>21765.86485724034</c:v>
+                  <c:v>18593.64868159223</c:v>
                 </c:pt>
                 <c:pt idx="28">
-                  <c:v>23463.6891491611</c:v>
+                  <c:v>19993.59701487751</c:v>
                 </c:pt>
                 <c:pt idx="29">
-                  <c:v>22478.063232206</c:v>
+                  <c:v>19208.19854686081</c:v>
                 </c:pt>
                 <c:pt idx="30">
-                  <c:v>22234.52500454987</c:v>
+                  <c:v>19013.79472554522</c:v>
                 </c:pt>
                 <c:pt idx="31">
-                  <c:v>18812.2779429635</c:v>
+                  <c:v>16260.75148038838</c:v>
                 </c:pt>
                 <c:pt idx="32">
-                  <c:v>10892.60615507172</c:v>
+                  <c:v>9867.17379958653</c:v>
                 </c:pt>
                 <c:pt idx="33">
-                  <c:v>11098.30296540592</c:v>
+                  <c:v>10029.65960320724</c:v>
                 </c:pt>
                 <c:pt idx="34">
-                  <c:v>12016.33607130847</c:v>
+                  <c:v>10745.88353728333</c:v>
                 </c:pt>
                 <c:pt idx="35">
-                  <c:v>13900.10955059598</c:v>
+                  <c:v>12178.40968297275</c:v>
                 </c:pt>
                 <c:pt idx="36">
-                  <c:v>13548.76167305104</c:v>
+                  <c:v>11915.81444775844</c:v>
                 </c:pt>
                 <c:pt idx="37">
-                  <c:v>15872.81511155939</c:v>
+                  <c:v>13661.69666230321</c:v>
                 </c:pt>
                 <c:pt idx="38">
-                  <c:v>17959.48042359946</c:v>
+                  <c:v>15213.34691895173</c:v>
                 </c:pt>
                 <c:pt idx="39">
-                  <c:v>17870.14077288609</c:v>
+                  <c:v>15147.86170587031</c:v>
                 </c:pt>
                 <c:pt idx="40">
-                  <c:v>18528.92319844277</c:v>
+                  <c:v>15627.24632946507</c:v>
                 </c:pt>
                 <c:pt idx="41">
-                  <c:v>22144.24880952997</c:v>
+                  <c:v>18181.20127411821</c:v>
                 </c:pt>
                 <c:pt idx="42">
-                  <c:v>19555.3570793286</c:v>
+                  <c:v>16380.54475254272</c:v>
                 </c:pt>
                 <c:pt idx="43">
-                  <c:v>19665.0032724476</c:v>
+                  <c:v>16454.91286489258</c:v>
                 </c:pt>
                 <c:pt idx="44">
-                  <c:v>19698.2889836988</c:v>
+                  <c:v>16476.94765864404</c:v>
                 </c:pt>
                 <c:pt idx="45">
-                  <c:v>22263.50252104659</c:v>
+                  <c:v>18136.28825127397</c:v>
                 </c:pt>
                 <c:pt idx="46">
-                  <c:v>17114.31925843034</c:v>
+                  <c:v>14898.69710856656</c:v>
                 </c:pt>
                 <c:pt idx="47">
-                  <c:v>12282.61597813117</c:v>
+                  <c:v>11842.36519377973</c:v>
                 </c:pt>
                 <c:pt idx="48">
-                  <c:v>15903.00343457048</c:v>
+                  <c:v>14156.57719147718</c:v>
                 </c:pt>
                 <c:pt idx="49">
-                  <c:v>12301.14464001588</c:v>
+                  <c:v>11815.2499039</c:v>
                 </c:pt>
                 <c:pt idx="50">
-                  <c:v>15097.26308836477</c:v>
+                  <c:v>13623.63016344209</c:v>
                 </c:pt>
                 <c:pt idx="51">
-                  <c:v>15771.95072189722</c:v>
+                  <c:v>14052.45718125473</c:v>
                 </c:pt>
                 <c:pt idx="52">
-                  <c:v>15039.61354156022</c:v>
+                  <c:v>13589.90009461771</c:v>
                 </c:pt>
                 <c:pt idx="53">
-                  <c:v>17410.6958944562</c:v>
+                  <c:v>15061.13196058111</c:v>
                 </c:pt>
                 <c:pt idx="54">
-                  <c:v>13729.8114817297</c:v>
+                  <c:v>12819.56214875318</c:v>
                 </c:pt>
                 <c:pt idx="55">
-                  <c:v>9081.606764796402</c:v>
+                  <c:v>9966.492072478704</c:v>
                 </c:pt>
                 <c:pt idx="56">
-                  <c:v>11640.71882120971</c:v>
+                  <c:v>11549.29116862221</c:v>
                 </c:pt>
                 <c:pt idx="57">
-                  <c:v>20342.175025509</c:v>
+                  <c:v>16878.07917359201</c:v>
                 </c:pt>
                 <c:pt idx="58">
-                  <c:v>24700.11009369514</c:v>
+                  <c:v>19565.34696439473</c:v>
                 </c:pt>
                 <c:pt idx="59">
-                  <c:v>23217.82669158842</c:v>
+                  <c:v>18643.24677904611</c:v>
                 </c:pt>
                 <c:pt idx="60">
-                  <c:v>33613.29789227622</c:v>
+                  <c:v>25012.0116504346</c:v>
                 </c:pt>
                 <c:pt idx="61">
-                  <c:v>32322.02591976381</c:v>
+                  <c:v>24221.49795974482</c:v>
                 </c:pt>
                 <c:pt idx="62">
-                  <c:v>43693.53653975061</c:v>
+                  <c:v>31037.55246169879</c:v>
                 </c:pt>
               </c:numCache>
             </c:numRef>
@@ -14284,195 +14694,198 @@
           </c:cat>
           <c:val>
             <c:numRef>
-              <c:f>Data!$M$2:$M$65</c:f>
+              <c:f>Data!$M$2:$M$64</c:f>
               <c:numCache>
                 <c:formatCode>General</c:formatCode>
-                <c:ptCount val="64"/>
+                <c:ptCount val="63"/>
+                <c:pt idx="0">
+                  <c:v>0.0</c:v>
+                </c:pt>
                 <c:pt idx="1">
-                  <c:v>624.9406123030374</c:v>
+                  <c:v>456.734745938862</c:v>
                 </c:pt>
                 <c:pt idx="2">
-                  <c:v>435.7758011246731</c:v>
+                  <c:v>319.814952248366</c:v>
                 </c:pt>
                 <c:pt idx="3">
-                  <c:v>1996.041025287723</c:v>
+                  <c:v>1426.594186834606</c:v>
                 </c:pt>
                 <c:pt idx="4">
-                  <c:v>2343.262962043922</c:v>
+                  <c:v>1667.889307384878</c:v>
                 </c:pt>
                 <c:pt idx="5">
-                  <c:v>3968.349508976302</c:v>
+                  <c:v>2804.128164444618</c:v>
                 </c:pt>
                 <c:pt idx="6">
-                  <c:v>1084.585705684182</c:v>
+                  <c:v>844.014971167558</c:v>
                 </c:pt>
                 <c:pt idx="7">
-                  <c:v>1000.007019244215</c:v>
+                  <c:v>785.3116711977374</c:v>
                 </c:pt>
                 <c:pt idx="8">
-                  <c:v>402.8050502549819</c:v>
+                  <c:v>382.1805271835218</c:v>
                 </c:pt>
                 <c:pt idx="9">
-                  <c:v>-1734.613651464858</c:v>
+                  <c:v>-1028.690622524128</c:v>
                 </c:pt>
                 <c:pt idx="10">
-                  <c:v>-2876.790501003898</c:v>
+                  <c:v>-1785.124488760999</c:v>
                 </c:pt>
                 <c:pt idx="11">
-                  <c:v>-1972.846971833012</c:v>
+                  <c:v>-1189.116512730425</c:v>
                 </c:pt>
                 <c:pt idx="12">
-                  <c:v>-3954.576957416842</c:v>
+                  <c:v>-2484.713253492875</c:v>
                 </c:pt>
                 <c:pt idx="13">
-                  <c:v>3308.762005927813</c:v>
+                  <c:v>2334.515611351925</c:v>
                 </c:pt>
                 <c:pt idx="14">
-                  <c:v>1290.115676276668</c:v>
+                  <c:v>1011.059615588515</c:v>
                 </c:pt>
                 <c:pt idx="15">
-                  <c:v>1766.16621101777</c:v>
+                  <c:v>1321.373188323549</c:v>
                 </c:pt>
                 <c:pt idx="16">
-                  <c:v>-555.1310301228404</c:v>
+                  <c:v>-207.815057819951</c:v>
                 </c:pt>
                 <c:pt idx="17">
-                  <c:v>-3152.37154477821</c:v>
+                  <c:v>-1867.504023374111</c:v>
                 </c:pt>
                 <c:pt idx="18">
-                  <c:v>-5266.67004418223</c:v>
+                  <c:v>-3238.187303458031</c:v>
                 </c:pt>
                 <c:pt idx="19">
-                  <c:v>-4241.81458372798</c:v>
+                  <c:v>-2567.893036394623</c:v>
                 </c:pt>
                 <c:pt idx="20">
-                  <c:v>-4815.85131138374</c:v>
+                  <c:v>-2952.160895697668</c:v>
                 </c:pt>
                 <c:pt idx="21">
-                  <c:v>-6277.572017820929</c:v>
+                  <c:v>-3929.387002471903</c:v>
                 </c:pt>
                 <c:pt idx="22">
-                  <c:v>-11879.43314586136</c:v>
+                  <c:v>-7697.3552115174</c:v>
                 </c:pt>
                 <c:pt idx="23">
-                  <c:v>-11349.13653449771</c:v>
+                  <c:v>-7337.036769850868</c:v>
                 </c:pt>
                 <c:pt idx="24">
-                  <c:v>-6028.38332271333</c:v>
+                  <c:v>-3728.05525017335</c:v>
                 </c:pt>
                 <c:pt idx="25">
-                  <c:v>-3666.005889876019</c:v>
+                  <c:v>-2122.05533749816</c:v>
                 </c:pt>
                 <c:pt idx="26">
-                  <c:v>-6845.154448002678</c:v>
+                  <c:v>-4274.39846312129</c:v>
                 </c:pt>
                 <c:pt idx="27">
-                  <c:v>-3096.684780902269</c:v>
+                  <c:v>-1764.48559015694</c:v>
                 </c:pt>
                 <c:pt idx="28">
-                  <c:v>-1098.924694852369</c:v>
+                  <c:v>-444.2971008415489</c:v>
                 </c:pt>
                 <c:pt idx="29">
-                  <c:v>-822.3544751495107</c:v>
+                  <c:v>-267.626900913036</c:v>
                 </c:pt>
                 <c:pt idx="30">
-                  <c:v>-800.7944875904038</c:v>
+                  <c:v>-253.829291232431</c:v>
                 </c:pt>
                 <c:pt idx="31">
-                  <c:v>2315.262496272616</c:v>
+                  <c:v>1755.591470453399</c:v>
                 </c:pt>
                 <c:pt idx="32">
-                  <c:v>-518.6147128857729</c:v>
+                  <c:v>-84.18129194624088</c:v>
                 </c:pt>
                 <c:pt idx="33">
-                  <c:v>-522.6492892234278</c:v>
+                  <c:v>-86.73864208125995</c:v>
                 </c:pt>
                 <c:pt idx="34">
-                  <c:v>2314.855027314852</c:v>
+                  <c:v>1689.83505493395</c:v>
                 </c:pt>
                 <c:pt idx="35">
-                  <c:v>3070.84595452095</c:v>
+                  <c:v>2151.117338923044</c:v>
                 </c:pt>
                 <c:pt idx="36">
-                  <c:v>3227.02727553522</c:v>
+                  <c:v>2244.802401337243</c:v>
                 </c:pt>
                 <c:pt idx="37">
-                  <c:v>2944.418717792106</c:v>
+                  <c:v>2074.450709626805</c:v>
                 </c:pt>
                 <c:pt idx="38">
-                  <c:v>1550.968630091966</c:v>
+                  <c:v>1242.725738043343</c:v>
                 </c:pt>
                 <c:pt idx="39">
-                  <c:v>1364.801184475854</c:v>
+                  <c:v>1133.120614181461</c:v>
                 </c:pt>
                 <c:pt idx="40">
-                  <c:v>4562.134054254504</c:v>
+                  <c:v>3001.94218192879</c:v>
                 </c:pt>
                 <c:pt idx="41">
-                  <c:v>18072.62601470931</c:v>
+                  <c:v>10667.92493993224</c:v>
                 </c:pt>
                 <c:pt idx="42">
-                  <c:v>19078.77807572495</c:v>
+                  <c:v>11233.33707440156</c:v>
                 </c:pt>
                 <c:pt idx="43">
-                  <c:v>17794.11418212933</c:v>
+                  <c:v>10529.96546331657</c:v>
                 </c:pt>
                 <c:pt idx="44">
-                  <c:v>18713.32500131136</c:v>
+                  <c:v>11021.20724031535</c:v>
                 </c:pt>
                 <c:pt idx="45">
-                  <c:v>21092.6364241289</c:v>
+                  <c:v>12263.54774121991</c:v>
                 </c:pt>
                 <c:pt idx="46">
-                  <c:v>28990.84532364266</c:v>
+                  <c:v>16272.31608892741</c:v>
                 </c:pt>
                 <c:pt idx="47">
-                  <c:v>27844.7513042918</c:v>
+                  <c:v>15689.5493516986</c:v>
                 </c:pt>
                 <c:pt idx="48">
-                  <c:v>27542.03423732971</c:v>
+                  <c:v>15533.36725046346</c:v>
                 </c:pt>
                 <c:pt idx="49">
-                  <c:v>25881.74349217458</c:v>
+                  <c:v>14663.17939964513</c:v>
                 </c:pt>
                 <c:pt idx="50">
-                  <c:v>19688.42951591082</c:v>
+                  <c:v>11433.76385946569</c:v>
                 </c:pt>
                 <c:pt idx="51">
-                  <c:v>17061.01318996688</c:v>
+                  <c:v>10086.05299893091</c:v>
                 </c:pt>
                 <c:pt idx="52">
-                  <c:v>22052.47893147291</c:v>
+                  <c:v>12630.11524991262</c:v>
                 </c:pt>
                 <c:pt idx="53">
-                  <c:v>18092.08085291745</c:v>
+                  <c:v>10648.78563909346</c:v>
                 </c:pt>
                 <c:pt idx="54">
-                  <c:v>19835.0057656737</c:v>
+                  <c:v>11505.08861864454</c:v>
                 </c:pt>
                 <c:pt idx="55">
-                  <c:v>19111.65473499346</c:v>
+                  <c:v>11146.90188399812</c:v>
                 </c:pt>
                 <c:pt idx="56">
-                  <c:v>19321.25105023034</c:v>
+                  <c:v>11252.11957229247</c:v>
                 </c:pt>
                 <c:pt idx="57">
-                  <c:v>18157.02313369118</c:v>
+                  <c:v>10673.403264828</c:v>
                 </c:pt>
                 <c:pt idx="58">
-                  <c:v>25631.49368286218</c:v>
+                  <c:v>14399.71133210931</c:v>
                 </c:pt>
                 <c:pt idx="59">
-                  <c:v>23550.09185793821</c:v>
+                  <c:v>13351.52137062379</c:v>
                 </c:pt>
                 <c:pt idx="60">
-                  <c:v>21928.68671929383</c:v>
+                  <c:v>12547.45285995598</c:v>
                 </c:pt>
                 <c:pt idx="61">
-                  <c:v>26394.31252750805</c:v>
+                  <c:v>14762.69782591657</c:v>
                 </c:pt>
                 <c:pt idx="62">
-                  <c:v>26196.22949334171</c:v>
+                  <c:v>14666.58686662304</c:v>
                 </c:pt>
               </c:numCache>
             </c:numRef>
@@ -14705,195 +15118,198 @@
           </c:cat>
           <c:val>
             <c:numRef>
-              <c:f>Data!$O$2:$O$65</c:f>
+              <c:f>Data!$O$2:$O$64</c:f>
               <c:numCache>
                 <c:formatCode>General</c:formatCode>
-                <c:ptCount val="64"/>
+                <c:ptCount val="63"/>
+                <c:pt idx="0">
+                  <c:v>0.0</c:v>
+                </c:pt>
                 <c:pt idx="1">
-                  <c:v>786.669185663107</c:v>
+                  <c:v>578.17587877591</c:v>
                 </c:pt>
                 <c:pt idx="2">
-                  <c:v>1366.990588522173</c:v>
+                  <c:v>1000.630786710804</c:v>
                 </c:pt>
                 <c:pt idx="3">
-                  <c:v>1558.42811838792</c:v>
+                  <c:v>1137.176680259613</c:v>
                 </c:pt>
                 <c:pt idx="4">
-                  <c:v>1610.046902757005</c:v>
+                  <c:v>1173.246016427608</c:v>
                 </c:pt>
                 <c:pt idx="5">
-                  <c:v>2344.599031983398</c:v>
+                  <c:v>1689.579321201478</c:v>
                 </c:pt>
                 <c:pt idx="6">
-                  <c:v>858.0210176420784</c:v>
+                  <c:v>673.4599659068782</c:v>
                 </c:pt>
                 <c:pt idx="7">
-                  <c:v>3530.347422894258</c:v>
+                  <c:v>2526.238255027645</c:v>
                 </c:pt>
                 <c:pt idx="8">
-                  <c:v>4217.10808474772</c:v>
+                  <c:v>2992.359684343982</c:v>
                 </c:pt>
                 <c:pt idx="9">
-                  <c:v>4651.555522930618</c:v>
+                  <c:v>3280.598909450808</c:v>
                 </c:pt>
                 <c:pt idx="10">
-                  <c:v>6502.462255182588</c:v>
+                  <c:v>4515.230287791228</c:v>
                 </c:pt>
                 <c:pt idx="11">
-                  <c:v>5514.467161543565</c:v>
+                  <c:v>3852.493566406558</c:v>
                 </c:pt>
                 <c:pt idx="12">
-                  <c:v>6002.39133654254</c:v>
+                  <c:v>4175.542589568141</c:v>
                 </c:pt>
                 <c:pt idx="13">
-                  <c:v>4276.51392458992</c:v>
+                  <c:v>3018.211236211372</c:v>
                 </c:pt>
                 <c:pt idx="14">
-                  <c:v>4212.80991339688</c:v>
+                  <c:v>2976.045614706926</c:v>
                 </c:pt>
                 <c:pt idx="15">
-                  <c:v>2758.38864286636</c:v>
+                  <c:v>2019.991063008073</c:v>
                 </c:pt>
                 <c:pt idx="16">
-                  <c:v>4552.059888994007</c:v>
+                  <c:v>3210.659984936603</c:v>
                 </c:pt>
                 <c:pt idx="17">
-                  <c:v>2667.282181764705</c:v>
+                  <c:v>1998.487983577853</c:v>
                 </c:pt>
                 <c:pt idx="18">
-                  <c:v>3592.544642112374</c:v>
+                  <c:v>2602.514723798464</c:v>
                 </c:pt>
                 <c:pt idx="19">
-                  <c:v>5494.345191198984</c:v>
+                  <c:v>3858.081392778744</c:v>
                 </c:pt>
                 <c:pt idx="20">
-                  <c:v>5370.024928999752</c:v>
+                  <c:v>3774.218075522278</c:v>
                 </c:pt>
                 <c:pt idx="21">
-                  <c:v>6089.134573854862</c:v>
+                  <c:v>4258.880733018633</c:v>
                 </c:pt>
                 <c:pt idx="22">
-                  <c:v>4795.899563740242</c:v>
+                  <c:v>3381.152649810423</c:v>
                 </c:pt>
                 <c:pt idx="23">
-                  <c:v>4504.94374963572</c:v>
+                  <c:v>3181.633448000995</c:v>
                 </c:pt>
                 <c:pt idx="24">
-                  <c:v>7815.96793106348</c:v>
+                  <c:v>5447.63471324596</c:v>
                 </c:pt>
                 <c:pt idx="25">
-                  <c:v>6924.017495735457</c:v>
+                  <c:v>4835.594658543624</c:v>
                 </c:pt>
                 <c:pt idx="26">
-                  <c:v>7673.062902085182</c:v>
+                  <c:v>5347.52393311773</c:v>
                 </c:pt>
                 <c:pt idx="27">
-                  <c:v>9980.360793843964</c:v>
+                  <c:v>6903.205324280581</c:v>
                 </c:pt>
                 <c:pt idx="28">
-                  <c:v>11406.92449415572</c:v>
+                  <c:v>7851.053867824508</c:v>
                 </c:pt>
                 <c:pt idx="29">
-                  <c:v>9995.129430661113</c:v>
+                  <c:v>6944.156607191474</c:v>
                 </c:pt>
                 <c:pt idx="30">
-                  <c:v>9307.272295563855</c:v>
+                  <c:v>6501.39712945947</c:v>
                 </c:pt>
                 <c:pt idx="31">
-                  <c:v>7046.100822340606</c:v>
+                  <c:v>5034.588220422521</c:v>
                 </c:pt>
                 <c:pt idx="32">
-                  <c:v>6240.484317410442</c:v>
+                  <c:v>4509.09918457369</c:v>
                 </c:pt>
                 <c:pt idx="33">
-                  <c:v>8135.36943498988</c:v>
+                  <c:v>5712.937148547318</c:v>
                 </c:pt>
                 <c:pt idx="34">
-                  <c:v>7974.340413350428</c:v>
+                  <c:v>5611.91755257556</c:v>
                 </c:pt>
                 <c:pt idx="35">
-                  <c:v>9644.516021554075</c:v>
+                  <c:v>6633.380386298099</c:v>
                 </c:pt>
                 <c:pt idx="36">
-                  <c:v>8646.718023830308</c:v>
+                  <c:v>6033.541667142643</c:v>
                 </c:pt>
                 <c:pt idx="37">
-                  <c:v>8685.181779127484</c:v>
+                  <c:v>6056.7824458246</c:v>
                 </c:pt>
                 <c:pt idx="38">
-                  <c:v>8627.10911283576</c:v>
+                  <c:v>6022.040132096095</c:v>
                 </c:pt>
                 <c:pt idx="39">
-                  <c:v>9675.49410010224</c:v>
+                  <c:v>6640.421522222451</c:v>
                 </c:pt>
                 <c:pt idx="40">
-                  <c:v>10167.15659579782</c:v>
+                  <c:v>6928.324785882734</c:v>
                 </c:pt>
                 <c:pt idx="41">
-                  <c:v>10131.5445101164</c:v>
+                  <c:v>6908.065888152991</c:v>
                 </c:pt>
                 <c:pt idx="42">
-                  <c:v>9913.28776060948</c:v>
+                  <c:v>6786.595655474407</c:v>
                 </c:pt>
                 <c:pt idx="43">
-                  <c:v>9513.930011651315</c:v>
+                  <c:v>6569.986168165251</c:v>
                 </c:pt>
                 <c:pt idx="44">
-                  <c:v>11216.23520457535</c:v>
+                  <c:v>7470.908678283592</c:v>
                 </c:pt>
                 <c:pt idx="45">
-                  <c:v>11153.9411174363</c:v>
+                  <c:v>7438.701059820579</c:v>
                 </c:pt>
                 <c:pt idx="46">
-                  <c:v>8755.500119579427</c:v>
+                  <c:v>6233.489673731508</c:v>
                 </c:pt>
                 <c:pt idx="47">
-                  <c:v>4193.031907493052</c:v>
+                  <c:v>3928.063248861728</c:v>
                 </c:pt>
                 <c:pt idx="48">
-                  <c:v>6687.777925487352</c:v>
+                  <c:v>5206.11527347229</c:v>
                 </c:pt>
                 <c:pt idx="49">
-                  <c:v>7205.521320070465</c:v>
+                  <c:v>5475.851799477803</c:v>
                 </c:pt>
                 <c:pt idx="50">
-                  <c:v>9340.792833070405</c:v>
+                  <c:v>6582.163891443713</c:v>
                 </c:pt>
                 <c:pt idx="51">
-                  <c:v>12185.79618102467</c:v>
+                  <c:v>8030.193672650942</c:v>
                 </c:pt>
                 <c:pt idx="52">
-                  <c:v>12646.97281571214</c:v>
+                  <c:v>8263.489980517987</c:v>
                 </c:pt>
                 <c:pt idx="53">
-                  <c:v>14488.93447369153</c:v>
+                  <c:v>9178.779596957687</c:v>
                 </c:pt>
                 <c:pt idx="54">
-                  <c:v>12589.05601271119</c:v>
+                  <c:v>8252.454374904251</c:v>
                 </c:pt>
                 <c:pt idx="55">
-                  <c:v>11054.1043517197</c:v>
+                  <c:v>7497.62910203699</c:v>
                 </c:pt>
                 <c:pt idx="56">
-                  <c:v>14586.03700713844</c:v>
+                  <c:v>9257.509289966127</c:v>
                 </c:pt>
                 <c:pt idx="57">
-                  <c:v>8910.948816335177</c:v>
+                  <c:v>6457.699590948357</c:v>
                 </c:pt>
                 <c:pt idx="58">
-                  <c:v>16789.28410558062</c:v>
+                  <c:v>10341.03275057506</c:v>
                 </c:pt>
                 <c:pt idx="59">
-                  <c:v>17550.46444394467</c:v>
+                  <c:v>10720.1375108174</c:v>
                 </c:pt>
                 <c:pt idx="60">
-                  <c:v>20304.5362484037</c:v>
+                  <c:v>12069.18660242317</c:v>
                 </c:pt>
                 <c:pt idx="61">
-                  <c:v>20182.24591154404</c:v>
+                  <c:v>12009.26649290964</c:v>
                 </c:pt>
                 <c:pt idx="62">
-                  <c:v>20360.41517699374</c:v>
+                  <c:v>12094.72698007187</c:v>
                 </c:pt>
               </c:numCache>
             </c:numRef>
@@ -14909,11 +15325,11 @@
           <c:showBubbleSize val="0"/>
         </c:dLbls>
         <c:smooth val="0"/>
-        <c:axId val="2046915760"/>
-        <c:axId val="2046918592"/>
+        <c:axId val="-1803692688"/>
+        <c:axId val="2079330240"/>
       </c:lineChart>
       <c:dateAx>
-        <c:axId val="2046915760"/>
+        <c:axId val="-1803692688"/>
         <c:scaling>
           <c:orientation val="minMax"/>
         </c:scaling>
@@ -14956,16 +15372,17 @@
             <a:endParaRPr lang="en-US"/>
           </a:p>
         </c:txPr>
-        <c:crossAx val="2046918592"/>
+        <c:crossAx val="2079330240"/>
         <c:crossesAt val="-20000.0"/>
         <c:auto val="1"/>
         <c:lblOffset val="100"/>
         <c:baseTimeUnit val="months"/>
       </c:dateAx>
       <c:valAx>
-        <c:axId val="2046918592"/>
+        <c:axId val="2079330240"/>
         <c:scaling>
           <c:orientation val="minMax"/>
+          <c:max val="35000.0"/>
         </c:scaling>
         <c:delete val="0"/>
         <c:axPos val="l"/>
@@ -14983,7 +15400,7 @@
             <a:effectLst/>
           </c:spPr>
         </c:majorGridlines>
-        <c:numFmt formatCode="#,##0" sourceLinked="0"/>
+        <c:numFmt formatCode="&quot;$&quot;#,##0" sourceLinked="0"/>
         <c:majorTickMark val="none"/>
         <c:minorTickMark val="none"/>
         <c:tickLblPos val="nextTo"/>
@@ -15014,9 +15431,11 @@
             <a:endParaRPr lang="en-US"/>
           </a:p>
         </c:txPr>
-        <c:crossAx val="2046915760"/>
+        <c:crossAx val="-1803692688"/>
         <c:crosses val="autoZero"/>
         <c:crossBetween val="between"/>
+        <c:majorUnit val="5000.0"/>
+        <c:minorUnit val="5000.0"/>
       </c:valAx>
       <c:spPr>
         <a:noFill/>
@@ -15032,10 +15451,10 @@
         <c:manualLayout>
           <c:xMode val="edge"/>
           <c:yMode val="edge"/>
-          <c:x val="0.307378020055185"/>
-          <c:y val="0.911572120731183"/>
+          <c:x val="0.305241267918433"/>
+          <c:y val="0.914573272615863"/>
           <c:w val="0.398064304461942"/>
-          <c:h val="0.0884278792688174"/>
+          <c:h val="0.085426727384137"/>
         </c:manualLayout>
       </c:layout>
       <c:overlay val="0"/>
@@ -15067,6 +15486,310 @@
         </a:p>
       </c:txPr>
     </c:legend>
+    <c:plotVisOnly val="1"/>
+    <c:dispBlanksAs val="gap"/>
+    <c:showDLblsOverMax val="0"/>
+  </c:chart>
+  <c:spPr>
+    <a:solidFill>
+      <a:schemeClr val="bg1"/>
+    </a:solidFill>
+    <a:ln w="9525" cap="flat" cmpd="sng" algn="ctr">
+      <a:noFill/>
+      <a:round/>
+    </a:ln>
+    <a:effectLst/>
+  </c:spPr>
+  <c:txPr>
+    <a:bodyPr/>
+    <a:lstStyle/>
+    <a:p>
+      <a:pPr>
+        <a:defRPr/>
+      </a:pPr>
+      <a:endParaRPr lang="en-US"/>
+    </a:p>
+  </c:txPr>
+  <c:externalData r:id="rId3">
+    <c:autoUpdate val="0"/>
+  </c:externalData>
+</c:chartSpace>
+</file>
+
+<file path=word/charts/chart6.xml><?xml version="1.0" encoding="utf-8"?>
+<c:chartSpace xmlns:c="http://schemas.openxmlformats.org/drawingml/2006/chart" xmlns:a="http://schemas.openxmlformats.org/drawingml/2006/main" xmlns:r="http://schemas.openxmlformats.org/officeDocument/2006/relationships">
+  <c:date1904 val="0"/>
+  <c:lang val="en-US"/>
+  <c:roundedCorners val="0"/>
+  <mc:AlternateContent xmlns:mc="http://schemas.openxmlformats.org/markup-compatibility/2006">
+    <mc:Choice xmlns:c14="http://schemas.microsoft.com/office/drawing/2007/8/2/chart" Requires="c14">
+      <c14:style val="102"/>
+    </mc:Choice>
+    <mc:Fallback>
+      <c:style val="2"/>
+    </mc:Fallback>
+  </mc:AlternateContent>
+  <c:chart>
+    <c:title>
+      <c:tx>
+        <c:rich>
+          <a:bodyPr rot="0" spcFirstLastPara="1" vertOverflow="ellipsis" vert="horz" wrap="square" anchor="ctr" anchorCtr="1"/>
+          <a:lstStyle/>
+          <a:p>
+            <a:pPr>
+              <a:defRPr sz="1400" b="0" i="0" u="none" strike="noStrike" kern="1200" spc="0" baseline="0">
+                <a:solidFill>
+                  <a:schemeClr val="tx1">
+                    <a:lumMod val="65000"/>
+                    <a:lumOff val="35000"/>
+                  </a:schemeClr>
+                </a:solidFill>
+                <a:latin typeface="+mn-lt"/>
+                <a:ea typeface="+mn-ea"/>
+                <a:cs typeface="+mn-cs"/>
+              </a:defRPr>
+            </a:pPr>
+            <a:r>
+              <a:rPr lang="en-US"/>
+              <a:t>Total</a:t>
+            </a:r>
+            <a:r>
+              <a:rPr lang="en-US" baseline="0"/>
+              <a:t> PnL Attribution</a:t>
+            </a:r>
+            <a:endParaRPr lang="en-US"/>
+          </a:p>
+        </c:rich>
+      </c:tx>
+      <c:overlay val="0"/>
+      <c:spPr>
+        <a:noFill/>
+        <a:ln>
+          <a:noFill/>
+        </a:ln>
+        <a:effectLst/>
+      </c:spPr>
+      <c:txPr>
+        <a:bodyPr rot="0" spcFirstLastPara="1" vertOverflow="ellipsis" vert="horz" wrap="square" anchor="ctr" anchorCtr="1"/>
+        <a:lstStyle/>
+        <a:p>
+          <a:pPr>
+            <a:defRPr sz="1400" b="0" i="0" u="none" strike="noStrike" kern="1200" spc="0" baseline="0">
+              <a:solidFill>
+                <a:schemeClr val="tx1">
+                  <a:lumMod val="65000"/>
+                  <a:lumOff val="35000"/>
+                </a:schemeClr>
+              </a:solidFill>
+              <a:latin typeface="+mn-lt"/>
+              <a:ea typeface="+mn-ea"/>
+              <a:cs typeface="+mn-cs"/>
+            </a:defRPr>
+          </a:pPr>
+          <a:endParaRPr lang="en-US"/>
+        </a:p>
+      </c:txPr>
+    </c:title>
+    <c:autoTitleDeleted val="0"/>
+    <c:plotArea>
+      <c:layout/>
+      <c:barChart>
+        <c:barDir val="col"/>
+        <c:grouping val="clustered"/>
+        <c:varyColors val="0"/>
+        <c:ser>
+          <c:idx val="0"/>
+          <c:order val="0"/>
+          <c:spPr>
+            <a:solidFill>
+              <a:srgbClr val="188BA3"/>
+            </a:solidFill>
+            <a:ln>
+              <a:noFill/>
+            </a:ln>
+            <a:effectLst/>
+          </c:spPr>
+          <c:invertIfNegative val="0"/>
+          <c:cat>
+            <c:strRef>
+              <c:f>Data!$A$69:$A$74</c:f>
+              <c:strCache>
+                <c:ptCount val="6"/>
+                <c:pt idx="0">
+                  <c:v>ETF Revenue</c:v>
+                </c:pt>
+                <c:pt idx="1">
+                  <c:v>Option Revenue</c:v>
+                </c:pt>
+                <c:pt idx="2">
+                  <c:v>ETF Fees</c:v>
+                </c:pt>
+                <c:pt idx="3">
+                  <c:v>Option Fees</c:v>
+                </c:pt>
+                <c:pt idx="4">
+                  <c:v>Option Bid/Ask Loss</c:v>
+                </c:pt>
+                <c:pt idx="5">
+                  <c:v>Robo Fees</c:v>
+                </c:pt>
+              </c:strCache>
+            </c:strRef>
+          </c:cat>
+          <c:val>
+            <c:numRef>
+              <c:f>Data!$B$69:$B$74</c:f>
+              <c:numCache>
+                <c:formatCode>General</c:formatCode>
+                <c:ptCount val="6"/>
+                <c:pt idx="0">
+                  <c:v>74139.18546437178</c:v>
+                </c:pt>
+                <c:pt idx="1">
+                  <c:v>17237.72291669569</c:v>
+                </c:pt>
+                <c:pt idx="2">
+                  <c:v>-6872.897595167758</c:v>
+                </c:pt>
+                <c:pt idx="3">
+                  <c:v>-1915.276196064522</c:v>
+                </c:pt>
+                <c:pt idx="4">
+                  <c:v>-839.613655265247</c:v>
+                </c:pt>
+                <c:pt idx="5">
+                  <c:v>-4617.163842842861</c:v>
+                </c:pt>
+              </c:numCache>
+            </c:numRef>
+          </c:val>
+        </c:ser>
+        <c:dLbls>
+          <c:showLegendKey val="0"/>
+          <c:showVal val="0"/>
+          <c:showCatName val="0"/>
+          <c:showSerName val="0"/>
+          <c:showPercent val="0"/>
+          <c:showBubbleSize val="0"/>
+        </c:dLbls>
+        <c:gapWidth val="49"/>
+        <c:axId val="2031638400"/>
+        <c:axId val="2031640176"/>
+      </c:barChart>
+      <c:catAx>
+        <c:axId val="2031638400"/>
+        <c:scaling>
+          <c:orientation val="minMax"/>
+        </c:scaling>
+        <c:delete val="0"/>
+        <c:axPos val="b"/>
+        <c:numFmt formatCode="General" sourceLinked="1"/>
+        <c:majorTickMark val="none"/>
+        <c:minorTickMark val="none"/>
+        <c:tickLblPos val="low"/>
+        <c:spPr>
+          <a:noFill/>
+          <a:ln w="9525" cap="flat" cmpd="sng" algn="ctr">
+            <a:solidFill>
+              <a:schemeClr val="tx1"/>
+            </a:solidFill>
+            <a:round/>
+          </a:ln>
+          <a:effectLst/>
+        </c:spPr>
+        <c:txPr>
+          <a:bodyPr rot="-60000000" spcFirstLastPara="1" vertOverflow="ellipsis" vert="horz" wrap="square" anchor="ctr" anchorCtr="1"/>
+          <a:lstStyle/>
+          <a:p>
+            <a:pPr>
+              <a:defRPr sz="1100" b="0" i="0" u="none" strike="noStrike" kern="1200" baseline="0">
+                <a:solidFill>
+                  <a:schemeClr val="tx1">
+                    <a:lumMod val="65000"/>
+                    <a:lumOff val="35000"/>
+                  </a:schemeClr>
+                </a:solidFill>
+                <a:latin typeface="Tahoma" charset="0"/>
+                <a:ea typeface="Tahoma" charset="0"/>
+                <a:cs typeface="Tahoma" charset="0"/>
+              </a:defRPr>
+            </a:pPr>
+            <a:endParaRPr lang="en-US"/>
+          </a:p>
+        </c:txPr>
+        <c:crossAx val="2031640176"/>
+        <c:crosses val="autoZero"/>
+        <c:auto val="1"/>
+        <c:lblAlgn val="ctr"/>
+        <c:lblOffset val="100"/>
+        <c:noMultiLvlLbl val="0"/>
+      </c:catAx>
+      <c:valAx>
+        <c:axId val="2031640176"/>
+        <c:scaling>
+          <c:orientation val="minMax"/>
+        </c:scaling>
+        <c:delete val="0"/>
+        <c:axPos val="l"/>
+        <c:majorGridlines>
+          <c:spPr>
+            <a:ln w="9525" cap="flat" cmpd="sng" algn="ctr">
+              <a:solidFill>
+                <a:schemeClr val="tx1">
+                  <a:lumMod val="15000"/>
+                  <a:lumOff val="85000"/>
+                </a:schemeClr>
+              </a:solidFill>
+              <a:round/>
+            </a:ln>
+            <a:effectLst/>
+          </c:spPr>
+        </c:majorGridlines>
+        <c:numFmt formatCode="&quot;$&quot;#,##0" sourceLinked="0"/>
+        <c:majorTickMark val="in"/>
+        <c:minorTickMark val="none"/>
+        <c:tickLblPos val="nextTo"/>
+        <c:spPr>
+          <a:noFill/>
+          <a:ln>
+            <a:solidFill>
+              <a:schemeClr val="tx1"/>
+            </a:solidFill>
+          </a:ln>
+          <a:effectLst/>
+        </c:spPr>
+        <c:txPr>
+          <a:bodyPr rot="-60000000" spcFirstLastPara="1" vertOverflow="ellipsis" vert="horz" wrap="square" anchor="ctr" anchorCtr="1"/>
+          <a:lstStyle/>
+          <a:p>
+            <a:pPr>
+              <a:defRPr sz="1200" b="0" i="0" u="none" strike="noStrike" kern="1200" baseline="0">
+                <a:solidFill>
+                  <a:schemeClr val="tx1">
+                    <a:lumMod val="65000"/>
+                    <a:lumOff val="35000"/>
+                  </a:schemeClr>
+                </a:solidFill>
+                <a:latin typeface="+mn-lt"/>
+                <a:ea typeface="+mn-ea"/>
+                <a:cs typeface="+mn-cs"/>
+              </a:defRPr>
+            </a:pPr>
+            <a:endParaRPr lang="en-US"/>
+          </a:p>
+        </c:txPr>
+        <c:crossAx val="2031638400"/>
+        <c:crosses val="autoZero"/>
+        <c:crossBetween val="between"/>
+      </c:valAx>
+      <c:spPr>
+        <a:noFill/>
+        <a:ln>
+          <a:noFill/>
+        </a:ln>
+        <a:effectLst/>
+      </c:spPr>
+    </c:plotArea>
     <c:plotVisOnly val="1"/>
     <c:dispBlanksAs val="gap"/>
     <c:showDLblsOverMax val="0"/>
@@ -15218,6 +15941,46 @@
 </file>
 
 <file path=word/charts/colors4.xml><?xml version="1.0" encoding="utf-8"?>
+<cs:colorStyle xmlns:cs="http://schemas.microsoft.com/office/drawing/2012/chartStyle" xmlns:a="http://schemas.openxmlformats.org/drawingml/2006/main" meth="cycle" id="10">
+  <a:schemeClr val="accent1"/>
+  <a:schemeClr val="accent2"/>
+  <a:schemeClr val="accent3"/>
+  <a:schemeClr val="accent4"/>
+  <a:schemeClr val="accent5"/>
+  <a:schemeClr val="accent6"/>
+  <cs:variation/>
+  <cs:variation>
+    <a:lumMod val="60000"/>
+  </cs:variation>
+  <cs:variation>
+    <a:lumMod val="80000"/>
+    <a:lumOff val="20000"/>
+  </cs:variation>
+  <cs:variation>
+    <a:lumMod val="80000"/>
+  </cs:variation>
+  <cs:variation>
+    <a:lumMod val="60000"/>
+    <a:lumOff val="40000"/>
+  </cs:variation>
+  <cs:variation>
+    <a:lumMod val="50000"/>
+  </cs:variation>
+  <cs:variation>
+    <a:lumMod val="70000"/>
+    <a:lumOff val="30000"/>
+  </cs:variation>
+  <cs:variation>
+    <a:lumMod val="70000"/>
+  </cs:variation>
+  <cs:variation>
+    <a:lumMod val="50000"/>
+    <a:lumOff val="50000"/>
+  </cs:variation>
+</cs:colorStyle>
+</file>
+
+<file path=word/charts/colors5.xml><?xml version="1.0" encoding="utf-8"?>
 <cs:colorStyle xmlns:cs="http://schemas.microsoft.com/office/drawing/2012/chartStyle" xmlns:a="http://schemas.openxmlformats.org/drawingml/2006/main" meth="cycle" id="10">
   <a:schemeClr val="accent1"/>
   <a:schemeClr val="accent2"/>
@@ -17325,6 +18088,511 @@
 </cs:chartStyle>
 </file>
 
+<file path=word/charts/style5.xml><?xml version="1.0" encoding="utf-8"?>
+<cs:chartStyle xmlns:cs="http://schemas.microsoft.com/office/drawing/2012/chartStyle" xmlns:a="http://schemas.openxmlformats.org/drawingml/2006/main" id="216">
+  <cs:axisTitle>
+    <cs:lnRef idx="0"/>
+    <cs:fillRef idx="0"/>
+    <cs:effectRef idx="0"/>
+    <cs:fontRef idx="minor">
+      <a:schemeClr val="tx1">
+        <a:lumMod val="65000"/>
+        <a:lumOff val="35000"/>
+      </a:schemeClr>
+    </cs:fontRef>
+    <cs:defRPr sz="1000" kern="1200"/>
+  </cs:axisTitle>
+  <cs:categoryAxis>
+    <cs:lnRef idx="0"/>
+    <cs:fillRef idx="0"/>
+    <cs:effectRef idx="0"/>
+    <cs:fontRef idx="minor">
+      <a:schemeClr val="tx1">
+        <a:lumMod val="65000"/>
+        <a:lumOff val="35000"/>
+      </a:schemeClr>
+    </cs:fontRef>
+    <cs:spPr>
+      <a:ln w="9525" cap="flat" cmpd="sng" algn="ctr">
+        <a:solidFill>
+          <a:schemeClr val="tx1">
+            <a:lumMod val="15000"/>
+            <a:lumOff val="85000"/>
+          </a:schemeClr>
+        </a:solidFill>
+        <a:round/>
+      </a:ln>
+    </cs:spPr>
+    <cs:defRPr sz="900" kern="1200"/>
+  </cs:categoryAxis>
+  <cs:chartArea mods="allowNoFillOverride allowNoLineOverride">
+    <cs:lnRef idx="0"/>
+    <cs:fillRef idx="0"/>
+    <cs:effectRef idx="0"/>
+    <cs:fontRef idx="minor">
+      <a:schemeClr val="tx1"/>
+    </cs:fontRef>
+    <cs:spPr>
+      <a:solidFill>
+        <a:schemeClr val="bg1"/>
+      </a:solidFill>
+      <a:ln w="9525" cap="flat" cmpd="sng" algn="ctr">
+        <a:solidFill>
+          <a:schemeClr val="tx1">
+            <a:lumMod val="15000"/>
+            <a:lumOff val="85000"/>
+          </a:schemeClr>
+        </a:solidFill>
+        <a:round/>
+      </a:ln>
+    </cs:spPr>
+    <cs:defRPr sz="1000" kern="1200"/>
+  </cs:chartArea>
+  <cs:dataLabel>
+    <cs:lnRef idx="0"/>
+    <cs:fillRef idx="0"/>
+    <cs:effectRef idx="0"/>
+    <cs:fontRef idx="minor">
+      <a:schemeClr val="tx1">
+        <a:lumMod val="75000"/>
+        <a:lumOff val="25000"/>
+      </a:schemeClr>
+    </cs:fontRef>
+    <cs:defRPr sz="900" kern="1200"/>
+  </cs:dataLabel>
+  <cs:dataLabelCallout>
+    <cs:lnRef idx="0"/>
+    <cs:fillRef idx="0"/>
+    <cs:effectRef idx="0"/>
+    <cs:fontRef idx="minor">
+      <a:schemeClr val="dk1">
+        <a:lumMod val="65000"/>
+        <a:lumOff val="35000"/>
+      </a:schemeClr>
+    </cs:fontRef>
+    <cs:spPr>
+      <a:solidFill>
+        <a:schemeClr val="lt1"/>
+      </a:solidFill>
+      <a:ln>
+        <a:solidFill>
+          <a:schemeClr val="dk1">
+            <a:lumMod val="25000"/>
+            <a:lumOff val="75000"/>
+          </a:schemeClr>
+        </a:solidFill>
+      </a:ln>
+    </cs:spPr>
+    <cs:defRPr sz="900" kern="1200"/>
+    <cs:bodyPr rot="0" spcFirstLastPara="1" vertOverflow="clip" horzOverflow="clip" vert="horz" wrap="square" lIns="36576" tIns="18288" rIns="36576" bIns="18288" anchor="ctr" anchorCtr="1">
+      <a:spAutoFit/>
+    </cs:bodyPr>
+  </cs:dataLabelCallout>
+  <cs:dataPoint>
+    <cs:lnRef idx="0"/>
+    <cs:fillRef idx="1">
+      <cs:styleClr val="auto"/>
+    </cs:fillRef>
+    <cs:effectRef idx="0"/>
+    <cs:fontRef idx="minor">
+      <a:schemeClr val="tx1"/>
+    </cs:fontRef>
+  </cs:dataPoint>
+  <cs:dataPoint3D>
+    <cs:lnRef idx="0"/>
+    <cs:fillRef idx="1">
+      <cs:styleClr val="auto"/>
+    </cs:fillRef>
+    <cs:effectRef idx="0"/>
+    <cs:fontRef idx="minor">
+      <a:schemeClr val="tx1"/>
+    </cs:fontRef>
+  </cs:dataPoint3D>
+  <cs:dataPointLine>
+    <cs:lnRef idx="0">
+      <cs:styleClr val="auto"/>
+    </cs:lnRef>
+    <cs:fillRef idx="1"/>
+    <cs:effectRef idx="0"/>
+    <cs:fontRef idx="minor">
+      <a:schemeClr val="tx1"/>
+    </cs:fontRef>
+    <cs:spPr>
+      <a:ln w="28575" cap="rnd">
+        <a:solidFill>
+          <a:schemeClr val="phClr"/>
+        </a:solidFill>
+        <a:round/>
+      </a:ln>
+    </cs:spPr>
+  </cs:dataPointLine>
+  <cs:dataPointMarker>
+    <cs:lnRef idx="0">
+      <cs:styleClr val="auto"/>
+    </cs:lnRef>
+    <cs:fillRef idx="1">
+      <cs:styleClr val="auto"/>
+    </cs:fillRef>
+    <cs:effectRef idx="0"/>
+    <cs:fontRef idx="minor">
+      <a:schemeClr val="tx1"/>
+    </cs:fontRef>
+    <cs:spPr>
+      <a:ln w="9525">
+        <a:solidFill>
+          <a:schemeClr val="phClr"/>
+        </a:solidFill>
+      </a:ln>
+    </cs:spPr>
+  </cs:dataPointMarker>
+  <cs:dataPointMarkerLayout symbol="circle" size="5"/>
+  <cs:dataPointWireframe>
+    <cs:lnRef idx="0">
+      <cs:styleClr val="auto"/>
+    </cs:lnRef>
+    <cs:fillRef idx="1"/>
+    <cs:effectRef idx="0"/>
+    <cs:fontRef idx="minor">
+      <a:schemeClr val="tx1"/>
+    </cs:fontRef>
+    <cs:spPr>
+      <a:ln w="9525" cap="rnd">
+        <a:solidFill>
+          <a:schemeClr val="phClr"/>
+        </a:solidFill>
+        <a:round/>
+      </a:ln>
+    </cs:spPr>
+  </cs:dataPointWireframe>
+  <cs:dataTable>
+    <cs:lnRef idx="0"/>
+    <cs:fillRef idx="0"/>
+    <cs:effectRef idx="0"/>
+    <cs:fontRef idx="minor">
+      <a:schemeClr val="tx1">
+        <a:lumMod val="65000"/>
+        <a:lumOff val="35000"/>
+      </a:schemeClr>
+    </cs:fontRef>
+    <cs:spPr>
+      <a:noFill/>
+      <a:ln w="9525" cap="flat" cmpd="sng" algn="ctr">
+        <a:solidFill>
+          <a:schemeClr val="tx1">
+            <a:lumMod val="15000"/>
+            <a:lumOff val="85000"/>
+          </a:schemeClr>
+        </a:solidFill>
+        <a:round/>
+      </a:ln>
+    </cs:spPr>
+    <cs:defRPr sz="900" kern="1200"/>
+  </cs:dataTable>
+  <cs:downBar>
+    <cs:lnRef idx="0"/>
+    <cs:fillRef idx="0"/>
+    <cs:effectRef idx="0"/>
+    <cs:fontRef idx="minor">
+      <a:schemeClr val="tx1"/>
+    </cs:fontRef>
+    <cs:spPr>
+      <a:solidFill>
+        <a:schemeClr val="dk1">
+          <a:lumMod val="75000"/>
+          <a:lumOff val="25000"/>
+        </a:schemeClr>
+      </a:solidFill>
+      <a:ln w="9525" cap="flat" cmpd="sng" algn="ctr">
+        <a:solidFill>
+          <a:schemeClr val="tx1">
+            <a:lumMod val="65000"/>
+            <a:lumOff val="35000"/>
+          </a:schemeClr>
+        </a:solidFill>
+        <a:round/>
+      </a:ln>
+    </cs:spPr>
+  </cs:downBar>
+  <cs:dropLine>
+    <cs:lnRef idx="0"/>
+    <cs:fillRef idx="0"/>
+    <cs:effectRef idx="0"/>
+    <cs:fontRef idx="minor">
+      <a:schemeClr val="tx1"/>
+    </cs:fontRef>
+    <cs:spPr>
+      <a:ln w="9525" cap="flat" cmpd="sng" algn="ctr">
+        <a:solidFill>
+          <a:schemeClr val="tx1">
+            <a:lumMod val="35000"/>
+            <a:lumOff val="65000"/>
+          </a:schemeClr>
+        </a:solidFill>
+        <a:round/>
+      </a:ln>
+    </cs:spPr>
+  </cs:dropLine>
+  <cs:errorBar>
+    <cs:lnRef idx="0"/>
+    <cs:fillRef idx="0"/>
+    <cs:effectRef idx="0"/>
+    <cs:fontRef idx="minor">
+      <a:schemeClr val="tx1"/>
+    </cs:fontRef>
+    <cs:spPr>
+      <a:ln w="9525" cap="flat" cmpd="sng" algn="ctr">
+        <a:solidFill>
+          <a:schemeClr val="tx1">
+            <a:lumMod val="65000"/>
+            <a:lumOff val="35000"/>
+          </a:schemeClr>
+        </a:solidFill>
+        <a:round/>
+      </a:ln>
+    </cs:spPr>
+  </cs:errorBar>
+  <cs:floor>
+    <cs:lnRef idx="0"/>
+    <cs:fillRef idx="0"/>
+    <cs:effectRef idx="0"/>
+    <cs:fontRef idx="minor">
+      <a:schemeClr val="tx1"/>
+    </cs:fontRef>
+    <cs:spPr>
+      <a:noFill/>
+      <a:ln>
+        <a:noFill/>
+      </a:ln>
+    </cs:spPr>
+  </cs:floor>
+  <cs:gridlineMajor>
+    <cs:lnRef idx="0"/>
+    <cs:fillRef idx="0"/>
+    <cs:effectRef idx="0"/>
+    <cs:fontRef idx="minor">
+      <a:schemeClr val="tx1"/>
+    </cs:fontRef>
+    <cs:spPr>
+      <a:ln w="9525" cap="flat" cmpd="sng" algn="ctr">
+        <a:solidFill>
+          <a:schemeClr val="tx1">
+            <a:lumMod val="15000"/>
+            <a:lumOff val="85000"/>
+          </a:schemeClr>
+        </a:solidFill>
+        <a:round/>
+      </a:ln>
+    </cs:spPr>
+  </cs:gridlineMajor>
+  <cs:gridlineMinor>
+    <cs:lnRef idx="0"/>
+    <cs:fillRef idx="0"/>
+    <cs:effectRef idx="0"/>
+    <cs:fontRef idx="minor">
+      <a:schemeClr val="tx1"/>
+    </cs:fontRef>
+    <cs:spPr>
+      <a:ln w="9525" cap="flat" cmpd="sng" algn="ctr">
+        <a:solidFill>
+          <a:schemeClr val="tx1">
+            <a:lumMod val="5000"/>
+            <a:lumOff val="95000"/>
+          </a:schemeClr>
+        </a:solidFill>
+        <a:round/>
+      </a:ln>
+    </cs:spPr>
+  </cs:gridlineMinor>
+  <cs:hiLoLine>
+    <cs:lnRef idx="0"/>
+    <cs:fillRef idx="0"/>
+    <cs:effectRef idx="0"/>
+    <cs:fontRef idx="minor">
+      <a:schemeClr val="tx1"/>
+    </cs:fontRef>
+    <cs:spPr>
+      <a:ln w="9525" cap="flat" cmpd="sng" algn="ctr">
+        <a:solidFill>
+          <a:schemeClr val="tx1">
+            <a:lumMod val="50000"/>
+            <a:lumOff val="50000"/>
+          </a:schemeClr>
+        </a:solidFill>
+        <a:round/>
+      </a:ln>
+    </cs:spPr>
+  </cs:hiLoLine>
+  <cs:leaderLine>
+    <cs:lnRef idx="0"/>
+    <cs:fillRef idx="0"/>
+    <cs:effectRef idx="0"/>
+    <cs:fontRef idx="minor">
+      <a:schemeClr val="tx1"/>
+    </cs:fontRef>
+    <cs:spPr>
+      <a:ln w="9525" cap="flat" cmpd="sng" algn="ctr">
+        <a:solidFill>
+          <a:schemeClr val="tx1">
+            <a:lumMod val="35000"/>
+            <a:lumOff val="65000"/>
+          </a:schemeClr>
+        </a:solidFill>
+        <a:round/>
+      </a:ln>
+    </cs:spPr>
+  </cs:leaderLine>
+  <cs:legend>
+    <cs:lnRef idx="0"/>
+    <cs:fillRef idx="0"/>
+    <cs:effectRef idx="0"/>
+    <cs:fontRef idx="minor">
+      <a:schemeClr val="tx1">
+        <a:lumMod val="65000"/>
+        <a:lumOff val="35000"/>
+      </a:schemeClr>
+    </cs:fontRef>
+    <cs:defRPr sz="900" kern="1200"/>
+  </cs:legend>
+  <cs:plotArea mods="allowNoFillOverride allowNoLineOverride">
+    <cs:lnRef idx="0"/>
+    <cs:fillRef idx="0"/>
+    <cs:effectRef idx="0"/>
+    <cs:fontRef idx="minor">
+      <a:schemeClr val="tx1"/>
+    </cs:fontRef>
+  </cs:plotArea>
+  <cs:plotArea3D mods="allowNoFillOverride allowNoLineOverride">
+    <cs:lnRef idx="0"/>
+    <cs:fillRef idx="0"/>
+    <cs:effectRef idx="0"/>
+    <cs:fontRef idx="minor">
+      <a:schemeClr val="tx1"/>
+    </cs:fontRef>
+  </cs:plotArea3D>
+  <cs:seriesAxis>
+    <cs:lnRef idx="0"/>
+    <cs:fillRef idx="0"/>
+    <cs:effectRef idx="0"/>
+    <cs:fontRef idx="minor">
+      <a:schemeClr val="tx1">
+        <a:lumMod val="65000"/>
+        <a:lumOff val="35000"/>
+      </a:schemeClr>
+    </cs:fontRef>
+    <cs:defRPr sz="900" kern="1200"/>
+  </cs:seriesAxis>
+  <cs:seriesLine>
+    <cs:lnRef idx="0"/>
+    <cs:fillRef idx="0"/>
+    <cs:effectRef idx="0"/>
+    <cs:fontRef idx="minor">
+      <a:schemeClr val="tx1"/>
+    </cs:fontRef>
+    <cs:spPr>
+      <a:ln w="9525" cap="flat" cmpd="sng" algn="ctr">
+        <a:solidFill>
+          <a:schemeClr val="tx1">
+            <a:lumMod val="35000"/>
+            <a:lumOff val="65000"/>
+          </a:schemeClr>
+        </a:solidFill>
+        <a:round/>
+      </a:ln>
+    </cs:spPr>
+  </cs:seriesLine>
+  <cs:title>
+    <cs:lnRef idx="0"/>
+    <cs:fillRef idx="0"/>
+    <cs:effectRef idx="0"/>
+    <cs:fontRef idx="minor">
+      <a:schemeClr val="tx1">
+        <a:lumMod val="65000"/>
+        <a:lumOff val="35000"/>
+      </a:schemeClr>
+    </cs:fontRef>
+    <cs:defRPr sz="1400" b="0" kern="1200" spc="0" baseline="0"/>
+  </cs:title>
+  <cs:trendline>
+    <cs:lnRef idx="0">
+      <cs:styleClr val="auto"/>
+    </cs:lnRef>
+    <cs:fillRef idx="0"/>
+    <cs:effectRef idx="0"/>
+    <cs:fontRef idx="minor">
+      <a:schemeClr val="tx1"/>
+    </cs:fontRef>
+    <cs:spPr>
+      <a:ln w="19050" cap="rnd">
+        <a:solidFill>
+          <a:schemeClr val="phClr"/>
+        </a:solidFill>
+        <a:prstDash val="sysDot"/>
+      </a:ln>
+    </cs:spPr>
+  </cs:trendline>
+  <cs:trendlineLabel>
+    <cs:lnRef idx="0"/>
+    <cs:fillRef idx="0"/>
+    <cs:effectRef idx="0"/>
+    <cs:fontRef idx="minor">
+      <a:schemeClr val="tx1">
+        <a:lumMod val="65000"/>
+        <a:lumOff val="35000"/>
+      </a:schemeClr>
+    </cs:fontRef>
+    <cs:defRPr sz="900" kern="1200"/>
+  </cs:trendlineLabel>
+  <cs:upBar>
+    <cs:lnRef idx="0"/>
+    <cs:fillRef idx="0"/>
+    <cs:effectRef idx="0"/>
+    <cs:fontRef idx="minor">
+      <a:schemeClr val="tx1"/>
+    </cs:fontRef>
+    <cs:spPr>
+      <a:solidFill>
+        <a:schemeClr val="lt1"/>
+      </a:solidFill>
+      <a:ln w="9525" cap="flat" cmpd="sng" algn="ctr">
+        <a:solidFill>
+          <a:schemeClr val="tx1">
+            <a:lumMod val="65000"/>
+            <a:lumOff val="35000"/>
+          </a:schemeClr>
+        </a:solidFill>
+        <a:round/>
+      </a:ln>
+    </cs:spPr>
+  </cs:upBar>
+  <cs:valueAxis>
+    <cs:lnRef idx="0"/>
+    <cs:fillRef idx="0"/>
+    <cs:effectRef idx="0"/>
+    <cs:fontRef idx="minor">
+      <a:schemeClr val="tx1">
+        <a:lumMod val="65000"/>
+        <a:lumOff val="35000"/>
+      </a:schemeClr>
+    </cs:fontRef>
+    <cs:defRPr sz="900" kern="1200"/>
+  </cs:valueAxis>
+  <cs:wall>
+    <cs:lnRef idx="0"/>
+    <cs:fillRef idx="0"/>
+    <cs:effectRef idx="0"/>
+    <cs:fontRef idx="minor">
+      <a:schemeClr val="tx1"/>
+    </cs:fontRef>
+    <cs:spPr>
+      <a:noFill/>
+      <a:ln>
+        <a:noFill/>
+      </a:ln>
+    </cs:spPr>
+  </cs:wall>
+</cs:chartStyle>
+</file>
+
 <file path=word/theme/theme1.xml><?xml version="1.0" encoding="utf-8"?>
 <a:theme xmlns:a="http://schemas.openxmlformats.org/drawingml/2006/main" name="Office Theme">
   <a:themeElements>

</xml_diff>